<commit_message>
Revised survey bias table and added map to survey station drift analysis
</commit_message>
<xml_diff>
--- a/documents/Survey station history.docx
+++ b/documents/Survey station history.docx
@@ -271,8 +271,6 @@
         </w:rPr>
         <w:t>. 2008.</w:t>
       </w:r>
-      <w:bookmarkStart w:id="0" w:name="_GoBack"/>
-      <w:bookmarkEnd w:id="0"/>
     </w:p>
     <w:p>
       <w:pPr>
@@ -654,27 +652,7 @@
           <w:szCs w:val="22"/>
           <w:lang w:val="en-CA"/>
         </w:rPr>
-        <w:t xml:space="preserve">The </w:t>
-      </w:r>
-      <w:proofErr w:type="gramStart"/>
-      <w:r>
-        <w:rPr>
-          <w:rFonts w:ascii="Helvetica" w:eastAsia="Times New Roman" w:hAnsi="Helvetica" w:cs="Times New Roman"/>
-          <w:sz w:val="22"/>
-          <w:szCs w:val="22"/>
-          <w:lang w:val="en-CA"/>
-        </w:rPr>
-        <w:t>y axis</w:t>
-      </w:r>
-      <w:proofErr w:type="gramEnd"/>
-      <w:r>
-        <w:rPr>
-          <w:rFonts w:ascii="Helvetica" w:eastAsia="Times New Roman" w:hAnsi="Helvetica" w:cs="Times New Roman"/>
-          <w:sz w:val="22"/>
-          <w:szCs w:val="22"/>
-          <w:lang w:val="en-CA"/>
-        </w:rPr>
-        <w:t xml:space="preserve"> shows the order of appearance of sampling stations, with older sampling stations found near the bottom and the most recent stations near the top. Annotations show major changes in survey sampling design. </w:t>
+        <w:t xml:space="preserve">The y axis shows the order of appearance of sampling stations, with older sampling stations found near the bottom and the most recent stations near the top. Annotations show major changes in survey sampling design. </w:t>
       </w:r>
     </w:p>
     <w:p>
@@ -939,9 +917,8 @@
           <w:szCs w:val="21"/>
           <w:lang w:val="en-US"/>
         </w:rPr>
-        <w:t>17</w:t>
+        <w:t xml:space="preserve">17% </w:t>
       </w:r>
-      <w:proofErr w:type="gramStart"/>
       <w:r>
         <w:rPr>
           <w:rFonts w:ascii="Helvetica" w:eastAsia="Times New Roman" w:hAnsi="Helvetica" w:cs="Times New Roman"/>
@@ -949,7 +926,7 @@
           <w:szCs w:val="21"/>
           <w:lang w:val="en-US"/>
         </w:rPr>
-        <w:t xml:space="preserve">% </w:t>
+        <w:t xml:space="preserve">  and 20% </w:t>
       </w:r>
       <w:r>
         <w:rPr>
@@ -958,9 +935,8 @@
           <w:szCs w:val="21"/>
           <w:lang w:val="en-US"/>
         </w:rPr>
-        <w:t xml:space="preserve">  and</w:t>
+        <w:t>of attempted tows failed on the first attempt. Given that the spatial sampling density over the survey area is fairly uniform, these</w:t>
       </w:r>
-      <w:proofErr w:type="gramEnd"/>
       <w:r>
         <w:rPr>
           <w:rFonts w:ascii="Helvetica" w:eastAsia="Times New Roman" w:hAnsi="Helvetica" w:cs="Times New Roman"/>
@@ -968,7 +944,7 @@
           <w:szCs w:val="21"/>
           <w:lang w:val="en-US"/>
         </w:rPr>
-        <w:t xml:space="preserve"> 20% </w:t>
+        <w:t xml:space="preserve"> proportion</w:t>
       </w:r>
       <w:r>
         <w:rPr>
@@ -977,7 +953,7 @@
           <w:szCs w:val="21"/>
           <w:lang w:val="en-US"/>
         </w:rPr>
-        <w:t>of attempted tows failed on the first attempt. Given that the spatial sampling density over the survey area is fairly uniform, these</w:t>
+        <w:t>s</w:t>
       </w:r>
       <w:r>
         <w:rPr>
@@ -986,7 +962,7 @@
           <w:szCs w:val="21"/>
           <w:lang w:val="en-US"/>
         </w:rPr>
-        <w:t xml:space="preserve"> proportion</w:t>
+        <w:t xml:space="preserve"> </w:t>
       </w:r>
       <w:r>
         <w:rPr>
@@ -995,7 +971,7 @@
           <w:szCs w:val="21"/>
           <w:lang w:val="en-US"/>
         </w:rPr>
-        <w:t>s</w:t>
+        <w:t>also represent the proportion of</w:t>
       </w:r>
       <w:r>
         <w:rPr>
@@ -1004,7 +980,7 @@
           <w:szCs w:val="21"/>
           <w:lang w:val="en-US"/>
         </w:rPr>
-        <w:t xml:space="preserve"> </w:t>
+        <w:t xml:space="preserve"> the current survey area </w:t>
       </w:r>
       <w:r>
         <w:rPr>
@@ -1013,45 +989,7 @@
           <w:szCs w:val="21"/>
           <w:lang w:val="en-US"/>
         </w:rPr>
-        <w:t>also represent the proportion of</w:t>
-      </w:r>
-      <w:r>
-        <w:rPr>
-          <w:rFonts w:ascii="Helvetica" w:eastAsia="Times New Roman" w:hAnsi="Helvetica" w:cs="Times New Roman"/>
-          <w:sz w:val="21"/>
-          <w:szCs w:val="21"/>
-          <w:lang w:val="en-US"/>
-        </w:rPr>
-        <w:t xml:space="preserve"> the current survey </w:t>
-      </w:r>
-      <w:proofErr w:type="gramStart"/>
-      <w:r>
-        <w:rPr>
-          <w:rFonts w:ascii="Helvetica" w:eastAsia="Times New Roman" w:hAnsi="Helvetica" w:cs="Times New Roman"/>
-          <w:sz w:val="21"/>
-          <w:szCs w:val="21"/>
-          <w:lang w:val="en-US"/>
-        </w:rPr>
-        <w:t xml:space="preserve">area </w:t>
-      </w:r>
-      <w:r>
-        <w:rPr>
-          <w:rFonts w:ascii="Helvetica" w:eastAsia="Times New Roman" w:hAnsi="Helvetica" w:cs="Times New Roman"/>
-          <w:sz w:val="21"/>
-          <w:szCs w:val="21"/>
-          <w:lang w:val="en-US"/>
-        </w:rPr>
-        <w:t>which</w:t>
-      </w:r>
-      <w:proofErr w:type="gramEnd"/>
-      <w:r>
-        <w:rPr>
-          <w:rFonts w:ascii="Helvetica" w:eastAsia="Times New Roman" w:hAnsi="Helvetica" w:cs="Times New Roman"/>
-          <w:sz w:val="21"/>
-          <w:szCs w:val="21"/>
-          <w:lang w:val="en-US"/>
-        </w:rPr>
-        <w:t xml:space="preserve"> </w:t>
+        <w:t xml:space="preserve">which </w:t>
       </w:r>
       <w:r>
         <w:rPr>
@@ -1724,21 +1662,7 @@
         <w:rPr>
           <w:i/>
         </w:rPr>
-        <w:t xml:space="preserve">There is now an extended period of a positive residual pattern between the survey and predicted R1 biomass, effectively since about 2012 and constituting </w:t>
-      </w:r>
-      <w:proofErr w:type="gramStart"/>
-      <w:r>
-        <w:rPr>
-          <w:i/>
-        </w:rPr>
-        <w:t>near-half</w:t>
-      </w:r>
-      <w:proofErr w:type="gramEnd"/>
-      <w:r>
-        <w:rPr>
-          <w:i/>
-        </w:rPr>
-        <w:t xml:space="preserve"> of the time series. </w:t>
+        <w:t xml:space="preserve">There is now an extended period of a positive residual pattern between the survey and predicted R1 biomass, effectively since about 2012 and constituting near-half of the time series. </w:t>
       </w:r>
     </w:p>
     <w:p>
@@ -1842,31 +1766,7 @@
         <w:spacing w:after="160" w:line="259" w:lineRule="auto"/>
       </w:pPr>
       <w:r>
-        <w:t>Potential issues of increasing survey q are also consistent with a pattern of increasing vessel horsepower on the survey vessels throughout the time series (</w:t>
-      </w:r>
-      <w:proofErr w:type="spellStart"/>
-      <w:r>
-        <w:t>ie</w:t>
-      </w:r>
-      <w:proofErr w:type="spellEnd"/>
-      <w:r>
-        <w:t xml:space="preserve">. Benoit and </w:t>
-      </w:r>
-      <w:proofErr w:type="spellStart"/>
-      <w:r>
-        <w:t>Cadigan</w:t>
-      </w:r>
-      <w:proofErr w:type="spellEnd"/>
-      <w:r>
-        <w:t xml:space="preserve"> </w:t>
-      </w:r>
-      <w:proofErr w:type="gramStart"/>
-      <w:r>
-        <w:t>documents</w:t>
-      </w:r>
-      <w:proofErr w:type="gramEnd"/>
-      <w:r>
-        <w:t xml:space="preserve"> on the catchability of the RV vessels).</w:t>
+        <w:t>Potential issues of increasing survey q are also consistent with a pattern of increasing vessel horsepower on the survey vessels throughout the time series (ie. Benoit and Cadigan documents on the catchability of the RV vessels).</w:t>
       </w:r>
     </w:p>
     <w:p>
@@ -1879,15 +1779,7 @@
         <w:spacing w:after="160" w:line="259" w:lineRule="auto"/>
       </w:pPr>
       <w:r>
-        <w:t xml:space="preserve">There is a flat or negligibly positive slope on the 34-44mm CW crab index since 2006. In contrast, larger crab stages R4-R1, which inform the stage-based </w:t>
-      </w:r>
-      <w:proofErr w:type="gramStart"/>
-      <w:r>
-        <w:t>model</w:t>
-      </w:r>
-      <w:proofErr w:type="gramEnd"/>
-      <w:r>
-        <w:t xml:space="preserve"> have more strongly increasing slopes. The document claims the model starts at 56-68mm CW because of decreasing trawl catchability at lower sizes, but this would not seem to explain the disconnect between the stages if there is a constant survey q at each stage over time.</w:t>
+        <w:t>There is a flat or negligibly positive slope on the 34-44mm CW crab index since 2006. In contrast, larger crab stages R4-R1, which inform the stage-based model have more strongly increasing slopes. The document claims the model starts at 56-68mm CW because of decreasing trawl catchability at lower sizes, but this would not seem to explain the disconnect between the stages if there is a constant survey q at each stage over time.</w:t>
       </w:r>
     </w:p>
     <w:p>
@@ -1939,41 +1831,7 @@
         <w:spacing w:after="160" w:line="259" w:lineRule="auto"/>
       </w:pPr>
       <w:r>
-        <w:t xml:space="preserve">If I understand Fig. 11 and Fig 12. </w:t>
-      </w:r>
-      <w:proofErr w:type="gramStart"/>
-      <w:r>
-        <w:t>correctly</w:t>
-      </w:r>
-      <w:proofErr w:type="gramEnd"/>
-      <w:r>
-        <w:t xml:space="preserve">, annual m for new-intermediate hard-shelled large adult males would be about 0.2-0.4 = </w:t>
-      </w:r>
-      <w:proofErr w:type="spellStart"/>
-      <w:r>
-        <w:t>Zm</w:t>
-      </w:r>
-      <w:proofErr w:type="spellEnd"/>
-      <w:r>
-        <w:t xml:space="preserve">(0.2-0.5). This seems </w:t>
-      </w:r>
-      <w:proofErr w:type="spellStart"/>
-      <w:proofErr w:type="gramStart"/>
-      <w:r>
-        <w:t>kinda</w:t>
-      </w:r>
-      <w:proofErr w:type="spellEnd"/>
-      <w:proofErr w:type="gramEnd"/>
-      <w:r>
-        <w:t xml:space="preserve"> high? I don’t see why a crab in </w:t>
-      </w:r>
-      <w:proofErr w:type="gramStart"/>
-      <w:r>
-        <w:t>it’s</w:t>
-      </w:r>
-      <w:proofErr w:type="gramEnd"/>
-      <w:r>
-        <w:t xml:space="preserve"> prime physical condition, virtually immune from predation, would have m this high? I could see if it was more relevant to older-shelled or smaller crab. All above points on increasing survey q would suggest exploitation rate is probably higher than suggested.</w:t>
+        <w:t>If I understand Fig. 11 and Fig 12. correctly, annual m for new-intermediate hard-shelled large adult males would be about 0.2-0.4 = Zm(0.2-0.5). This seems kinda high? I don’t see why a crab in it’s prime physical condition, virtually immune from predation, would have m this high? I could see if it was more relevant to older-shelled or smaller crab. All above points on increasing survey q would suggest exploitation rate is probably higher than suggested.</w:t>
       </w:r>
     </w:p>
     <w:p>
@@ -1983,416 +1841,1953 @@
     </w:p>
     <w:p>
       <w:pPr>
-        <w:rPr>
-          <w:rFonts w:ascii="Helvetica" w:eastAsia="Times New Roman" w:hAnsi="Helvetica" w:cs="Times New Roman"/>
-          <w:b/>
-          <w:lang w:val="en-CA"/>
-        </w:rPr>
+        <w:spacing w:after="160" w:line="259" w:lineRule="auto"/>
       </w:pPr>
     </w:p>
     <w:p>
       <w:pPr>
         <w:rPr>
-          <w:rFonts w:ascii="Helvetica" w:eastAsia="Times New Roman" w:hAnsi="Helvetica" w:cs="Times New Roman"/>
-          <w:b/>
+          <w:rFonts w:ascii="Times New Roman" w:eastAsia="Times New Roman" w:hAnsi="Times New Roman" w:cs="Times New Roman"/>
+          <w:sz w:val="20"/>
+          <w:szCs w:val="20"/>
           <w:lang w:val="en-CA"/>
         </w:rPr>
       </w:pPr>
-    </w:p>
-    <w:p>
-      <w:pPr>
-        <w:rPr>
-          <w:rFonts w:ascii="Helvetica" w:eastAsia="Times New Roman" w:hAnsi="Helvetica" w:cs="Times New Roman"/>
-          <w:b/>
-          <w:lang w:val="en-CA"/>
-        </w:rPr>
-      </w:pPr>
-      <w:r>
-        <w:rPr>
-          <w:rFonts w:ascii="Helvetica" w:eastAsia="Times New Roman" w:hAnsi="Helvetica" w:cs="Times New Roman"/>
-          <w:b/>
-          <w:lang w:val="en-CA"/>
-        </w:rPr>
-        <w:lastRenderedPageBreak/>
-        <w:t>What are the implications of these changes?</w:t>
-      </w:r>
-    </w:p>
-    <w:p>
-      <w:pPr>
-        <w:rPr>
-          <w:rFonts w:ascii="Helvetica" w:eastAsia="Times New Roman" w:hAnsi="Helvetica" w:cs="Times New Roman"/>
-          <w:b/>
-          <w:lang w:val="en-CA"/>
-        </w:rPr>
-      </w:pPr>
-    </w:p>
-    <w:p>
-      <w:pPr>
-        <w:rPr>
-          <w:rFonts w:ascii="Helvetica" w:eastAsia="Times New Roman" w:hAnsi="Helvetica" w:cs="Times New Roman"/>
-          <w:b/>
-          <w:lang w:val="en-CA"/>
-        </w:rPr>
-      </w:pPr>
-      <w:r>
-        <w:rPr>
-          <w:rFonts w:ascii="Helvetica" w:eastAsia="Times New Roman" w:hAnsi="Helvetica" w:cs="Times New Roman"/>
-          <w:b/>
-          <w:lang w:val="en-CA"/>
-        </w:rPr>
-        <w:t xml:space="preserve">Does the progressive redistribution of tows to more favourable areas for trawling entail biases in the </w:t>
-      </w:r>
-      <w:proofErr w:type="spellStart"/>
-      <w:r>
-        <w:rPr>
-          <w:rFonts w:ascii="Helvetica" w:eastAsia="Times New Roman" w:hAnsi="Helvetica" w:cs="Times New Roman"/>
-          <w:b/>
-          <w:lang w:val="en-CA"/>
-        </w:rPr>
-        <w:t>abudance</w:t>
-      </w:r>
-      <w:proofErr w:type="spellEnd"/>
-      <w:r>
-        <w:rPr>
-          <w:rFonts w:ascii="Helvetica" w:eastAsia="Times New Roman" w:hAnsi="Helvetica" w:cs="Times New Roman"/>
-          <w:b/>
-          <w:lang w:val="en-CA"/>
-        </w:rPr>
-        <w:t xml:space="preserve"> and biomass estimates?</w:t>
-      </w:r>
-    </w:p>
-    <w:p>
-      <w:pPr>
-        <w:rPr>
-          <w:rFonts w:ascii="Helvetica" w:eastAsia="Times New Roman" w:hAnsi="Helvetica" w:cs="Times New Roman"/>
-          <w:b/>
-          <w:sz w:val="21"/>
-          <w:szCs w:val="21"/>
-          <w:lang w:val="en-CA"/>
-        </w:rPr>
-      </w:pPr>
-    </w:p>
-    <w:p>
-      <w:pPr>
-        <w:rPr>
-          <w:rFonts w:ascii="Helvetica" w:eastAsia="Times New Roman" w:hAnsi="Helvetica" w:cs="Times New Roman"/>
-          <w:b/>
-          <w:sz w:val="21"/>
-          <w:szCs w:val="21"/>
-          <w:lang w:val="en-CA"/>
-        </w:rPr>
-      </w:pPr>
-      <w:r>
-        <w:rPr>
-          <w:rFonts w:ascii="Helvetica" w:eastAsia="Times New Roman" w:hAnsi="Helvetica" w:cs="Times New Roman"/>
-          <w:b/>
-          <w:sz w:val="21"/>
-          <w:szCs w:val="21"/>
-          <w:lang w:val="en-CA"/>
-        </w:rPr>
-        <w:t xml:space="preserve">How would we address the above </w:t>
-      </w:r>
-      <w:proofErr w:type="gramStart"/>
-      <w:r>
-        <w:rPr>
-          <w:rFonts w:ascii="Helvetica" w:eastAsia="Times New Roman" w:hAnsi="Helvetica" w:cs="Times New Roman"/>
-          <w:b/>
-          <w:sz w:val="21"/>
-          <w:szCs w:val="21"/>
-          <w:lang w:val="en-CA"/>
-        </w:rPr>
-        <w:t>questions ?</w:t>
-      </w:r>
-      <w:proofErr w:type="gramEnd"/>
-    </w:p>
-    <w:p>
-      <w:pPr>
-        <w:pStyle w:val="ListParagraph"/>
-        <w:numPr>
-          <w:ilvl w:val="0"/>
-          <w:numId w:val="1"/>
-        </w:numPr>
-        <w:rPr>
-          <w:rFonts w:ascii="Helvetica" w:eastAsia="Times New Roman" w:hAnsi="Helvetica" w:cs="Times New Roman"/>
-          <w:b/>
-          <w:sz w:val="21"/>
-          <w:szCs w:val="21"/>
-          <w:lang w:val="fr-FR"/>
-        </w:rPr>
-      </w:pPr>
-      <w:r>
-        <w:rPr>
-          <w:rFonts w:ascii="Helvetica" w:eastAsia="Times New Roman" w:hAnsi="Helvetica" w:cs="Times New Roman"/>
-          <w:b/>
-          <w:sz w:val="21"/>
-          <w:szCs w:val="21"/>
-          <w:lang w:val="en-CA"/>
-        </w:rPr>
-        <w:t xml:space="preserve">We know which stations have been redistributed, so we can calculate abundance and biomass estimates with and without these stations. </w:t>
-      </w:r>
-      <w:proofErr w:type="spellStart"/>
-      <w:r>
-        <w:rPr>
-          <w:rFonts w:ascii="Helvetica" w:eastAsia="Times New Roman" w:hAnsi="Helvetica" w:cs="Times New Roman"/>
-          <w:b/>
-          <w:sz w:val="21"/>
-          <w:szCs w:val="21"/>
-          <w:lang w:val="fr-FR"/>
-        </w:rPr>
-        <w:t>We</w:t>
-      </w:r>
-      <w:proofErr w:type="spellEnd"/>
-      <w:r>
-        <w:rPr>
-          <w:rFonts w:ascii="Helvetica" w:eastAsia="Times New Roman" w:hAnsi="Helvetica" w:cs="Times New Roman"/>
-          <w:b/>
-          <w:sz w:val="21"/>
-          <w:szCs w:val="21"/>
-          <w:lang w:val="fr-FR"/>
-        </w:rPr>
-        <w:t xml:space="preserve"> </w:t>
-      </w:r>
-      <w:proofErr w:type="spellStart"/>
-      <w:r>
-        <w:rPr>
-          <w:rFonts w:ascii="Helvetica" w:eastAsia="Times New Roman" w:hAnsi="Helvetica" w:cs="Times New Roman"/>
-          <w:b/>
-          <w:sz w:val="21"/>
-          <w:szCs w:val="21"/>
-          <w:lang w:val="fr-FR"/>
-        </w:rPr>
-        <w:t>can</w:t>
-      </w:r>
-      <w:proofErr w:type="spellEnd"/>
-      <w:r>
-        <w:rPr>
-          <w:rFonts w:ascii="Helvetica" w:eastAsia="Times New Roman" w:hAnsi="Helvetica" w:cs="Times New Roman"/>
-          <w:b/>
-          <w:sz w:val="21"/>
-          <w:szCs w:val="21"/>
-          <w:lang w:val="fr-FR"/>
-        </w:rPr>
-        <w:t xml:space="preserve"> check how </w:t>
-      </w:r>
-      <w:proofErr w:type="spellStart"/>
-      <w:r>
-        <w:rPr>
-          <w:rFonts w:ascii="Helvetica" w:eastAsia="Times New Roman" w:hAnsi="Helvetica" w:cs="Times New Roman"/>
-          <w:b/>
-          <w:sz w:val="21"/>
-          <w:szCs w:val="21"/>
-          <w:lang w:val="fr-FR"/>
-        </w:rPr>
-        <w:t>much</w:t>
-      </w:r>
-      <w:proofErr w:type="spellEnd"/>
-      <w:r>
-        <w:rPr>
-          <w:rFonts w:ascii="Helvetica" w:eastAsia="Times New Roman" w:hAnsi="Helvetica" w:cs="Times New Roman"/>
-          <w:b/>
-          <w:sz w:val="21"/>
-          <w:szCs w:val="21"/>
-          <w:lang w:val="fr-FR"/>
-        </w:rPr>
-        <w:t xml:space="preserve"> the </w:t>
-      </w:r>
-      <w:proofErr w:type="spellStart"/>
-      <w:r>
-        <w:rPr>
-          <w:rFonts w:ascii="Helvetica" w:eastAsia="Times New Roman" w:hAnsi="Helvetica" w:cs="Times New Roman"/>
-          <w:b/>
-          <w:sz w:val="21"/>
-          <w:szCs w:val="21"/>
-          <w:lang w:val="fr-FR"/>
-        </w:rPr>
-        <w:t>estimates</w:t>
-      </w:r>
-      <w:proofErr w:type="spellEnd"/>
-      <w:r>
-        <w:rPr>
-          <w:rFonts w:ascii="Helvetica" w:eastAsia="Times New Roman" w:hAnsi="Helvetica" w:cs="Times New Roman"/>
-          <w:b/>
-          <w:sz w:val="21"/>
-          <w:szCs w:val="21"/>
-          <w:lang w:val="fr-FR"/>
-        </w:rPr>
-        <w:t xml:space="preserve"> </w:t>
-      </w:r>
-      <w:proofErr w:type="spellStart"/>
-      <w:r>
-        <w:rPr>
-          <w:rFonts w:ascii="Helvetica" w:eastAsia="Times New Roman" w:hAnsi="Helvetica" w:cs="Times New Roman"/>
-          <w:b/>
-          <w:sz w:val="21"/>
-          <w:szCs w:val="21"/>
-          <w:lang w:val="fr-FR"/>
-        </w:rPr>
-        <w:t>vary</w:t>
-      </w:r>
-      <w:proofErr w:type="spellEnd"/>
-      <w:r>
-        <w:rPr>
-          <w:rFonts w:ascii="Helvetica" w:eastAsia="Times New Roman" w:hAnsi="Helvetica" w:cs="Times New Roman"/>
-          <w:b/>
-          <w:sz w:val="21"/>
-          <w:szCs w:val="21"/>
-          <w:lang w:val="fr-FR"/>
-        </w:rPr>
-        <w:t>.</w:t>
-      </w:r>
-    </w:p>
-    <w:p>
-      <w:pPr>
-        <w:pStyle w:val="ListParagraph"/>
-        <w:numPr>
-          <w:ilvl w:val="0"/>
-          <w:numId w:val="1"/>
-        </w:numPr>
-        <w:rPr>
-          <w:rFonts w:ascii="Helvetica" w:eastAsia="Times New Roman" w:hAnsi="Helvetica" w:cs="Times New Roman"/>
-          <w:b/>
-          <w:sz w:val="21"/>
-          <w:szCs w:val="21"/>
-          <w:lang w:val="fr-FR"/>
-        </w:rPr>
-      </w:pPr>
-      <w:r>
-        <w:rPr>
-          <w:rFonts w:ascii="Helvetica" w:eastAsia="Times New Roman" w:hAnsi="Helvetica" w:cs="Times New Roman"/>
-          <w:b/>
-          <w:sz w:val="21"/>
-          <w:szCs w:val="21"/>
-          <w:lang w:val="en-CA"/>
-        </w:rPr>
-        <w:t xml:space="preserve">Are there hints of progressive changes in the abundance trends of snow </w:t>
-      </w:r>
-      <w:proofErr w:type="gramStart"/>
-      <w:r>
-        <w:rPr>
-          <w:rFonts w:ascii="Helvetica" w:eastAsia="Times New Roman" w:hAnsi="Helvetica" w:cs="Times New Roman"/>
-          <w:b/>
-          <w:sz w:val="21"/>
-          <w:szCs w:val="21"/>
-          <w:lang w:val="en-CA"/>
-        </w:rPr>
-        <w:t>crab ?</w:t>
-      </w:r>
-      <w:proofErr w:type="gramEnd"/>
-      <w:r>
-        <w:rPr>
-          <w:rFonts w:ascii="Helvetica" w:eastAsia="Times New Roman" w:hAnsi="Helvetica" w:cs="Times New Roman"/>
-          <w:b/>
-          <w:sz w:val="21"/>
-          <w:szCs w:val="21"/>
-          <w:lang w:val="en-CA"/>
-        </w:rPr>
-        <w:t xml:space="preserve"> </w:t>
-      </w:r>
-      <w:r>
-        <w:rPr>
-          <w:rFonts w:ascii="Helvetica" w:eastAsia="Times New Roman" w:hAnsi="Helvetica" w:cs="Times New Roman"/>
-          <w:b/>
-          <w:sz w:val="21"/>
-          <w:szCs w:val="21"/>
-          <w:lang w:val="fr-FR"/>
-        </w:rPr>
-        <w:t xml:space="preserve">In the </w:t>
-      </w:r>
-      <w:proofErr w:type="spellStart"/>
-      <w:r>
-        <w:rPr>
-          <w:rFonts w:ascii="Helvetica" w:eastAsia="Times New Roman" w:hAnsi="Helvetica" w:cs="Times New Roman"/>
-          <w:b/>
-          <w:sz w:val="21"/>
-          <w:szCs w:val="21"/>
-          <w:lang w:val="fr-FR"/>
-        </w:rPr>
-        <w:t>survey’s</w:t>
-      </w:r>
-      <w:proofErr w:type="spellEnd"/>
-      <w:r>
-        <w:rPr>
-          <w:rFonts w:ascii="Helvetica" w:eastAsia="Times New Roman" w:hAnsi="Helvetica" w:cs="Times New Roman"/>
-          <w:b/>
-          <w:sz w:val="21"/>
-          <w:szCs w:val="21"/>
-          <w:lang w:val="fr-FR"/>
-        </w:rPr>
-        <w:t xml:space="preserve"> </w:t>
-      </w:r>
-      <w:proofErr w:type="spellStart"/>
-      <w:r>
-        <w:rPr>
-          <w:rFonts w:ascii="Helvetica" w:eastAsia="Times New Roman" w:hAnsi="Helvetica" w:cs="Times New Roman"/>
-          <w:b/>
-          <w:sz w:val="21"/>
-          <w:szCs w:val="21"/>
-          <w:lang w:val="fr-FR"/>
-        </w:rPr>
-        <w:t>other</w:t>
-      </w:r>
-      <w:proofErr w:type="spellEnd"/>
-      <w:r>
-        <w:rPr>
-          <w:rFonts w:ascii="Helvetica" w:eastAsia="Times New Roman" w:hAnsi="Helvetica" w:cs="Times New Roman"/>
-          <w:b/>
-          <w:sz w:val="21"/>
-          <w:szCs w:val="21"/>
-          <w:lang w:val="fr-FR"/>
-        </w:rPr>
-        <w:t xml:space="preserve"> </w:t>
-      </w:r>
-      <w:proofErr w:type="spellStart"/>
-      <w:r>
-        <w:rPr>
-          <w:rFonts w:ascii="Helvetica" w:eastAsia="Times New Roman" w:hAnsi="Helvetica" w:cs="Times New Roman"/>
-          <w:b/>
-          <w:sz w:val="21"/>
-          <w:szCs w:val="21"/>
-          <w:lang w:val="fr-FR"/>
-        </w:rPr>
-        <w:t>species</w:t>
-      </w:r>
-      <w:proofErr w:type="spellEnd"/>
-      <w:r>
-        <w:rPr>
-          <w:rFonts w:ascii="Helvetica" w:eastAsia="Times New Roman" w:hAnsi="Helvetica" w:cs="Times New Roman"/>
-          <w:b/>
-          <w:sz w:val="21"/>
-          <w:szCs w:val="21"/>
-          <w:lang w:val="fr-FR"/>
-        </w:rPr>
-        <w:t> ?</w:t>
-      </w:r>
     </w:p>
     <w:p>
       <w:pPr>
         <w:spacing w:after="160" w:line="259" w:lineRule="auto"/>
       </w:pPr>
     </w:p>
-    <w:p/>
     <w:p>
       <w:pPr>
-        <w:rPr>
-          <w:b/>
+        <w:spacing w:after="160" w:line="259" w:lineRule="auto"/>
+      </w:pPr>
+    </w:p>
+    <w:p>
+      <w:pPr>
+        <w:rPr>
+          <w:rFonts w:ascii="Cambria" w:eastAsia="Times New Roman" w:hAnsi="Cambria" w:cs="Times New Roman"/>
+          <w:lang w:val="en-CA"/>
         </w:rPr>
       </w:pPr>
       <w:r>
         <w:rPr>
+          <w:rFonts w:ascii="Helvetica" w:eastAsia="Times New Roman" w:hAnsi="Helvetica" w:cs="Times New Roman"/>
           <w:b/>
-        </w:rPr>
-        <w:br w:type="page"/>
+          <w:bCs/>
+          <w:sz w:val="20"/>
+          <w:szCs w:val="20"/>
+          <w:lang w:val="en-CA"/>
+        </w:rPr>
+        <w:t xml:space="preserve">Table : </w:t>
+      </w:r>
+      <w:r>
+        <w:rPr>
+          <w:rFonts w:ascii="Helvetica" w:eastAsia="Times New Roman" w:hAnsi="Helvetica" w:cs="Times New Roman"/>
+          <w:sz w:val="20"/>
+          <w:szCs w:val="20"/>
+          <w:lang w:val="en-CA"/>
+        </w:rPr>
+        <w:t>Number of survey grids, out of a total of 355, having had a specified number of survey stations moved since 2013.</w:t>
       </w:r>
     </w:p>
     <w:p>
+      <w:pPr>
+        <w:rPr>
+          <w:rFonts w:ascii="Helvetica" w:eastAsia="Times New Roman" w:hAnsi="Helvetica" w:cs="Times New Roman"/>
+          <w:b/>
+          <w:lang w:val="en-CA"/>
+        </w:rPr>
+      </w:pPr>
+      <w:bookmarkStart w:id="0" w:name="_GoBack"/>
+      <w:bookmarkEnd w:id="0"/>
+    </w:p>
+    <w:tbl>
+      <w:tblPr>
+        <w:tblW w:w="7802" w:type="dxa"/>
+        <w:tblInd w:w="93" w:type="dxa"/>
+        <w:tblLook w:val="04A0" w:firstRow="1" w:lastRow="0" w:firstColumn="1" w:lastColumn="0" w:noHBand="0" w:noVBand="1"/>
+      </w:tblPr>
+      <w:tblGrid>
+        <w:gridCol w:w="1300"/>
+        <w:gridCol w:w="1722"/>
+        <w:gridCol w:w="1195"/>
+        <w:gridCol w:w="1195"/>
+        <w:gridCol w:w="1195"/>
+        <w:gridCol w:w="1195"/>
+      </w:tblGrid>
+      <w:tr>
+        <w:trPr>
+          <w:trHeight w:val="300"/>
+        </w:trPr>
+        <w:tc>
+          <w:tcPr>
+            <w:tcW w:w="1300" w:type="dxa"/>
+            <w:tcBorders>
+              <w:top w:val="nil"/>
+              <w:left w:val="nil"/>
+              <w:bottom w:val="nil"/>
+              <w:right w:val="nil"/>
+            </w:tcBorders>
+            <w:shd w:val="clear" w:color="auto" w:fill="auto"/>
+            <w:noWrap/>
+            <w:vAlign w:val="bottom"/>
+            <w:hideMark/>
+          </w:tcPr>
+          <w:p>
+            <w:pPr>
+              <w:jc w:val="center"/>
+              <w:rPr>
+                <w:rFonts w:ascii="Calibri" w:eastAsia="Times New Roman" w:hAnsi="Calibri" w:cs="Times New Roman"/>
+                <w:b/>
+                <w:bCs/>
+                <w:color w:val="000000"/>
+                <w:lang w:val="en-CA"/>
+              </w:rPr>
+            </w:pPr>
+            <w:r>
+              <w:rPr>
+                <w:rFonts w:ascii="Calibri" w:eastAsia="Times New Roman" w:hAnsi="Calibri" w:cs="Times New Roman"/>
+                <w:b/>
+                <w:bCs/>
+                <w:color w:val="000000"/>
+                <w:lang w:val="en-CA"/>
+              </w:rPr>
+              <w:t>Year</w:t>
+            </w:r>
+          </w:p>
+        </w:tc>
+        <w:tc>
+          <w:tcPr>
+            <w:tcW w:w="1722" w:type="dxa"/>
+            <w:tcBorders>
+              <w:top w:val="nil"/>
+              <w:left w:val="nil"/>
+              <w:bottom w:val="nil"/>
+              <w:right w:val="nil"/>
+            </w:tcBorders>
+            <w:shd w:val="clear" w:color="auto" w:fill="auto"/>
+            <w:noWrap/>
+            <w:vAlign w:val="bottom"/>
+            <w:hideMark/>
+          </w:tcPr>
+          <w:p>
+            <w:pPr>
+              <w:jc w:val="center"/>
+              <w:rPr>
+                <w:rFonts w:ascii="Calibri" w:eastAsia="Times New Roman" w:hAnsi="Calibri" w:cs="Times New Roman"/>
+                <w:b/>
+                <w:bCs/>
+                <w:color w:val="000000"/>
+                <w:lang w:val="en-CA"/>
+              </w:rPr>
+            </w:pPr>
+            <w:r>
+              <w:rPr>
+                <w:rFonts w:ascii="Calibri" w:eastAsia="Times New Roman" w:hAnsi="Calibri" w:cs="Times New Roman"/>
+                <w:b/>
+                <w:bCs/>
+                <w:color w:val="000000"/>
+                <w:lang w:val="en-CA"/>
+              </w:rPr>
+              <w:t>0</w:t>
+            </w:r>
+          </w:p>
+        </w:tc>
+        <w:tc>
+          <w:tcPr>
+            <w:tcW w:w="1195" w:type="dxa"/>
+            <w:tcBorders>
+              <w:top w:val="nil"/>
+              <w:left w:val="nil"/>
+              <w:bottom w:val="nil"/>
+              <w:right w:val="nil"/>
+            </w:tcBorders>
+            <w:shd w:val="clear" w:color="auto" w:fill="auto"/>
+            <w:noWrap/>
+            <w:vAlign w:val="bottom"/>
+            <w:hideMark/>
+          </w:tcPr>
+          <w:p>
+            <w:pPr>
+              <w:jc w:val="center"/>
+              <w:rPr>
+                <w:rFonts w:ascii="Calibri" w:eastAsia="Times New Roman" w:hAnsi="Calibri" w:cs="Times New Roman"/>
+                <w:b/>
+                <w:bCs/>
+                <w:color w:val="000000"/>
+                <w:lang w:val="en-CA"/>
+              </w:rPr>
+            </w:pPr>
+            <w:r>
+              <w:rPr>
+                <w:rFonts w:ascii="Calibri" w:eastAsia="Times New Roman" w:hAnsi="Calibri" w:cs="Times New Roman"/>
+                <w:b/>
+                <w:bCs/>
+                <w:color w:val="000000"/>
+                <w:lang w:val="en-CA"/>
+              </w:rPr>
+              <w:t>1</w:t>
+            </w:r>
+          </w:p>
+        </w:tc>
+        <w:tc>
+          <w:tcPr>
+            <w:tcW w:w="1195" w:type="dxa"/>
+            <w:tcBorders>
+              <w:top w:val="nil"/>
+              <w:left w:val="nil"/>
+              <w:bottom w:val="nil"/>
+              <w:right w:val="nil"/>
+            </w:tcBorders>
+            <w:shd w:val="clear" w:color="auto" w:fill="auto"/>
+            <w:noWrap/>
+            <w:vAlign w:val="bottom"/>
+            <w:hideMark/>
+          </w:tcPr>
+          <w:p>
+            <w:pPr>
+              <w:jc w:val="center"/>
+              <w:rPr>
+                <w:rFonts w:ascii="Calibri" w:eastAsia="Times New Roman" w:hAnsi="Calibri" w:cs="Times New Roman"/>
+                <w:b/>
+                <w:bCs/>
+                <w:color w:val="000000"/>
+                <w:lang w:val="en-CA"/>
+              </w:rPr>
+            </w:pPr>
+            <w:r>
+              <w:rPr>
+                <w:rFonts w:ascii="Calibri" w:eastAsia="Times New Roman" w:hAnsi="Calibri" w:cs="Times New Roman"/>
+                <w:b/>
+                <w:bCs/>
+                <w:color w:val="000000"/>
+                <w:lang w:val="en-CA"/>
+              </w:rPr>
+              <w:t>2</w:t>
+            </w:r>
+          </w:p>
+        </w:tc>
+        <w:tc>
+          <w:tcPr>
+            <w:tcW w:w="1195" w:type="dxa"/>
+            <w:tcBorders>
+              <w:top w:val="nil"/>
+              <w:left w:val="nil"/>
+              <w:bottom w:val="nil"/>
+              <w:right w:val="nil"/>
+            </w:tcBorders>
+            <w:shd w:val="clear" w:color="auto" w:fill="auto"/>
+            <w:noWrap/>
+            <w:vAlign w:val="bottom"/>
+            <w:hideMark/>
+          </w:tcPr>
+          <w:p>
+            <w:pPr>
+              <w:jc w:val="center"/>
+              <w:rPr>
+                <w:rFonts w:ascii="Calibri" w:eastAsia="Times New Roman" w:hAnsi="Calibri" w:cs="Times New Roman"/>
+                <w:b/>
+                <w:bCs/>
+                <w:color w:val="000000"/>
+                <w:lang w:val="en-CA"/>
+              </w:rPr>
+            </w:pPr>
+            <w:r>
+              <w:rPr>
+                <w:rFonts w:ascii="Calibri" w:eastAsia="Times New Roman" w:hAnsi="Calibri" w:cs="Times New Roman"/>
+                <w:b/>
+                <w:bCs/>
+                <w:color w:val="000000"/>
+                <w:lang w:val="en-CA"/>
+              </w:rPr>
+              <w:t>3</w:t>
+            </w:r>
+          </w:p>
+        </w:tc>
+        <w:tc>
+          <w:tcPr>
+            <w:tcW w:w="1195" w:type="dxa"/>
+            <w:tcBorders>
+              <w:top w:val="nil"/>
+              <w:left w:val="nil"/>
+              <w:bottom w:val="nil"/>
+              <w:right w:val="nil"/>
+            </w:tcBorders>
+            <w:shd w:val="clear" w:color="auto" w:fill="auto"/>
+            <w:noWrap/>
+            <w:vAlign w:val="bottom"/>
+            <w:hideMark/>
+          </w:tcPr>
+          <w:p>
+            <w:pPr>
+              <w:jc w:val="center"/>
+              <w:rPr>
+                <w:rFonts w:ascii="Calibri" w:eastAsia="Times New Roman" w:hAnsi="Calibri" w:cs="Times New Roman"/>
+                <w:b/>
+                <w:bCs/>
+                <w:color w:val="000000"/>
+                <w:lang w:val="en-CA"/>
+              </w:rPr>
+            </w:pPr>
+            <w:r>
+              <w:rPr>
+                <w:rFonts w:ascii="Calibri" w:eastAsia="Times New Roman" w:hAnsi="Calibri" w:cs="Times New Roman"/>
+                <w:b/>
+                <w:bCs/>
+                <w:color w:val="000000"/>
+                <w:lang w:val="en-CA"/>
+              </w:rPr>
+              <w:t>4+</w:t>
+            </w:r>
+          </w:p>
+        </w:tc>
+      </w:tr>
+      <w:tr>
+        <w:trPr>
+          <w:trHeight w:val="300"/>
+        </w:trPr>
+        <w:tc>
+          <w:tcPr>
+            <w:tcW w:w="1300" w:type="dxa"/>
+            <w:tcBorders>
+              <w:top w:val="nil"/>
+              <w:left w:val="nil"/>
+              <w:bottom w:val="nil"/>
+              <w:right w:val="nil"/>
+            </w:tcBorders>
+            <w:shd w:val="clear" w:color="auto" w:fill="auto"/>
+            <w:noWrap/>
+            <w:vAlign w:val="bottom"/>
+            <w:hideMark/>
+          </w:tcPr>
+          <w:p>
+            <w:pPr>
+              <w:jc w:val="center"/>
+              <w:rPr>
+                <w:rFonts w:ascii="Calibri" w:eastAsia="Times New Roman" w:hAnsi="Calibri" w:cs="Times New Roman"/>
+                <w:color w:val="000000"/>
+                <w:lang w:val="en-CA"/>
+              </w:rPr>
+            </w:pPr>
+            <w:r>
+              <w:rPr>
+                <w:rFonts w:ascii="Calibri" w:eastAsia="Times New Roman" w:hAnsi="Calibri" w:cs="Times New Roman"/>
+                <w:color w:val="000000"/>
+                <w:lang w:val="en-CA"/>
+              </w:rPr>
+              <w:t>2013</w:t>
+            </w:r>
+          </w:p>
+        </w:tc>
+        <w:tc>
+          <w:tcPr>
+            <w:tcW w:w="1722" w:type="dxa"/>
+            <w:tcBorders>
+              <w:top w:val="nil"/>
+              <w:left w:val="nil"/>
+              <w:bottom w:val="nil"/>
+              <w:right w:val="nil"/>
+            </w:tcBorders>
+            <w:shd w:val="clear" w:color="auto" w:fill="auto"/>
+            <w:noWrap/>
+            <w:vAlign w:val="bottom"/>
+            <w:hideMark/>
+          </w:tcPr>
+          <w:p>
+            <w:pPr>
+              <w:jc w:val="center"/>
+              <w:rPr>
+                <w:rFonts w:ascii="Calibri" w:eastAsia="Times New Roman" w:hAnsi="Calibri" w:cs="Times New Roman"/>
+                <w:color w:val="000000"/>
+                <w:lang w:val="en-CA"/>
+              </w:rPr>
+            </w:pPr>
+            <w:r>
+              <w:rPr>
+                <w:rFonts w:ascii="Calibri" w:eastAsia="Times New Roman" w:hAnsi="Calibri" w:cs="Times New Roman"/>
+                <w:color w:val="000000"/>
+                <w:lang w:val="en-CA"/>
+              </w:rPr>
+              <w:t>288</w:t>
+            </w:r>
+          </w:p>
+        </w:tc>
+        <w:tc>
+          <w:tcPr>
+            <w:tcW w:w="1195" w:type="dxa"/>
+            <w:tcBorders>
+              <w:top w:val="nil"/>
+              <w:left w:val="nil"/>
+              <w:bottom w:val="nil"/>
+              <w:right w:val="nil"/>
+            </w:tcBorders>
+            <w:shd w:val="clear" w:color="auto" w:fill="auto"/>
+            <w:noWrap/>
+            <w:vAlign w:val="bottom"/>
+            <w:hideMark/>
+          </w:tcPr>
+          <w:p>
+            <w:pPr>
+              <w:jc w:val="center"/>
+              <w:rPr>
+                <w:rFonts w:ascii="Calibri" w:eastAsia="Times New Roman" w:hAnsi="Calibri" w:cs="Times New Roman"/>
+                <w:color w:val="000000"/>
+                <w:lang w:val="en-CA"/>
+              </w:rPr>
+            </w:pPr>
+            <w:r>
+              <w:rPr>
+                <w:rFonts w:ascii="Calibri" w:eastAsia="Times New Roman" w:hAnsi="Calibri" w:cs="Times New Roman"/>
+                <w:color w:val="000000"/>
+                <w:lang w:val="en-CA"/>
+              </w:rPr>
+              <w:t>57</w:t>
+            </w:r>
+          </w:p>
+        </w:tc>
+        <w:tc>
+          <w:tcPr>
+            <w:tcW w:w="1195" w:type="dxa"/>
+            <w:tcBorders>
+              <w:top w:val="nil"/>
+              <w:left w:val="nil"/>
+              <w:bottom w:val="nil"/>
+              <w:right w:val="nil"/>
+            </w:tcBorders>
+            <w:shd w:val="clear" w:color="auto" w:fill="auto"/>
+            <w:noWrap/>
+            <w:vAlign w:val="bottom"/>
+            <w:hideMark/>
+          </w:tcPr>
+          <w:p>
+            <w:pPr>
+              <w:jc w:val="center"/>
+              <w:rPr>
+                <w:rFonts w:ascii="Calibri" w:eastAsia="Times New Roman" w:hAnsi="Calibri" w:cs="Times New Roman"/>
+                <w:color w:val="000000"/>
+                <w:lang w:val="en-CA"/>
+              </w:rPr>
+            </w:pPr>
+            <w:r>
+              <w:rPr>
+                <w:rFonts w:ascii="Calibri" w:eastAsia="Times New Roman" w:hAnsi="Calibri" w:cs="Times New Roman"/>
+                <w:color w:val="000000"/>
+                <w:lang w:val="en-CA"/>
+              </w:rPr>
+              <w:t>9</w:t>
+            </w:r>
+          </w:p>
+        </w:tc>
+        <w:tc>
+          <w:tcPr>
+            <w:tcW w:w="1195" w:type="dxa"/>
+            <w:tcBorders>
+              <w:top w:val="nil"/>
+              <w:left w:val="nil"/>
+              <w:bottom w:val="nil"/>
+              <w:right w:val="nil"/>
+            </w:tcBorders>
+            <w:shd w:val="clear" w:color="auto" w:fill="auto"/>
+            <w:noWrap/>
+            <w:vAlign w:val="bottom"/>
+            <w:hideMark/>
+          </w:tcPr>
+          <w:p>
+            <w:pPr>
+              <w:jc w:val="center"/>
+              <w:rPr>
+                <w:rFonts w:ascii="Calibri" w:eastAsia="Times New Roman" w:hAnsi="Calibri" w:cs="Times New Roman"/>
+                <w:color w:val="000000"/>
+                <w:lang w:val="en-CA"/>
+              </w:rPr>
+            </w:pPr>
+            <w:r>
+              <w:rPr>
+                <w:rFonts w:ascii="Calibri" w:eastAsia="Times New Roman" w:hAnsi="Calibri" w:cs="Times New Roman"/>
+                <w:color w:val="000000"/>
+                <w:lang w:val="en-CA"/>
+              </w:rPr>
+              <w:t>1</w:t>
+            </w:r>
+          </w:p>
+        </w:tc>
+        <w:tc>
+          <w:tcPr>
+            <w:tcW w:w="1195" w:type="dxa"/>
+            <w:tcBorders>
+              <w:top w:val="nil"/>
+              <w:left w:val="nil"/>
+              <w:bottom w:val="nil"/>
+              <w:right w:val="nil"/>
+            </w:tcBorders>
+            <w:shd w:val="clear" w:color="auto" w:fill="auto"/>
+            <w:noWrap/>
+            <w:vAlign w:val="bottom"/>
+            <w:hideMark/>
+          </w:tcPr>
+          <w:p>
+            <w:pPr>
+              <w:jc w:val="center"/>
+              <w:rPr>
+                <w:rFonts w:ascii="Calibri" w:eastAsia="Times New Roman" w:hAnsi="Calibri" w:cs="Times New Roman"/>
+                <w:color w:val="000000"/>
+                <w:lang w:val="en-CA"/>
+              </w:rPr>
+            </w:pPr>
+            <w:r>
+              <w:rPr>
+                <w:rFonts w:ascii="Calibri" w:eastAsia="Times New Roman" w:hAnsi="Calibri" w:cs="Times New Roman"/>
+                <w:color w:val="000000"/>
+                <w:lang w:val="en-CA"/>
+              </w:rPr>
+              <w:t>0</w:t>
+            </w:r>
+          </w:p>
+        </w:tc>
+      </w:tr>
+      <w:tr>
+        <w:trPr>
+          <w:trHeight w:val="300"/>
+        </w:trPr>
+        <w:tc>
+          <w:tcPr>
+            <w:tcW w:w="1300" w:type="dxa"/>
+            <w:tcBorders>
+              <w:top w:val="nil"/>
+              <w:left w:val="nil"/>
+              <w:bottom w:val="nil"/>
+              <w:right w:val="nil"/>
+            </w:tcBorders>
+            <w:shd w:val="clear" w:color="auto" w:fill="auto"/>
+            <w:noWrap/>
+            <w:vAlign w:val="bottom"/>
+            <w:hideMark/>
+          </w:tcPr>
+          <w:p>
+            <w:pPr>
+              <w:jc w:val="center"/>
+              <w:rPr>
+                <w:rFonts w:ascii="Calibri" w:eastAsia="Times New Roman" w:hAnsi="Calibri" w:cs="Times New Roman"/>
+                <w:color w:val="000000"/>
+                <w:lang w:val="en-CA"/>
+              </w:rPr>
+            </w:pPr>
+            <w:r>
+              <w:rPr>
+                <w:rFonts w:ascii="Calibri" w:eastAsia="Times New Roman" w:hAnsi="Calibri" w:cs="Times New Roman"/>
+                <w:color w:val="000000"/>
+                <w:lang w:val="en-CA"/>
+              </w:rPr>
+              <w:t>2014</w:t>
+            </w:r>
+          </w:p>
+        </w:tc>
+        <w:tc>
+          <w:tcPr>
+            <w:tcW w:w="1722" w:type="dxa"/>
+            <w:tcBorders>
+              <w:top w:val="nil"/>
+              <w:left w:val="nil"/>
+              <w:bottom w:val="nil"/>
+              <w:right w:val="nil"/>
+            </w:tcBorders>
+            <w:shd w:val="clear" w:color="auto" w:fill="auto"/>
+            <w:noWrap/>
+            <w:vAlign w:val="bottom"/>
+            <w:hideMark/>
+          </w:tcPr>
+          <w:p>
+            <w:pPr>
+              <w:jc w:val="center"/>
+              <w:rPr>
+                <w:rFonts w:ascii="Calibri" w:eastAsia="Times New Roman" w:hAnsi="Calibri" w:cs="Times New Roman"/>
+                <w:color w:val="000000"/>
+                <w:lang w:val="en-CA"/>
+              </w:rPr>
+            </w:pPr>
+            <w:r>
+              <w:rPr>
+                <w:rFonts w:ascii="Calibri" w:eastAsia="Times New Roman" w:hAnsi="Calibri" w:cs="Times New Roman"/>
+                <w:color w:val="000000"/>
+                <w:lang w:val="en-CA"/>
+              </w:rPr>
+              <w:t>261</w:t>
+            </w:r>
+          </w:p>
+        </w:tc>
+        <w:tc>
+          <w:tcPr>
+            <w:tcW w:w="1195" w:type="dxa"/>
+            <w:tcBorders>
+              <w:top w:val="nil"/>
+              <w:left w:val="nil"/>
+              <w:bottom w:val="nil"/>
+              <w:right w:val="nil"/>
+            </w:tcBorders>
+            <w:shd w:val="clear" w:color="auto" w:fill="auto"/>
+            <w:noWrap/>
+            <w:vAlign w:val="bottom"/>
+            <w:hideMark/>
+          </w:tcPr>
+          <w:p>
+            <w:pPr>
+              <w:jc w:val="center"/>
+              <w:rPr>
+                <w:rFonts w:ascii="Calibri" w:eastAsia="Times New Roman" w:hAnsi="Calibri" w:cs="Times New Roman"/>
+                <w:color w:val="000000"/>
+                <w:lang w:val="en-CA"/>
+              </w:rPr>
+            </w:pPr>
+            <w:r>
+              <w:rPr>
+                <w:rFonts w:ascii="Calibri" w:eastAsia="Times New Roman" w:hAnsi="Calibri" w:cs="Times New Roman"/>
+                <w:color w:val="000000"/>
+                <w:lang w:val="en-CA"/>
+              </w:rPr>
+              <w:t>75</w:t>
+            </w:r>
+          </w:p>
+        </w:tc>
+        <w:tc>
+          <w:tcPr>
+            <w:tcW w:w="1195" w:type="dxa"/>
+            <w:tcBorders>
+              <w:top w:val="nil"/>
+              <w:left w:val="nil"/>
+              <w:bottom w:val="nil"/>
+              <w:right w:val="nil"/>
+            </w:tcBorders>
+            <w:shd w:val="clear" w:color="auto" w:fill="auto"/>
+            <w:noWrap/>
+            <w:vAlign w:val="bottom"/>
+            <w:hideMark/>
+          </w:tcPr>
+          <w:p>
+            <w:pPr>
+              <w:jc w:val="center"/>
+              <w:rPr>
+                <w:rFonts w:ascii="Calibri" w:eastAsia="Times New Roman" w:hAnsi="Calibri" w:cs="Times New Roman"/>
+                <w:color w:val="000000"/>
+                <w:lang w:val="en-CA"/>
+              </w:rPr>
+            </w:pPr>
+            <w:r>
+              <w:rPr>
+                <w:rFonts w:ascii="Calibri" w:eastAsia="Times New Roman" w:hAnsi="Calibri" w:cs="Times New Roman"/>
+                <w:color w:val="000000"/>
+                <w:lang w:val="en-CA"/>
+              </w:rPr>
+              <w:t>13</w:t>
+            </w:r>
+          </w:p>
+        </w:tc>
+        <w:tc>
+          <w:tcPr>
+            <w:tcW w:w="1195" w:type="dxa"/>
+            <w:tcBorders>
+              <w:top w:val="nil"/>
+              <w:left w:val="nil"/>
+              <w:bottom w:val="nil"/>
+              <w:right w:val="nil"/>
+            </w:tcBorders>
+            <w:shd w:val="clear" w:color="auto" w:fill="auto"/>
+            <w:noWrap/>
+            <w:vAlign w:val="bottom"/>
+            <w:hideMark/>
+          </w:tcPr>
+          <w:p>
+            <w:pPr>
+              <w:jc w:val="center"/>
+              <w:rPr>
+                <w:rFonts w:ascii="Calibri" w:eastAsia="Times New Roman" w:hAnsi="Calibri" w:cs="Times New Roman"/>
+                <w:color w:val="000000"/>
+                <w:lang w:val="en-CA"/>
+              </w:rPr>
+            </w:pPr>
+            <w:r>
+              <w:rPr>
+                <w:rFonts w:ascii="Calibri" w:eastAsia="Times New Roman" w:hAnsi="Calibri" w:cs="Times New Roman"/>
+                <w:color w:val="000000"/>
+                <w:lang w:val="en-CA"/>
+              </w:rPr>
+              <w:t>6</w:t>
+            </w:r>
+          </w:p>
+        </w:tc>
+        <w:tc>
+          <w:tcPr>
+            <w:tcW w:w="1195" w:type="dxa"/>
+            <w:tcBorders>
+              <w:top w:val="nil"/>
+              <w:left w:val="nil"/>
+              <w:bottom w:val="nil"/>
+              <w:right w:val="nil"/>
+            </w:tcBorders>
+            <w:shd w:val="clear" w:color="auto" w:fill="auto"/>
+            <w:noWrap/>
+            <w:vAlign w:val="bottom"/>
+            <w:hideMark/>
+          </w:tcPr>
+          <w:p>
+            <w:pPr>
+              <w:jc w:val="center"/>
+              <w:rPr>
+                <w:rFonts w:ascii="Calibri" w:eastAsia="Times New Roman" w:hAnsi="Calibri" w:cs="Times New Roman"/>
+                <w:color w:val="000000"/>
+                <w:lang w:val="en-CA"/>
+              </w:rPr>
+            </w:pPr>
+            <w:r>
+              <w:rPr>
+                <w:rFonts w:ascii="Calibri" w:eastAsia="Times New Roman" w:hAnsi="Calibri" w:cs="Times New Roman"/>
+                <w:color w:val="000000"/>
+                <w:lang w:val="en-CA"/>
+              </w:rPr>
+              <w:t>0</w:t>
+            </w:r>
+          </w:p>
+        </w:tc>
+      </w:tr>
+      <w:tr>
+        <w:trPr>
+          <w:trHeight w:val="300"/>
+        </w:trPr>
+        <w:tc>
+          <w:tcPr>
+            <w:tcW w:w="1300" w:type="dxa"/>
+            <w:tcBorders>
+              <w:top w:val="nil"/>
+              <w:left w:val="nil"/>
+              <w:bottom w:val="nil"/>
+              <w:right w:val="nil"/>
+            </w:tcBorders>
+            <w:shd w:val="clear" w:color="auto" w:fill="auto"/>
+            <w:noWrap/>
+            <w:vAlign w:val="bottom"/>
+            <w:hideMark/>
+          </w:tcPr>
+          <w:p>
+            <w:pPr>
+              <w:jc w:val="center"/>
+              <w:rPr>
+                <w:rFonts w:ascii="Calibri" w:eastAsia="Times New Roman" w:hAnsi="Calibri" w:cs="Times New Roman"/>
+                <w:color w:val="000000"/>
+                <w:lang w:val="en-CA"/>
+              </w:rPr>
+            </w:pPr>
+            <w:r>
+              <w:rPr>
+                <w:rFonts w:ascii="Calibri" w:eastAsia="Times New Roman" w:hAnsi="Calibri" w:cs="Times New Roman"/>
+                <w:color w:val="000000"/>
+                <w:lang w:val="en-CA"/>
+              </w:rPr>
+              <w:t>2015</w:t>
+            </w:r>
+          </w:p>
+        </w:tc>
+        <w:tc>
+          <w:tcPr>
+            <w:tcW w:w="1722" w:type="dxa"/>
+            <w:tcBorders>
+              <w:top w:val="nil"/>
+              <w:left w:val="nil"/>
+              <w:bottom w:val="nil"/>
+              <w:right w:val="nil"/>
+            </w:tcBorders>
+            <w:shd w:val="clear" w:color="auto" w:fill="auto"/>
+            <w:noWrap/>
+            <w:vAlign w:val="bottom"/>
+            <w:hideMark/>
+          </w:tcPr>
+          <w:p>
+            <w:pPr>
+              <w:jc w:val="center"/>
+              <w:rPr>
+                <w:rFonts w:ascii="Calibri" w:eastAsia="Times New Roman" w:hAnsi="Calibri" w:cs="Times New Roman"/>
+                <w:color w:val="000000"/>
+                <w:lang w:val="en-CA"/>
+              </w:rPr>
+            </w:pPr>
+            <w:r>
+              <w:rPr>
+                <w:rFonts w:ascii="Calibri" w:eastAsia="Times New Roman" w:hAnsi="Calibri" w:cs="Times New Roman"/>
+                <w:color w:val="000000"/>
+                <w:lang w:val="en-CA"/>
+              </w:rPr>
+              <w:t>237</w:t>
+            </w:r>
+          </w:p>
+        </w:tc>
+        <w:tc>
+          <w:tcPr>
+            <w:tcW w:w="1195" w:type="dxa"/>
+            <w:tcBorders>
+              <w:top w:val="nil"/>
+              <w:left w:val="nil"/>
+              <w:bottom w:val="nil"/>
+              <w:right w:val="nil"/>
+            </w:tcBorders>
+            <w:shd w:val="clear" w:color="auto" w:fill="auto"/>
+            <w:noWrap/>
+            <w:vAlign w:val="bottom"/>
+            <w:hideMark/>
+          </w:tcPr>
+          <w:p>
+            <w:pPr>
+              <w:jc w:val="center"/>
+              <w:rPr>
+                <w:rFonts w:ascii="Calibri" w:eastAsia="Times New Roman" w:hAnsi="Calibri" w:cs="Times New Roman"/>
+                <w:color w:val="000000"/>
+                <w:lang w:val="en-CA"/>
+              </w:rPr>
+            </w:pPr>
+            <w:r>
+              <w:rPr>
+                <w:rFonts w:ascii="Calibri" w:eastAsia="Times New Roman" w:hAnsi="Calibri" w:cs="Times New Roman"/>
+                <w:color w:val="000000"/>
+                <w:lang w:val="en-CA"/>
+              </w:rPr>
+              <w:t>79</w:t>
+            </w:r>
+          </w:p>
+        </w:tc>
+        <w:tc>
+          <w:tcPr>
+            <w:tcW w:w="1195" w:type="dxa"/>
+            <w:tcBorders>
+              <w:top w:val="nil"/>
+              <w:left w:val="nil"/>
+              <w:bottom w:val="nil"/>
+              <w:right w:val="nil"/>
+            </w:tcBorders>
+            <w:shd w:val="clear" w:color="auto" w:fill="auto"/>
+            <w:noWrap/>
+            <w:vAlign w:val="bottom"/>
+            <w:hideMark/>
+          </w:tcPr>
+          <w:p>
+            <w:pPr>
+              <w:jc w:val="center"/>
+              <w:rPr>
+                <w:rFonts w:ascii="Calibri" w:eastAsia="Times New Roman" w:hAnsi="Calibri" w:cs="Times New Roman"/>
+                <w:color w:val="000000"/>
+                <w:lang w:val="en-CA"/>
+              </w:rPr>
+            </w:pPr>
+            <w:r>
+              <w:rPr>
+                <w:rFonts w:ascii="Calibri" w:eastAsia="Times New Roman" w:hAnsi="Calibri" w:cs="Times New Roman"/>
+                <w:color w:val="000000"/>
+                <w:lang w:val="en-CA"/>
+              </w:rPr>
+              <w:t>25</w:t>
+            </w:r>
+          </w:p>
+        </w:tc>
+        <w:tc>
+          <w:tcPr>
+            <w:tcW w:w="1195" w:type="dxa"/>
+            <w:tcBorders>
+              <w:top w:val="nil"/>
+              <w:left w:val="nil"/>
+              <w:bottom w:val="nil"/>
+              <w:right w:val="nil"/>
+            </w:tcBorders>
+            <w:shd w:val="clear" w:color="auto" w:fill="auto"/>
+            <w:noWrap/>
+            <w:vAlign w:val="bottom"/>
+            <w:hideMark/>
+          </w:tcPr>
+          <w:p>
+            <w:pPr>
+              <w:jc w:val="center"/>
+              <w:rPr>
+                <w:rFonts w:ascii="Calibri" w:eastAsia="Times New Roman" w:hAnsi="Calibri" w:cs="Times New Roman"/>
+                <w:color w:val="000000"/>
+                <w:lang w:val="en-CA"/>
+              </w:rPr>
+            </w:pPr>
+            <w:r>
+              <w:rPr>
+                <w:rFonts w:ascii="Calibri" w:eastAsia="Times New Roman" w:hAnsi="Calibri" w:cs="Times New Roman"/>
+                <w:color w:val="000000"/>
+                <w:lang w:val="en-CA"/>
+              </w:rPr>
+              <w:t>12</w:t>
+            </w:r>
+          </w:p>
+        </w:tc>
+        <w:tc>
+          <w:tcPr>
+            <w:tcW w:w="1195" w:type="dxa"/>
+            <w:tcBorders>
+              <w:top w:val="nil"/>
+              <w:left w:val="nil"/>
+              <w:bottom w:val="nil"/>
+              <w:right w:val="nil"/>
+            </w:tcBorders>
+            <w:shd w:val="clear" w:color="auto" w:fill="auto"/>
+            <w:noWrap/>
+            <w:vAlign w:val="bottom"/>
+            <w:hideMark/>
+          </w:tcPr>
+          <w:p>
+            <w:pPr>
+              <w:jc w:val="center"/>
+              <w:rPr>
+                <w:rFonts w:ascii="Calibri" w:eastAsia="Times New Roman" w:hAnsi="Calibri" w:cs="Times New Roman"/>
+                <w:color w:val="000000"/>
+                <w:lang w:val="en-CA"/>
+              </w:rPr>
+            </w:pPr>
+            <w:r>
+              <w:rPr>
+                <w:rFonts w:ascii="Calibri" w:eastAsia="Times New Roman" w:hAnsi="Calibri" w:cs="Times New Roman"/>
+                <w:color w:val="000000"/>
+                <w:lang w:val="en-CA"/>
+              </w:rPr>
+              <w:t>2</w:t>
+            </w:r>
+          </w:p>
+        </w:tc>
+      </w:tr>
+      <w:tr>
+        <w:trPr>
+          <w:trHeight w:val="300"/>
+        </w:trPr>
+        <w:tc>
+          <w:tcPr>
+            <w:tcW w:w="1300" w:type="dxa"/>
+            <w:tcBorders>
+              <w:top w:val="nil"/>
+              <w:left w:val="nil"/>
+              <w:bottom w:val="nil"/>
+              <w:right w:val="nil"/>
+            </w:tcBorders>
+            <w:shd w:val="clear" w:color="auto" w:fill="auto"/>
+            <w:noWrap/>
+            <w:vAlign w:val="bottom"/>
+            <w:hideMark/>
+          </w:tcPr>
+          <w:p>
+            <w:pPr>
+              <w:jc w:val="center"/>
+              <w:rPr>
+                <w:rFonts w:ascii="Calibri" w:eastAsia="Times New Roman" w:hAnsi="Calibri" w:cs="Times New Roman"/>
+                <w:color w:val="000000"/>
+                <w:lang w:val="en-CA"/>
+              </w:rPr>
+            </w:pPr>
+            <w:r>
+              <w:rPr>
+                <w:rFonts w:ascii="Calibri" w:eastAsia="Times New Roman" w:hAnsi="Calibri" w:cs="Times New Roman"/>
+                <w:color w:val="000000"/>
+                <w:lang w:val="en-CA"/>
+              </w:rPr>
+              <w:t>2016</w:t>
+            </w:r>
+          </w:p>
+        </w:tc>
+        <w:tc>
+          <w:tcPr>
+            <w:tcW w:w="1722" w:type="dxa"/>
+            <w:tcBorders>
+              <w:top w:val="nil"/>
+              <w:left w:val="nil"/>
+              <w:bottom w:val="nil"/>
+              <w:right w:val="nil"/>
+            </w:tcBorders>
+            <w:shd w:val="clear" w:color="auto" w:fill="auto"/>
+            <w:noWrap/>
+            <w:vAlign w:val="bottom"/>
+            <w:hideMark/>
+          </w:tcPr>
+          <w:p>
+            <w:pPr>
+              <w:jc w:val="center"/>
+              <w:rPr>
+                <w:rFonts w:ascii="Calibri" w:eastAsia="Times New Roman" w:hAnsi="Calibri" w:cs="Times New Roman"/>
+                <w:color w:val="000000"/>
+                <w:lang w:val="en-CA"/>
+              </w:rPr>
+            </w:pPr>
+            <w:r>
+              <w:rPr>
+                <w:rFonts w:ascii="Calibri" w:eastAsia="Times New Roman" w:hAnsi="Calibri" w:cs="Times New Roman"/>
+                <w:color w:val="000000"/>
+                <w:lang w:val="en-CA"/>
+              </w:rPr>
+              <w:t>226</w:t>
+            </w:r>
+          </w:p>
+        </w:tc>
+        <w:tc>
+          <w:tcPr>
+            <w:tcW w:w="1195" w:type="dxa"/>
+            <w:tcBorders>
+              <w:top w:val="nil"/>
+              <w:left w:val="nil"/>
+              <w:bottom w:val="nil"/>
+              <w:right w:val="nil"/>
+            </w:tcBorders>
+            <w:shd w:val="clear" w:color="auto" w:fill="auto"/>
+            <w:noWrap/>
+            <w:vAlign w:val="bottom"/>
+            <w:hideMark/>
+          </w:tcPr>
+          <w:p>
+            <w:pPr>
+              <w:jc w:val="center"/>
+              <w:rPr>
+                <w:rFonts w:ascii="Calibri" w:eastAsia="Times New Roman" w:hAnsi="Calibri" w:cs="Times New Roman"/>
+                <w:color w:val="000000"/>
+                <w:lang w:val="en-CA"/>
+              </w:rPr>
+            </w:pPr>
+            <w:r>
+              <w:rPr>
+                <w:rFonts w:ascii="Calibri" w:eastAsia="Times New Roman" w:hAnsi="Calibri" w:cs="Times New Roman"/>
+                <w:color w:val="000000"/>
+                <w:lang w:val="en-CA"/>
+              </w:rPr>
+              <w:t>77</w:t>
+            </w:r>
+          </w:p>
+        </w:tc>
+        <w:tc>
+          <w:tcPr>
+            <w:tcW w:w="1195" w:type="dxa"/>
+            <w:tcBorders>
+              <w:top w:val="nil"/>
+              <w:left w:val="nil"/>
+              <w:bottom w:val="nil"/>
+              <w:right w:val="nil"/>
+            </w:tcBorders>
+            <w:shd w:val="clear" w:color="auto" w:fill="auto"/>
+            <w:noWrap/>
+            <w:vAlign w:val="bottom"/>
+            <w:hideMark/>
+          </w:tcPr>
+          <w:p>
+            <w:pPr>
+              <w:jc w:val="center"/>
+              <w:rPr>
+                <w:rFonts w:ascii="Calibri" w:eastAsia="Times New Roman" w:hAnsi="Calibri" w:cs="Times New Roman"/>
+                <w:color w:val="000000"/>
+                <w:lang w:val="en-CA"/>
+              </w:rPr>
+            </w:pPr>
+            <w:r>
+              <w:rPr>
+                <w:rFonts w:ascii="Calibri" w:eastAsia="Times New Roman" w:hAnsi="Calibri" w:cs="Times New Roman"/>
+                <w:color w:val="000000"/>
+                <w:lang w:val="en-CA"/>
+              </w:rPr>
+              <w:t>28</w:t>
+            </w:r>
+          </w:p>
+        </w:tc>
+        <w:tc>
+          <w:tcPr>
+            <w:tcW w:w="1195" w:type="dxa"/>
+            <w:tcBorders>
+              <w:top w:val="nil"/>
+              <w:left w:val="nil"/>
+              <w:bottom w:val="nil"/>
+              <w:right w:val="nil"/>
+            </w:tcBorders>
+            <w:shd w:val="clear" w:color="auto" w:fill="auto"/>
+            <w:noWrap/>
+            <w:vAlign w:val="bottom"/>
+            <w:hideMark/>
+          </w:tcPr>
+          <w:p>
+            <w:pPr>
+              <w:jc w:val="center"/>
+              <w:rPr>
+                <w:rFonts w:ascii="Calibri" w:eastAsia="Times New Roman" w:hAnsi="Calibri" w:cs="Times New Roman"/>
+                <w:color w:val="000000"/>
+                <w:lang w:val="en-CA"/>
+              </w:rPr>
+            </w:pPr>
+            <w:r>
+              <w:rPr>
+                <w:rFonts w:ascii="Calibri" w:eastAsia="Times New Roman" w:hAnsi="Calibri" w:cs="Times New Roman"/>
+                <w:color w:val="000000"/>
+                <w:lang w:val="en-CA"/>
+              </w:rPr>
+              <w:t>16</w:t>
+            </w:r>
+          </w:p>
+        </w:tc>
+        <w:tc>
+          <w:tcPr>
+            <w:tcW w:w="1195" w:type="dxa"/>
+            <w:tcBorders>
+              <w:top w:val="nil"/>
+              <w:left w:val="nil"/>
+              <w:bottom w:val="nil"/>
+              <w:right w:val="nil"/>
+            </w:tcBorders>
+            <w:shd w:val="clear" w:color="auto" w:fill="auto"/>
+            <w:noWrap/>
+            <w:vAlign w:val="bottom"/>
+            <w:hideMark/>
+          </w:tcPr>
+          <w:p>
+            <w:pPr>
+              <w:jc w:val="center"/>
+              <w:rPr>
+                <w:rFonts w:ascii="Calibri" w:eastAsia="Times New Roman" w:hAnsi="Calibri" w:cs="Times New Roman"/>
+                <w:color w:val="000000"/>
+                <w:lang w:val="en-CA"/>
+              </w:rPr>
+            </w:pPr>
+            <w:r>
+              <w:rPr>
+                <w:rFonts w:ascii="Calibri" w:eastAsia="Times New Roman" w:hAnsi="Calibri" w:cs="Times New Roman"/>
+                <w:color w:val="000000"/>
+                <w:lang w:val="en-CA"/>
+              </w:rPr>
+              <w:t>8</w:t>
+            </w:r>
+          </w:p>
+        </w:tc>
+      </w:tr>
+      <w:tr>
+        <w:trPr>
+          <w:trHeight w:val="300"/>
+        </w:trPr>
+        <w:tc>
+          <w:tcPr>
+            <w:tcW w:w="1300" w:type="dxa"/>
+            <w:tcBorders>
+              <w:top w:val="nil"/>
+              <w:left w:val="nil"/>
+              <w:bottom w:val="nil"/>
+              <w:right w:val="nil"/>
+            </w:tcBorders>
+            <w:shd w:val="clear" w:color="auto" w:fill="auto"/>
+            <w:noWrap/>
+            <w:vAlign w:val="bottom"/>
+            <w:hideMark/>
+          </w:tcPr>
+          <w:p>
+            <w:pPr>
+              <w:jc w:val="center"/>
+              <w:rPr>
+                <w:rFonts w:ascii="Calibri" w:eastAsia="Times New Roman" w:hAnsi="Calibri" w:cs="Times New Roman"/>
+                <w:color w:val="000000"/>
+                <w:lang w:val="en-CA"/>
+              </w:rPr>
+            </w:pPr>
+            <w:r>
+              <w:rPr>
+                <w:rFonts w:ascii="Calibri" w:eastAsia="Times New Roman" w:hAnsi="Calibri" w:cs="Times New Roman"/>
+                <w:color w:val="000000"/>
+                <w:lang w:val="en-CA"/>
+              </w:rPr>
+              <w:t>2017</w:t>
+            </w:r>
+          </w:p>
+        </w:tc>
+        <w:tc>
+          <w:tcPr>
+            <w:tcW w:w="1722" w:type="dxa"/>
+            <w:tcBorders>
+              <w:top w:val="nil"/>
+              <w:left w:val="nil"/>
+              <w:bottom w:val="nil"/>
+              <w:right w:val="nil"/>
+            </w:tcBorders>
+            <w:shd w:val="clear" w:color="auto" w:fill="auto"/>
+            <w:noWrap/>
+            <w:vAlign w:val="bottom"/>
+            <w:hideMark/>
+          </w:tcPr>
+          <w:p>
+            <w:pPr>
+              <w:jc w:val="center"/>
+              <w:rPr>
+                <w:rFonts w:ascii="Calibri" w:eastAsia="Times New Roman" w:hAnsi="Calibri" w:cs="Times New Roman"/>
+                <w:color w:val="000000"/>
+                <w:lang w:val="en-CA"/>
+              </w:rPr>
+            </w:pPr>
+            <w:r>
+              <w:rPr>
+                <w:rFonts w:ascii="Calibri" w:eastAsia="Times New Roman" w:hAnsi="Calibri" w:cs="Times New Roman"/>
+                <w:color w:val="000000"/>
+                <w:lang w:val="en-CA"/>
+              </w:rPr>
+              <w:t>217</w:t>
+            </w:r>
+          </w:p>
+        </w:tc>
+        <w:tc>
+          <w:tcPr>
+            <w:tcW w:w="1195" w:type="dxa"/>
+            <w:tcBorders>
+              <w:top w:val="nil"/>
+              <w:left w:val="nil"/>
+              <w:bottom w:val="nil"/>
+              <w:right w:val="nil"/>
+            </w:tcBorders>
+            <w:shd w:val="clear" w:color="auto" w:fill="auto"/>
+            <w:noWrap/>
+            <w:vAlign w:val="bottom"/>
+            <w:hideMark/>
+          </w:tcPr>
+          <w:p>
+            <w:pPr>
+              <w:jc w:val="center"/>
+              <w:rPr>
+                <w:rFonts w:ascii="Calibri" w:eastAsia="Times New Roman" w:hAnsi="Calibri" w:cs="Times New Roman"/>
+                <w:color w:val="000000"/>
+                <w:lang w:val="en-CA"/>
+              </w:rPr>
+            </w:pPr>
+            <w:r>
+              <w:rPr>
+                <w:rFonts w:ascii="Calibri" w:eastAsia="Times New Roman" w:hAnsi="Calibri" w:cs="Times New Roman"/>
+                <w:color w:val="000000"/>
+                <w:lang w:val="en-CA"/>
+              </w:rPr>
+              <w:t>76</w:t>
+            </w:r>
+          </w:p>
+        </w:tc>
+        <w:tc>
+          <w:tcPr>
+            <w:tcW w:w="1195" w:type="dxa"/>
+            <w:tcBorders>
+              <w:top w:val="nil"/>
+              <w:left w:val="nil"/>
+              <w:bottom w:val="nil"/>
+              <w:right w:val="nil"/>
+            </w:tcBorders>
+            <w:shd w:val="clear" w:color="auto" w:fill="auto"/>
+            <w:noWrap/>
+            <w:vAlign w:val="bottom"/>
+            <w:hideMark/>
+          </w:tcPr>
+          <w:p>
+            <w:pPr>
+              <w:jc w:val="center"/>
+              <w:rPr>
+                <w:rFonts w:ascii="Calibri" w:eastAsia="Times New Roman" w:hAnsi="Calibri" w:cs="Times New Roman"/>
+                <w:color w:val="000000"/>
+                <w:lang w:val="en-CA"/>
+              </w:rPr>
+            </w:pPr>
+            <w:r>
+              <w:rPr>
+                <w:rFonts w:ascii="Calibri" w:eastAsia="Times New Roman" w:hAnsi="Calibri" w:cs="Times New Roman"/>
+                <w:color w:val="000000"/>
+                <w:lang w:val="en-CA"/>
+              </w:rPr>
+              <w:t>26</w:t>
+            </w:r>
+          </w:p>
+        </w:tc>
+        <w:tc>
+          <w:tcPr>
+            <w:tcW w:w="1195" w:type="dxa"/>
+            <w:tcBorders>
+              <w:top w:val="nil"/>
+              <w:left w:val="nil"/>
+              <w:bottom w:val="nil"/>
+              <w:right w:val="nil"/>
+            </w:tcBorders>
+            <w:shd w:val="clear" w:color="auto" w:fill="auto"/>
+            <w:noWrap/>
+            <w:vAlign w:val="bottom"/>
+            <w:hideMark/>
+          </w:tcPr>
+          <w:p>
+            <w:pPr>
+              <w:jc w:val="center"/>
+              <w:rPr>
+                <w:rFonts w:ascii="Calibri" w:eastAsia="Times New Roman" w:hAnsi="Calibri" w:cs="Times New Roman"/>
+                <w:color w:val="000000"/>
+                <w:lang w:val="en-CA"/>
+              </w:rPr>
+            </w:pPr>
+            <w:r>
+              <w:rPr>
+                <w:rFonts w:ascii="Calibri" w:eastAsia="Times New Roman" w:hAnsi="Calibri" w:cs="Times New Roman"/>
+                <w:color w:val="000000"/>
+                <w:lang w:val="en-CA"/>
+              </w:rPr>
+              <w:t>25</w:t>
+            </w:r>
+          </w:p>
+        </w:tc>
+        <w:tc>
+          <w:tcPr>
+            <w:tcW w:w="1195" w:type="dxa"/>
+            <w:tcBorders>
+              <w:top w:val="nil"/>
+              <w:left w:val="nil"/>
+              <w:bottom w:val="nil"/>
+              <w:right w:val="nil"/>
+            </w:tcBorders>
+            <w:shd w:val="clear" w:color="auto" w:fill="auto"/>
+            <w:noWrap/>
+            <w:vAlign w:val="bottom"/>
+            <w:hideMark/>
+          </w:tcPr>
+          <w:p>
+            <w:pPr>
+              <w:jc w:val="center"/>
+              <w:rPr>
+                <w:rFonts w:ascii="Calibri" w:eastAsia="Times New Roman" w:hAnsi="Calibri" w:cs="Times New Roman"/>
+                <w:color w:val="000000"/>
+                <w:lang w:val="en-CA"/>
+              </w:rPr>
+            </w:pPr>
+            <w:r>
+              <w:rPr>
+                <w:rFonts w:ascii="Calibri" w:eastAsia="Times New Roman" w:hAnsi="Calibri" w:cs="Times New Roman"/>
+                <w:color w:val="000000"/>
+                <w:lang w:val="en-CA"/>
+              </w:rPr>
+              <w:t>11</w:t>
+            </w:r>
+          </w:p>
+        </w:tc>
+      </w:tr>
+      <w:tr>
+        <w:trPr>
+          <w:trHeight w:val="300"/>
+        </w:trPr>
+        <w:tc>
+          <w:tcPr>
+            <w:tcW w:w="1300" w:type="dxa"/>
+            <w:tcBorders>
+              <w:top w:val="nil"/>
+              <w:left w:val="nil"/>
+              <w:bottom w:val="nil"/>
+              <w:right w:val="nil"/>
+            </w:tcBorders>
+            <w:shd w:val="clear" w:color="auto" w:fill="auto"/>
+            <w:noWrap/>
+            <w:vAlign w:val="bottom"/>
+            <w:hideMark/>
+          </w:tcPr>
+          <w:p>
+            <w:pPr>
+              <w:jc w:val="center"/>
+              <w:rPr>
+                <w:rFonts w:ascii="Calibri" w:eastAsia="Times New Roman" w:hAnsi="Calibri" w:cs="Times New Roman"/>
+                <w:color w:val="000000"/>
+                <w:lang w:val="en-CA"/>
+              </w:rPr>
+            </w:pPr>
+            <w:r>
+              <w:rPr>
+                <w:rFonts w:ascii="Calibri" w:eastAsia="Times New Roman" w:hAnsi="Calibri" w:cs="Times New Roman"/>
+                <w:color w:val="000000"/>
+                <w:lang w:val="en-CA"/>
+              </w:rPr>
+              <w:t>2018</w:t>
+            </w:r>
+          </w:p>
+        </w:tc>
+        <w:tc>
+          <w:tcPr>
+            <w:tcW w:w="1722" w:type="dxa"/>
+            <w:tcBorders>
+              <w:top w:val="nil"/>
+              <w:left w:val="nil"/>
+              <w:bottom w:val="nil"/>
+              <w:right w:val="nil"/>
+            </w:tcBorders>
+            <w:shd w:val="clear" w:color="auto" w:fill="auto"/>
+            <w:noWrap/>
+            <w:vAlign w:val="bottom"/>
+            <w:hideMark/>
+          </w:tcPr>
+          <w:p>
+            <w:pPr>
+              <w:jc w:val="center"/>
+              <w:rPr>
+                <w:rFonts w:ascii="Calibri" w:eastAsia="Times New Roman" w:hAnsi="Calibri" w:cs="Times New Roman"/>
+                <w:color w:val="000000"/>
+                <w:lang w:val="en-CA"/>
+              </w:rPr>
+            </w:pPr>
+            <w:r>
+              <w:rPr>
+                <w:rFonts w:ascii="Calibri" w:eastAsia="Times New Roman" w:hAnsi="Calibri" w:cs="Times New Roman"/>
+                <w:color w:val="000000"/>
+                <w:lang w:val="en-CA"/>
+              </w:rPr>
+              <w:t>206</w:t>
+            </w:r>
+          </w:p>
+        </w:tc>
+        <w:tc>
+          <w:tcPr>
+            <w:tcW w:w="1195" w:type="dxa"/>
+            <w:tcBorders>
+              <w:top w:val="nil"/>
+              <w:left w:val="nil"/>
+              <w:bottom w:val="nil"/>
+              <w:right w:val="nil"/>
+            </w:tcBorders>
+            <w:shd w:val="clear" w:color="auto" w:fill="auto"/>
+            <w:noWrap/>
+            <w:vAlign w:val="bottom"/>
+            <w:hideMark/>
+          </w:tcPr>
+          <w:p>
+            <w:pPr>
+              <w:jc w:val="center"/>
+              <w:rPr>
+                <w:rFonts w:ascii="Calibri" w:eastAsia="Times New Roman" w:hAnsi="Calibri" w:cs="Times New Roman"/>
+                <w:color w:val="000000"/>
+                <w:lang w:val="en-CA"/>
+              </w:rPr>
+            </w:pPr>
+            <w:r>
+              <w:rPr>
+                <w:rFonts w:ascii="Calibri" w:eastAsia="Times New Roman" w:hAnsi="Calibri" w:cs="Times New Roman"/>
+                <w:color w:val="000000"/>
+                <w:lang w:val="en-CA"/>
+              </w:rPr>
+              <w:t>76</w:t>
+            </w:r>
+          </w:p>
+        </w:tc>
+        <w:tc>
+          <w:tcPr>
+            <w:tcW w:w="1195" w:type="dxa"/>
+            <w:tcBorders>
+              <w:top w:val="nil"/>
+              <w:left w:val="nil"/>
+              <w:bottom w:val="nil"/>
+              <w:right w:val="nil"/>
+            </w:tcBorders>
+            <w:shd w:val="clear" w:color="auto" w:fill="auto"/>
+            <w:noWrap/>
+            <w:vAlign w:val="bottom"/>
+            <w:hideMark/>
+          </w:tcPr>
+          <w:p>
+            <w:pPr>
+              <w:jc w:val="center"/>
+              <w:rPr>
+                <w:rFonts w:ascii="Calibri" w:eastAsia="Times New Roman" w:hAnsi="Calibri" w:cs="Times New Roman"/>
+                <w:color w:val="000000"/>
+                <w:lang w:val="en-CA"/>
+              </w:rPr>
+            </w:pPr>
+            <w:r>
+              <w:rPr>
+                <w:rFonts w:ascii="Calibri" w:eastAsia="Times New Roman" w:hAnsi="Calibri" w:cs="Times New Roman"/>
+                <w:color w:val="000000"/>
+                <w:lang w:val="en-CA"/>
+              </w:rPr>
+              <w:t>30</w:t>
+            </w:r>
+          </w:p>
+        </w:tc>
+        <w:tc>
+          <w:tcPr>
+            <w:tcW w:w="1195" w:type="dxa"/>
+            <w:tcBorders>
+              <w:top w:val="nil"/>
+              <w:left w:val="nil"/>
+              <w:bottom w:val="nil"/>
+              <w:right w:val="nil"/>
+            </w:tcBorders>
+            <w:shd w:val="clear" w:color="auto" w:fill="auto"/>
+            <w:noWrap/>
+            <w:vAlign w:val="bottom"/>
+            <w:hideMark/>
+          </w:tcPr>
+          <w:p>
+            <w:pPr>
+              <w:jc w:val="center"/>
+              <w:rPr>
+                <w:rFonts w:ascii="Calibri" w:eastAsia="Times New Roman" w:hAnsi="Calibri" w:cs="Times New Roman"/>
+                <w:color w:val="000000"/>
+                <w:lang w:val="en-CA"/>
+              </w:rPr>
+            </w:pPr>
+            <w:r>
+              <w:rPr>
+                <w:rFonts w:ascii="Calibri" w:eastAsia="Times New Roman" w:hAnsi="Calibri" w:cs="Times New Roman"/>
+                <w:color w:val="000000"/>
+                <w:lang w:val="en-CA"/>
+              </w:rPr>
+              <w:t>29</w:t>
+            </w:r>
+          </w:p>
+        </w:tc>
+        <w:tc>
+          <w:tcPr>
+            <w:tcW w:w="1195" w:type="dxa"/>
+            <w:tcBorders>
+              <w:top w:val="nil"/>
+              <w:left w:val="nil"/>
+              <w:bottom w:val="nil"/>
+              <w:right w:val="nil"/>
+            </w:tcBorders>
+            <w:shd w:val="clear" w:color="auto" w:fill="auto"/>
+            <w:noWrap/>
+            <w:vAlign w:val="bottom"/>
+            <w:hideMark/>
+          </w:tcPr>
+          <w:p>
+            <w:pPr>
+              <w:jc w:val="center"/>
+              <w:rPr>
+                <w:rFonts w:ascii="Calibri" w:eastAsia="Times New Roman" w:hAnsi="Calibri" w:cs="Times New Roman"/>
+                <w:color w:val="000000"/>
+                <w:lang w:val="en-CA"/>
+              </w:rPr>
+            </w:pPr>
+            <w:r>
+              <w:rPr>
+                <w:rFonts w:ascii="Calibri" w:eastAsia="Times New Roman" w:hAnsi="Calibri" w:cs="Times New Roman"/>
+                <w:color w:val="000000"/>
+                <w:lang w:val="en-CA"/>
+              </w:rPr>
+              <w:t>14</w:t>
+            </w:r>
+          </w:p>
+        </w:tc>
+      </w:tr>
+      <w:tr>
+        <w:trPr>
+          <w:trHeight w:val="300"/>
+        </w:trPr>
+        <w:tc>
+          <w:tcPr>
+            <w:tcW w:w="1300" w:type="dxa"/>
+            <w:tcBorders>
+              <w:top w:val="nil"/>
+              <w:left w:val="nil"/>
+              <w:bottom w:val="nil"/>
+              <w:right w:val="nil"/>
+            </w:tcBorders>
+            <w:shd w:val="clear" w:color="auto" w:fill="auto"/>
+            <w:noWrap/>
+            <w:vAlign w:val="bottom"/>
+            <w:hideMark/>
+          </w:tcPr>
+          <w:p>
+            <w:pPr>
+              <w:jc w:val="center"/>
+              <w:rPr>
+                <w:rFonts w:ascii="Calibri" w:eastAsia="Times New Roman" w:hAnsi="Calibri" w:cs="Times New Roman"/>
+                <w:color w:val="000000"/>
+                <w:lang w:val="en-CA"/>
+              </w:rPr>
+            </w:pPr>
+            <w:r>
+              <w:rPr>
+                <w:rFonts w:ascii="Calibri" w:eastAsia="Times New Roman" w:hAnsi="Calibri" w:cs="Times New Roman"/>
+                <w:color w:val="000000"/>
+                <w:lang w:val="en-CA"/>
+              </w:rPr>
+              <w:t>2019</w:t>
+            </w:r>
+          </w:p>
+        </w:tc>
+        <w:tc>
+          <w:tcPr>
+            <w:tcW w:w="1722" w:type="dxa"/>
+            <w:tcBorders>
+              <w:top w:val="nil"/>
+              <w:left w:val="nil"/>
+              <w:bottom w:val="nil"/>
+              <w:right w:val="nil"/>
+            </w:tcBorders>
+            <w:shd w:val="clear" w:color="auto" w:fill="auto"/>
+            <w:noWrap/>
+            <w:vAlign w:val="bottom"/>
+            <w:hideMark/>
+          </w:tcPr>
+          <w:p>
+            <w:pPr>
+              <w:jc w:val="center"/>
+              <w:rPr>
+                <w:rFonts w:ascii="Calibri" w:eastAsia="Times New Roman" w:hAnsi="Calibri" w:cs="Times New Roman"/>
+                <w:color w:val="000000"/>
+                <w:lang w:val="en-CA"/>
+              </w:rPr>
+            </w:pPr>
+            <w:r>
+              <w:rPr>
+                <w:rFonts w:ascii="Calibri" w:eastAsia="Times New Roman" w:hAnsi="Calibri" w:cs="Times New Roman"/>
+                <w:color w:val="000000"/>
+                <w:lang w:val="en-CA"/>
+              </w:rPr>
+              <w:t>195</w:t>
+            </w:r>
+          </w:p>
+        </w:tc>
+        <w:tc>
+          <w:tcPr>
+            <w:tcW w:w="1195" w:type="dxa"/>
+            <w:tcBorders>
+              <w:top w:val="nil"/>
+              <w:left w:val="nil"/>
+              <w:bottom w:val="nil"/>
+              <w:right w:val="nil"/>
+            </w:tcBorders>
+            <w:shd w:val="clear" w:color="auto" w:fill="auto"/>
+            <w:noWrap/>
+            <w:vAlign w:val="bottom"/>
+            <w:hideMark/>
+          </w:tcPr>
+          <w:p>
+            <w:pPr>
+              <w:jc w:val="center"/>
+              <w:rPr>
+                <w:rFonts w:ascii="Calibri" w:eastAsia="Times New Roman" w:hAnsi="Calibri" w:cs="Times New Roman"/>
+                <w:color w:val="000000"/>
+                <w:lang w:val="en-CA"/>
+              </w:rPr>
+            </w:pPr>
+            <w:r>
+              <w:rPr>
+                <w:rFonts w:ascii="Calibri" w:eastAsia="Times New Roman" w:hAnsi="Calibri" w:cs="Times New Roman"/>
+                <w:color w:val="000000"/>
+                <w:lang w:val="en-CA"/>
+              </w:rPr>
+              <w:t>78</w:t>
+            </w:r>
+          </w:p>
+        </w:tc>
+        <w:tc>
+          <w:tcPr>
+            <w:tcW w:w="1195" w:type="dxa"/>
+            <w:tcBorders>
+              <w:top w:val="nil"/>
+              <w:left w:val="nil"/>
+              <w:bottom w:val="nil"/>
+              <w:right w:val="nil"/>
+            </w:tcBorders>
+            <w:shd w:val="clear" w:color="auto" w:fill="auto"/>
+            <w:noWrap/>
+            <w:vAlign w:val="bottom"/>
+            <w:hideMark/>
+          </w:tcPr>
+          <w:p>
+            <w:pPr>
+              <w:jc w:val="center"/>
+              <w:rPr>
+                <w:rFonts w:ascii="Calibri" w:eastAsia="Times New Roman" w:hAnsi="Calibri" w:cs="Times New Roman"/>
+                <w:color w:val="000000"/>
+                <w:lang w:val="en-CA"/>
+              </w:rPr>
+            </w:pPr>
+            <w:r>
+              <w:rPr>
+                <w:rFonts w:ascii="Calibri" w:eastAsia="Times New Roman" w:hAnsi="Calibri" w:cs="Times New Roman"/>
+                <w:color w:val="000000"/>
+                <w:lang w:val="en-CA"/>
+              </w:rPr>
+              <w:t>28</w:t>
+            </w:r>
+          </w:p>
+        </w:tc>
+        <w:tc>
+          <w:tcPr>
+            <w:tcW w:w="1195" w:type="dxa"/>
+            <w:tcBorders>
+              <w:top w:val="nil"/>
+              <w:left w:val="nil"/>
+              <w:bottom w:val="nil"/>
+              <w:right w:val="nil"/>
+            </w:tcBorders>
+            <w:shd w:val="clear" w:color="auto" w:fill="auto"/>
+            <w:noWrap/>
+            <w:vAlign w:val="bottom"/>
+            <w:hideMark/>
+          </w:tcPr>
+          <w:p>
+            <w:pPr>
+              <w:jc w:val="center"/>
+              <w:rPr>
+                <w:rFonts w:ascii="Calibri" w:eastAsia="Times New Roman" w:hAnsi="Calibri" w:cs="Times New Roman"/>
+                <w:color w:val="000000"/>
+                <w:lang w:val="en-CA"/>
+              </w:rPr>
+            </w:pPr>
+            <w:r>
+              <w:rPr>
+                <w:rFonts w:ascii="Calibri" w:eastAsia="Times New Roman" w:hAnsi="Calibri" w:cs="Times New Roman"/>
+                <w:color w:val="000000"/>
+                <w:lang w:val="en-CA"/>
+              </w:rPr>
+              <w:t>28</w:t>
+            </w:r>
+          </w:p>
+        </w:tc>
+        <w:tc>
+          <w:tcPr>
+            <w:tcW w:w="1195" w:type="dxa"/>
+            <w:tcBorders>
+              <w:top w:val="nil"/>
+              <w:left w:val="nil"/>
+              <w:bottom w:val="nil"/>
+              <w:right w:val="nil"/>
+            </w:tcBorders>
+            <w:shd w:val="clear" w:color="auto" w:fill="auto"/>
+            <w:noWrap/>
+            <w:vAlign w:val="bottom"/>
+            <w:hideMark/>
+          </w:tcPr>
+          <w:p>
+            <w:pPr>
+              <w:jc w:val="center"/>
+              <w:rPr>
+                <w:rFonts w:ascii="Calibri" w:eastAsia="Times New Roman" w:hAnsi="Calibri" w:cs="Times New Roman"/>
+                <w:color w:val="000000"/>
+                <w:lang w:val="en-CA"/>
+              </w:rPr>
+            </w:pPr>
+            <w:r>
+              <w:rPr>
+                <w:rFonts w:ascii="Calibri" w:eastAsia="Times New Roman" w:hAnsi="Calibri" w:cs="Times New Roman"/>
+                <w:color w:val="000000"/>
+                <w:lang w:val="en-CA"/>
+              </w:rPr>
+              <w:t>26</w:t>
+            </w:r>
+          </w:p>
+        </w:tc>
+      </w:tr>
+      <w:tr>
+        <w:trPr>
+          <w:trHeight w:val="300"/>
+        </w:trPr>
+        <w:tc>
+          <w:tcPr>
+            <w:tcW w:w="1300" w:type="dxa"/>
+            <w:tcBorders>
+              <w:top w:val="nil"/>
+              <w:left w:val="nil"/>
+              <w:bottom w:val="nil"/>
+              <w:right w:val="nil"/>
+            </w:tcBorders>
+            <w:shd w:val="clear" w:color="auto" w:fill="auto"/>
+            <w:noWrap/>
+            <w:vAlign w:val="bottom"/>
+            <w:hideMark/>
+          </w:tcPr>
+          <w:p>
+            <w:pPr>
+              <w:jc w:val="center"/>
+              <w:rPr>
+                <w:rFonts w:ascii="Calibri" w:eastAsia="Times New Roman" w:hAnsi="Calibri" w:cs="Times New Roman"/>
+                <w:color w:val="000000"/>
+                <w:lang w:val="en-CA"/>
+              </w:rPr>
+            </w:pPr>
+            <w:r>
+              <w:rPr>
+                <w:rFonts w:ascii="Calibri" w:eastAsia="Times New Roman" w:hAnsi="Calibri" w:cs="Times New Roman"/>
+                <w:color w:val="000000"/>
+                <w:lang w:val="en-CA"/>
+              </w:rPr>
+              <w:t>2020</w:t>
+            </w:r>
+          </w:p>
+        </w:tc>
+        <w:tc>
+          <w:tcPr>
+            <w:tcW w:w="1722" w:type="dxa"/>
+            <w:tcBorders>
+              <w:top w:val="nil"/>
+              <w:left w:val="nil"/>
+              <w:bottom w:val="nil"/>
+              <w:right w:val="nil"/>
+            </w:tcBorders>
+            <w:shd w:val="clear" w:color="auto" w:fill="auto"/>
+            <w:noWrap/>
+            <w:vAlign w:val="bottom"/>
+            <w:hideMark/>
+          </w:tcPr>
+          <w:p>
+            <w:pPr>
+              <w:jc w:val="center"/>
+              <w:rPr>
+                <w:rFonts w:ascii="Calibri" w:eastAsia="Times New Roman" w:hAnsi="Calibri" w:cs="Times New Roman"/>
+                <w:color w:val="000000"/>
+                <w:lang w:val="en-CA"/>
+              </w:rPr>
+            </w:pPr>
+            <w:r>
+              <w:rPr>
+                <w:rFonts w:ascii="Calibri" w:eastAsia="Times New Roman" w:hAnsi="Calibri" w:cs="Times New Roman"/>
+                <w:color w:val="000000"/>
+                <w:lang w:val="en-CA"/>
+              </w:rPr>
+              <w:t>186</w:t>
+            </w:r>
+          </w:p>
+        </w:tc>
+        <w:tc>
+          <w:tcPr>
+            <w:tcW w:w="1195" w:type="dxa"/>
+            <w:tcBorders>
+              <w:top w:val="nil"/>
+              <w:left w:val="nil"/>
+              <w:bottom w:val="nil"/>
+              <w:right w:val="nil"/>
+            </w:tcBorders>
+            <w:shd w:val="clear" w:color="auto" w:fill="auto"/>
+            <w:noWrap/>
+            <w:vAlign w:val="bottom"/>
+            <w:hideMark/>
+          </w:tcPr>
+          <w:p>
+            <w:pPr>
+              <w:jc w:val="center"/>
+              <w:rPr>
+                <w:rFonts w:ascii="Calibri" w:eastAsia="Times New Roman" w:hAnsi="Calibri" w:cs="Times New Roman"/>
+                <w:color w:val="000000"/>
+                <w:lang w:val="en-CA"/>
+              </w:rPr>
+            </w:pPr>
+            <w:r>
+              <w:rPr>
+                <w:rFonts w:ascii="Calibri" w:eastAsia="Times New Roman" w:hAnsi="Calibri" w:cs="Times New Roman"/>
+                <w:color w:val="000000"/>
+                <w:lang w:val="en-CA"/>
+              </w:rPr>
+              <w:t>80</w:t>
+            </w:r>
+          </w:p>
+        </w:tc>
+        <w:tc>
+          <w:tcPr>
+            <w:tcW w:w="1195" w:type="dxa"/>
+            <w:tcBorders>
+              <w:top w:val="nil"/>
+              <w:left w:val="nil"/>
+              <w:bottom w:val="nil"/>
+              <w:right w:val="nil"/>
+            </w:tcBorders>
+            <w:shd w:val="clear" w:color="auto" w:fill="auto"/>
+            <w:noWrap/>
+            <w:vAlign w:val="bottom"/>
+            <w:hideMark/>
+          </w:tcPr>
+          <w:p>
+            <w:pPr>
+              <w:jc w:val="center"/>
+              <w:rPr>
+                <w:rFonts w:ascii="Calibri" w:eastAsia="Times New Roman" w:hAnsi="Calibri" w:cs="Times New Roman"/>
+                <w:color w:val="000000"/>
+                <w:lang w:val="en-CA"/>
+              </w:rPr>
+            </w:pPr>
+            <w:r>
+              <w:rPr>
+                <w:rFonts w:ascii="Calibri" w:eastAsia="Times New Roman" w:hAnsi="Calibri" w:cs="Times New Roman"/>
+                <w:color w:val="000000"/>
+                <w:lang w:val="en-CA"/>
+              </w:rPr>
+              <w:t>33</w:t>
+            </w:r>
+          </w:p>
+        </w:tc>
+        <w:tc>
+          <w:tcPr>
+            <w:tcW w:w="1195" w:type="dxa"/>
+            <w:tcBorders>
+              <w:top w:val="nil"/>
+              <w:left w:val="nil"/>
+              <w:bottom w:val="nil"/>
+              <w:right w:val="nil"/>
+            </w:tcBorders>
+            <w:shd w:val="clear" w:color="auto" w:fill="auto"/>
+            <w:noWrap/>
+            <w:vAlign w:val="bottom"/>
+            <w:hideMark/>
+          </w:tcPr>
+          <w:p>
+            <w:pPr>
+              <w:jc w:val="center"/>
+              <w:rPr>
+                <w:rFonts w:ascii="Calibri" w:eastAsia="Times New Roman" w:hAnsi="Calibri" w:cs="Times New Roman"/>
+                <w:color w:val="000000"/>
+                <w:lang w:val="en-CA"/>
+              </w:rPr>
+            </w:pPr>
+            <w:r>
+              <w:rPr>
+                <w:rFonts w:ascii="Calibri" w:eastAsia="Times New Roman" w:hAnsi="Calibri" w:cs="Times New Roman"/>
+                <w:color w:val="000000"/>
+                <w:lang w:val="en-CA"/>
+              </w:rPr>
+              <w:t>29</w:t>
+            </w:r>
+          </w:p>
+        </w:tc>
+        <w:tc>
+          <w:tcPr>
+            <w:tcW w:w="1195" w:type="dxa"/>
+            <w:tcBorders>
+              <w:top w:val="nil"/>
+              <w:left w:val="nil"/>
+              <w:bottom w:val="nil"/>
+              <w:right w:val="nil"/>
+            </w:tcBorders>
+            <w:shd w:val="clear" w:color="auto" w:fill="auto"/>
+            <w:noWrap/>
+            <w:vAlign w:val="bottom"/>
+            <w:hideMark/>
+          </w:tcPr>
+          <w:p>
+            <w:pPr>
+              <w:jc w:val="center"/>
+              <w:rPr>
+                <w:rFonts w:ascii="Calibri" w:eastAsia="Times New Roman" w:hAnsi="Calibri" w:cs="Times New Roman"/>
+                <w:color w:val="000000"/>
+                <w:lang w:val="en-CA"/>
+              </w:rPr>
+            </w:pPr>
+            <w:r>
+              <w:rPr>
+                <w:rFonts w:ascii="Calibri" w:eastAsia="Times New Roman" w:hAnsi="Calibri" w:cs="Times New Roman"/>
+                <w:color w:val="000000"/>
+                <w:lang w:val="en-CA"/>
+              </w:rPr>
+              <w:t>27</w:t>
+            </w:r>
+          </w:p>
+        </w:tc>
+      </w:tr>
+    </w:tbl>
+    <w:p>
+      <w:pPr>
+        <w:spacing w:after="160" w:line="259" w:lineRule="auto"/>
+      </w:pPr>
+    </w:p>
+    <w:p>
+      <w:pPr>
+        <w:rPr>
+          <w:b/>
+        </w:rPr>
+      </w:pPr>
+    </w:p>
+    <w:p>
       <w:r>
         <w:rPr>
           <w:b/>
         </w:rPr>
-        <w:lastRenderedPageBreak/>
         <w:t xml:space="preserve">Table </w:t>
       </w:r>
-      <w:proofErr w:type="gramStart"/>
       <w:r>
         <w:rPr>
           <w:b/>
@@ -2400,19 +3795,7 @@
         <w:t>1</w:t>
       </w:r>
       <w:r>
-        <w:t xml:space="preserve"> :</w:t>
-      </w:r>
-      <w:proofErr w:type="gramEnd"/>
-      <w:r>
-        <w:t xml:space="preserve"> Summary of survey stations having a fixed or new location relative to the those of the previous survey year. For the time period prior to 2012, new tows were labelled as such if the distance from its </w:t>
-      </w:r>
-      <w:proofErr w:type="spellStart"/>
-      <w:r>
-        <w:t>center</w:t>
-      </w:r>
-      <w:proofErr w:type="spellEnd"/>
-      <w:r>
-        <w:t xml:space="preserve"> point was more than 1.5 km of the previous year’s station. Also shown if the total number of rejected tows.</w:t>
+        <w:t xml:space="preserve"> : Summary of survey stations having a fixed or new location relative to the those of the previous survey year. For the time period prior to 2012, new tows were labelled as such if the distance from its center point was more than 1.5 km of the previous year’s station. Also shown if the total number of rejected tows.</w:t>
       </w:r>
     </w:p>
     <w:p/>
@@ -3124,27 +4507,15 @@
                 <w:lang w:eastAsia="en-CA"/>
               </w:rPr>
             </w:pPr>
-            <w:proofErr w:type="spellStart"/>
-            <w:r>
-              <w:rPr>
-                <w:rFonts w:ascii="Calibri" w:eastAsia="Times New Roman" w:hAnsi="Calibri" w:cs="Calibri"/>
-                <w:color w:val="000000"/>
-                <w:sz w:val="18"/>
-                <w:szCs w:val="18"/>
-                <w:lang w:eastAsia="en-CA"/>
-              </w:rPr>
-              <w:t>Emy</w:t>
-            </w:r>
-            <w:proofErr w:type="spellEnd"/>
-            <w:r>
-              <w:rPr>
-                <w:rFonts w:ascii="Calibri" w:eastAsia="Times New Roman" w:hAnsi="Calibri" w:cs="Calibri"/>
-                <w:color w:val="000000"/>
-                <w:sz w:val="18"/>
-                <w:szCs w:val="18"/>
-                <w:lang w:eastAsia="en-CA"/>
-              </w:rPr>
-              <w:t xml:space="preserve"> Serge</w:t>
+            <w:r>
+              <w:rPr>
+                <w:rFonts w:ascii="Calibri" w:eastAsia="Times New Roman" w:hAnsi="Calibri" w:cs="Calibri"/>
+                <w:color w:val="000000"/>
+                <w:sz w:val="18"/>
+                <w:szCs w:val="18"/>
+                <w:lang w:eastAsia="en-CA"/>
+              </w:rPr>
+              <w:t>Emy Serge</w:t>
             </w:r>
           </w:p>
         </w:tc>
@@ -3452,27 +4823,15 @@
                 <w:lang w:eastAsia="en-CA"/>
               </w:rPr>
             </w:pPr>
-            <w:proofErr w:type="spellStart"/>
-            <w:r>
-              <w:rPr>
-                <w:rFonts w:ascii="Calibri" w:eastAsia="Times New Roman" w:hAnsi="Calibri" w:cs="Calibri"/>
-                <w:color w:val="000000"/>
-                <w:sz w:val="18"/>
-                <w:szCs w:val="18"/>
-                <w:lang w:eastAsia="en-CA"/>
-              </w:rPr>
-              <w:t>Emy</w:t>
-            </w:r>
-            <w:proofErr w:type="spellEnd"/>
-            <w:r>
-              <w:rPr>
-                <w:rFonts w:ascii="Calibri" w:eastAsia="Times New Roman" w:hAnsi="Calibri" w:cs="Calibri"/>
-                <w:color w:val="000000"/>
-                <w:sz w:val="18"/>
-                <w:szCs w:val="18"/>
-                <w:lang w:eastAsia="en-CA"/>
-              </w:rPr>
-              <w:t xml:space="preserve"> Serge</w:t>
+            <w:r>
+              <w:rPr>
+                <w:rFonts w:ascii="Calibri" w:eastAsia="Times New Roman" w:hAnsi="Calibri" w:cs="Calibri"/>
+                <w:color w:val="000000"/>
+                <w:sz w:val="18"/>
+                <w:szCs w:val="18"/>
+                <w:lang w:eastAsia="en-CA"/>
+              </w:rPr>
+              <w:t>Emy Serge</w:t>
             </w:r>
           </w:p>
         </w:tc>
@@ -3780,27 +5139,15 @@
                 <w:lang w:eastAsia="en-CA"/>
               </w:rPr>
             </w:pPr>
-            <w:proofErr w:type="spellStart"/>
-            <w:r>
-              <w:rPr>
-                <w:rFonts w:ascii="Calibri" w:eastAsia="Times New Roman" w:hAnsi="Calibri" w:cs="Calibri"/>
-                <w:color w:val="000000"/>
-                <w:sz w:val="18"/>
-                <w:szCs w:val="18"/>
-                <w:lang w:eastAsia="en-CA"/>
-              </w:rPr>
-              <w:t>Emy</w:t>
-            </w:r>
-            <w:proofErr w:type="spellEnd"/>
-            <w:r>
-              <w:rPr>
-                <w:rFonts w:ascii="Calibri" w:eastAsia="Times New Roman" w:hAnsi="Calibri" w:cs="Calibri"/>
-                <w:color w:val="000000"/>
-                <w:sz w:val="18"/>
-                <w:szCs w:val="18"/>
-                <w:lang w:eastAsia="en-CA"/>
-              </w:rPr>
-              <w:t xml:space="preserve"> Serge</w:t>
+            <w:r>
+              <w:rPr>
+                <w:rFonts w:ascii="Calibri" w:eastAsia="Times New Roman" w:hAnsi="Calibri" w:cs="Calibri"/>
+                <w:color w:val="000000"/>
+                <w:sz w:val="18"/>
+                <w:szCs w:val="18"/>
+                <w:lang w:eastAsia="en-CA"/>
+              </w:rPr>
+              <w:t>Emy Serge</w:t>
             </w:r>
           </w:p>
         </w:tc>
@@ -4118,27 +5465,15 @@
                 <w:lang w:eastAsia="en-CA"/>
               </w:rPr>
             </w:pPr>
-            <w:proofErr w:type="spellStart"/>
-            <w:r>
-              <w:rPr>
-                <w:rFonts w:ascii="Calibri" w:eastAsia="Times New Roman" w:hAnsi="Calibri" w:cs="Calibri"/>
-                <w:color w:val="000000"/>
-                <w:sz w:val="18"/>
-                <w:szCs w:val="18"/>
-                <w:lang w:eastAsia="en-CA"/>
-              </w:rPr>
-              <w:t>Emy</w:t>
-            </w:r>
-            <w:proofErr w:type="spellEnd"/>
-            <w:r>
-              <w:rPr>
-                <w:rFonts w:ascii="Calibri" w:eastAsia="Times New Roman" w:hAnsi="Calibri" w:cs="Calibri"/>
-                <w:color w:val="000000"/>
-                <w:sz w:val="18"/>
-                <w:szCs w:val="18"/>
-                <w:lang w:eastAsia="en-CA"/>
-              </w:rPr>
-              <w:t xml:space="preserve"> Serge</w:t>
+            <w:r>
+              <w:rPr>
+                <w:rFonts w:ascii="Calibri" w:eastAsia="Times New Roman" w:hAnsi="Calibri" w:cs="Calibri"/>
+                <w:color w:val="000000"/>
+                <w:sz w:val="18"/>
+                <w:szCs w:val="18"/>
+                <w:lang w:eastAsia="en-CA"/>
+              </w:rPr>
+              <w:t>Emy Serge</w:t>
             </w:r>
           </w:p>
         </w:tc>
@@ -4446,27 +5781,15 @@
                 <w:lang w:eastAsia="en-CA"/>
               </w:rPr>
             </w:pPr>
-            <w:proofErr w:type="spellStart"/>
-            <w:r>
-              <w:rPr>
-                <w:rFonts w:ascii="Calibri" w:eastAsia="Times New Roman" w:hAnsi="Calibri" w:cs="Calibri"/>
-                <w:color w:val="000000"/>
-                <w:sz w:val="18"/>
-                <w:szCs w:val="18"/>
-                <w:lang w:eastAsia="en-CA"/>
-              </w:rPr>
-              <w:t>Emy</w:t>
-            </w:r>
-            <w:proofErr w:type="spellEnd"/>
-            <w:r>
-              <w:rPr>
-                <w:rFonts w:ascii="Calibri" w:eastAsia="Times New Roman" w:hAnsi="Calibri" w:cs="Calibri"/>
-                <w:color w:val="000000"/>
-                <w:sz w:val="18"/>
-                <w:szCs w:val="18"/>
-                <w:lang w:eastAsia="en-CA"/>
-              </w:rPr>
-              <w:t xml:space="preserve"> Serge</w:t>
+            <w:r>
+              <w:rPr>
+                <w:rFonts w:ascii="Calibri" w:eastAsia="Times New Roman" w:hAnsi="Calibri" w:cs="Calibri"/>
+                <w:color w:val="000000"/>
+                <w:sz w:val="18"/>
+                <w:szCs w:val="18"/>
+                <w:lang w:eastAsia="en-CA"/>
+              </w:rPr>
+              <w:t>Emy Serge</w:t>
             </w:r>
           </w:p>
         </w:tc>
@@ -4774,27 +6097,15 @@
                 <w:lang w:eastAsia="en-CA"/>
               </w:rPr>
             </w:pPr>
-            <w:proofErr w:type="spellStart"/>
-            <w:r>
-              <w:rPr>
-                <w:rFonts w:ascii="Calibri" w:eastAsia="Times New Roman" w:hAnsi="Calibri" w:cs="Calibri"/>
-                <w:color w:val="000000"/>
-                <w:sz w:val="18"/>
-                <w:szCs w:val="18"/>
-                <w:lang w:eastAsia="en-CA"/>
-              </w:rPr>
-              <w:t>Emy</w:t>
-            </w:r>
-            <w:proofErr w:type="spellEnd"/>
-            <w:r>
-              <w:rPr>
-                <w:rFonts w:ascii="Calibri" w:eastAsia="Times New Roman" w:hAnsi="Calibri" w:cs="Calibri"/>
-                <w:color w:val="000000"/>
-                <w:sz w:val="18"/>
-                <w:szCs w:val="18"/>
-                <w:lang w:eastAsia="en-CA"/>
-              </w:rPr>
-              <w:t xml:space="preserve"> Serge</w:t>
+            <w:r>
+              <w:rPr>
+                <w:rFonts w:ascii="Calibri" w:eastAsia="Times New Roman" w:hAnsi="Calibri" w:cs="Calibri"/>
+                <w:color w:val="000000"/>
+                <w:sz w:val="18"/>
+                <w:szCs w:val="18"/>
+                <w:lang w:eastAsia="en-CA"/>
+              </w:rPr>
+              <w:t>Emy Serge</w:t>
             </w:r>
           </w:p>
         </w:tc>
@@ -5102,27 +6413,15 @@
                 <w:lang w:eastAsia="en-CA"/>
               </w:rPr>
             </w:pPr>
-            <w:proofErr w:type="spellStart"/>
-            <w:r>
-              <w:rPr>
-                <w:rFonts w:ascii="Calibri" w:eastAsia="Times New Roman" w:hAnsi="Calibri" w:cs="Calibri"/>
-                <w:color w:val="000000"/>
-                <w:sz w:val="18"/>
-                <w:szCs w:val="18"/>
-                <w:lang w:eastAsia="en-CA"/>
-              </w:rPr>
-              <w:t>Emy</w:t>
-            </w:r>
-            <w:proofErr w:type="spellEnd"/>
-            <w:r>
-              <w:rPr>
-                <w:rFonts w:ascii="Calibri" w:eastAsia="Times New Roman" w:hAnsi="Calibri" w:cs="Calibri"/>
-                <w:color w:val="000000"/>
-                <w:sz w:val="18"/>
-                <w:szCs w:val="18"/>
-                <w:lang w:eastAsia="en-CA"/>
-              </w:rPr>
-              <w:t xml:space="preserve"> Serge</w:t>
+            <w:r>
+              <w:rPr>
+                <w:rFonts w:ascii="Calibri" w:eastAsia="Times New Roman" w:hAnsi="Calibri" w:cs="Calibri"/>
+                <w:color w:val="000000"/>
+                <w:sz w:val="18"/>
+                <w:szCs w:val="18"/>
+                <w:lang w:eastAsia="en-CA"/>
+              </w:rPr>
+              <w:t>Emy Serge</w:t>
             </w:r>
           </w:p>
         </w:tc>
@@ -5430,27 +6729,15 @@
                 <w:lang w:eastAsia="en-CA"/>
               </w:rPr>
             </w:pPr>
-            <w:proofErr w:type="spellStart"/>
-            <w:r>
-              <w:rPr>
-                <w:rFonts w:ascii="Calibri" w:eastAsia="Times New Roman" w:hAnsi="Calibri" w:cs="Calibri"/>
-                <w:color w:val="000000"/>
-                <w:sz w:val="18"/>
-                <w:szCs w:val="18"/>
-                <w:lang w:eastAsia="en-CA"/>
-              </w:rPr>
-              <w:t>Emy</w:t>
-            </w:r>
-            <w:proofErr w:type="spellEnd"/>
-            <w:r>
-              <w:rPr>
-                <w:rFonts w:ascii="Calibri" w:eastAsia="Times New Roman" w:hAnsi="Calibri" w:cs="Calibri"/>
-                <w:color w:val="000000"/>
-                <w:sz w:val="18"/>
-                <w:szCs w:val="18"/>
-                <w:lang w:eastAsia="en-CA"/>
-              </w:rPr>
-              <w:t xml:space="preserve"> Serge</w:t>
+            <w:r>
+              <w:rPr>
+                <w:rFonts w:ascii="Calibri" w:eastAsia="Times New Roman" w:hAnsi="Calibri" w:cs="Calibri"/>
+                <w:color w:val="000000"/>
+                <w:sz w:val="18"/>
+                <w:szCs w:val="18"/>
+                <w:lang w:eastAsia="en-CA"/>
+              </w:rPr>
+              <w:t>Emy Serge</w:t>
             </w:r>
           </w:p>
         </w:tc>
@@ -5768,27 +7055,15 @@
                 <w:lang w:eastAsia="en-CA"/>
               </w:rPr>
             </w:pPr>
-            <w:proofErr w:type="spellStart"/>
-            <w:r>
-              <w:rPr>
-                <w:rFonts w:ascii="Calibri" w:eastAsia="Times New Roman" w:hAnsi="Calibri" w:cs="Calibri"/>
-                <w:color w:val="000000"/>
-                <w:sz w:val="18"/>
-                <w:szCs w:val="18"/>
-                <w:lang w:eastAsia="en-CA"/>
-              </w:rPr>
-              <w:t>Emy</w:t>
-            </w:r>
-            <w:proofErr w:type="spellEnd"/>
-            <w:r>
-              <w:rPr>
-                <w:rFonts w:ascii="Calibri" w:eastAsia="Times New Roman" w:hAnsi="Calibri" w:cs="Calibri"/>
-                <w:color w:val="000000"/>
-                <w:sz w:val="18"/>
-                <w:szCs w:val="18"/>
-                <w:lang w:eastAsia="en-CA"/>
-              </w:rPr>
-              <w:t xml:space="preserve"> Serge</w:t>
+            <w:r>
+              <w:rPr>
+                <w:rFonts w:ascii="Calibri" w:eastAsia="Times New Roman" w:hAnsi="Calibri" w:cs="Calibri"/>
+                <w:color w:val="000000"/>
+                <w:sz w:val="18"/>
+                <w:szCs w:val="18"/>
+                <w:lang w:eastAsia="en-CA"/>
+              </w:rPr>
+              <w:t>Emy Serge</w:t>
             </w:r>
           </w:p>
         </w:tc>
@@ -6096,27 +7371,15 @@
                 <w:lang w:eastAsia="en-CA"/>
               </w:rPr>
             </w:pPr>
-            <w:proofErr w:type="spellStart"/>
-            <w:r>
-              <w:rPr>
-                <w:rFonts w:ascii="Calibri" w:eastAsia="Times New Roman" w:hAnsi="Calibri" w:cs="Calibri"/>
-                <w:color w:val="000000"/>
-                <w:sz w:val="18"/>
-                <w:szCs w:val="18"/>
-                <w:lang w:eastAsia="en-CA"/>
-              </w:rPr>
-              <w:t>Emy</w:t>
-            </w:r>
-            <w:proofErr w:type="spellEnd"/>
-            <w:r>
-              <w:rPr>
-                <w:rFonts w:ascii="Calibri" w:eastAsia="Times New Roman" w:hAnsi="Calibri" w:cs="Calibri"/>
-                <w:color w:val="000000"/>
-                <w:sz w:val="18"/>
-                <w:szCs w:val="18"/>
-                <w:lang w:eastAsia="en-CA"/>
-              </w:rPr>
-              <w:t xml:space="preserve"> Serge</w:t>
+            <w:r>
+              <w:rPr>
+                <w:rFonts w:ascii="Calibri" w:eastAsia="Times New Roman" w:hAnsi="Calibri" w:cs="Calibri"/>
+                <w:color w:val="000000"/>
+                <w:sz w:val="18"/>
+                <w:szCs w:val="18"/>
+                <w:lang w:eastAsia="en-CA"/>
+              </w:rPr>
+              <w:t>Emy Serge</w:t>
             </w:r>
           </w:p>
         </w:tc>
@@ -9595,6 +10858,7 @@
                 <w:szCs w:val="18"/>
                 <w:lang w:eastAsia="en-CA"/>
               </w:rPr>
+              <w:lastRenderedPageBreak/>
               <w:t>2009</w:t>
             </w:r>
           </w:p>
@@ -13553,27 +14817,7 @@
           <w:szCs w:val="21"/>
           <w:lang w:val="en-CA"/>
         </w:rPr>
-        <w:t xml:space="preserve">Moriyasu, M., Wade, E., Hébert, M. and Biron, M. 2008. Review of the survey and analytical protocols used for estimating abundance indices of southern Gulf of St. Lawrence snow crab from 1988 to 2006. DFO Can. Sci. </w:t>
-      </w:r>
-      <w:proofErr w:type="spellStart"/>
-      <w:r>
-        <w:rPr>
-          <w:rFonts w:ascii="Helvetica" w:eastAsia="Times New Roman" w:hAnsi="Helvetica" w:cs="Times New Roman"/>
-          <w:sz w:val="21"/>
-          <w:szCs w:val="21"/>
-          <w:lang w:val="en-CA"/>
-        </w:rPr>
-        <w:t>Advis</w:t>
-      </w:r>
-      <w:proofErr w:type="spellEnd"/>
-      <w:r>
-        <w:rPr>
-          <w:rFonts w:ascii="Helvetica" w:eastAsia="Times New Roman" w:hAnsi="Helvetica" w:cs="Times New Roman"/>
-          <w:sz w:val="21"/>
-          <w:szCs w:val="21"/>
-          <w:lang w:val="en-CA"/>
-        </w:rPr>
-        <w:t>. Sec. Res. Doc. 2008/069.</w:t>
+        <w:t>Moriyasu, M., Wade, E., Hébert, M. and Biron, M. 2008. Review of the survey and analytical protocols used for estimating abundance indices of southern Gulf of St. Lawrence snow crab from 1988 to 2006. DFO Can. Sci. Advis. Sec. Res. Doc. 2008/069.</w:t>
       </w:r>
     </w:p>
     <w:p/>

</xml_diff>

<commit_message>
Correcting catch ratio analyses
</commit_message>
<xml_diff>
--- a/documents/Survey station history.docx
+++ b/documents/Survey station history.docx
@@ -1,6 +1,6 @@
 
 <file path=word/document.xml><?xml version="1.0" encoding="utf-8"?>
-<w:document xmlns:wpc="http://schemas.microsoft.com/office/word/2010/wordprocessingCanvas" xmlns:cx="http://schemas.microsoft.com/office/drawing/2014/chartex" xmlns:cx1="http://schemas.microsoft.com/office/drawing/2015/9/8/chartex" xmlns:mc="http://schemas.openxmlformats.org/markup-compatibility/2006" xmlns:o="urn:schemas-microsoft-com:office:office" xmlns:r="http://schemas.openxmlformats.org/officeDocument/2006/relationships" xmlns:m="http://schemas.openxmlformats.org/officeDocument/2006/math" xmlns:v="urn:schemas-microsoft-com:vml" xmlns:wp14="http://schemas.microsoft.com/office/word/2010/wordprocessingDrawing" xmlns:wp="http://schemas.openxmlformats.org/drawingml/2006/wordprocessingDrawing" xmlns:w10="urn:schemas-microsoft-com:office:word" xmlns:w="http://schemas.openxmlformats.org/wordprocessingml/2006/main" xmlns:w14="http://schemas.microsoft.com/office/word/2010/wordml" xmlns:w15="http://schemas.microsoft.com/office/word/2012/wordml" xmlns:w16se="http://schemas.microsoft.com/office/word/2015/wordml/symex" xmlns:wpg="http://schemas.microsoft.com/office/word/2010/wordprocessingGroup" xmlns:wpi="http://schemas.microsoft.com/office/word/2010/wordprocessingInk" xmlns:wne="http://schemas.microsoft.com/office/word/2006/wordml" xmlns:wps="http://schemas.microsoft.com/office/word/2010/wordprocessingShape" mc:Ignorable="w14 w15 w16se wp14">
+<w:document xmlns:wpc="http://schemas.microsoft.com/office/word/2010/wordprocessingCanvas" xmlns:mo="http://schemas.microsoft.com/office/mac/office/2008/main" xmlns:mc="http://schemas.openxmlformats.org/markup-compatibility/2006" xmlns:mv="urn:schemas-microsoft-com:mac:vml" xmlns:o="urn:schemas-microsoft-com:office:office" xmlns:r="http://schemas.openxmlformats.org/officeDocument/2006/relationships" xmlns:m="http://schemas.openxmlformats.org/officeDocument/2006/math" xmlns:v="urn:schemas-microsoft-com:vml" xmlns:wp14="http://schemas.microsoft.com/office/word/2010/wordprocessingDrawing" xmlns:wp="http://schemas.openxmlformats.org/drawingml/2006/wordprocessingDrawing" xmlns:w10="urn:schemas-microsoft-com:office:word" xmlns:w="http://schemas.openxmlformats.org/wordprocessingml/2006/main" xmlns:w14="http://schemas.microsoft.com/office/word/2010/wordml" xmlns:wpg="http://schemas.microsoft.com/office/word/2010/wordprocessingGroup" xmlns:wpi="http://schemas.microsoft.com/office/word/2010/wordprocessingInk" xmlns:wne="http://schemas.microsoft.com/office/word/2006/wordml" xmlns:wps="http://schemas.microsoft.com/office/word/2010/wordprocessingShape" mc:Ignorable="w14 wp14">
   <w:body>
     <w:p>
       <w:pPr>
@@ -689,7 +689,7 @@
           <w:noProof/>
           <w:sz w:val="21"/>
           <w:szCs w:val="21"/>
-          <w:lang w:val="en-CA" w:eastAsia="en-CA"/>
+          <w:lang w:val="en-US"/>
         </w:rPr>
         <w:drawing>
           <wp:inline distT="0" distB="0" distL="0" distR="0" wp14:anchorId="055000A9" wp14:editId="27AECD0C">
@@ -709,7 +709,7 @@
                     </pic:cNvPicPr>
                   </pic:nvPicPr>
                   <pic:blipFill rotWithShape="1">
-                    <a:blip r:embed="rId5">
+                    <a:blip r:embed="rId7">
                       <a:extLst>
                         <a:ext uri="{28A0092B-C50C-407E-A947-70E740481C1C}">
                           <a14:useLocalDpi xmlns:a14="http://schemas.microsoft.com/office/drawing/2010/main" val="0"/>
@@ -733,7 +733,7 @@
                     </a:ln>
                     <a:extLst>
                       <a:ext uri="{53640926-AAD7-44d8-BBD7-CCE9431645EC}">
-                        <a14:shadowObscured xmlns:a14="http://schemas.microsoft.com/office/drawing/2010/main" xmlns:w="http://schemas.openxmlformats.org/wordprocessingml/2006/main" xmlns:w10="urn:schemas-microsoft-com:office:word" xmlns:v="urn:schemas-microsoft-com:vml" xmlns:o="urn:schemas-microsoft-com:office:office" xmlns:mv="urn:schemas-microsoft-com:mac:vml" xmlns:mo="http://schemas.microsoft.com/office/mac/office/2008/main" xmlns=""/>
+                        <a14:shadowObscured xmlns:a14="http://schemas.microsoft.com/office/drawing/2010/main"/>
                       </a:ext>
                     </a:extLst>
                   </pic:spPr>
@@ -805,7 +805,7 @@
           <w:sz w:val="22"/>
           <w:szCs w:val="22"/>
         </w:rPr>
-        <w:t xml:space="preserve"> that a station </w:t>
+        <w:t xml:space="preserve"> that a station was successfully </w:t>
       </w:r>
       <w:r>
         <w:rPr>
@@ -814,7 +814,7 @@
           <w:szCs w:val="22"/>
         </w:rPr>
         <w:lastRenderedPageBreak/>
-        <w:t xml:space="preserve">was successfully sampled for a particular year. </w:t>
+        <w:t xml:space="preserve">sampled for a particular year. </w:t>
       </w:r>
       <w:r>
         <w:rPr>
@@ -823,7 +823,16 @@
           <w:szCs w:val="22"/>
           <w:lang w:val="en-CA"/>
         </w:rPr>
-        <w:t xml:space="preserve">The y axis shows the order of appearance of sampling stations, with older sampling stations found near the bottom and the most recent stations near the top. Annotations show major changes in survey sampling design. </w:t>
+        <w:t>The y-</w:t>
+      </w:r>
+      <w:r>
+        <w:rPr>
+          <w:rFonts w:ascii="Helvetica" w:eastAsia="Times New Roman" w:hAnsi="Helvetica" w:cs="Times New Roman"/>
+          <w:sz w:val="22"/>
+          <w:szCs w:val="22"/>
+          <w:lang w:val="en-CA"/>
+        </w:rPr>
+        <w:t xml:space="preserve">axis shows the order of appearance of sampling stations, with older sampling stations found near the bottom and the most recent stations near the top. Annotations show major changes in survey sampling design. </w:t>
       </w:r>
     </w:p>
     <w:p>
@@ -1196,8 +1205,9 @@
           <w:szCs w:val="21"/>
           <w:lang w:val="en-US"/>
         </w:rPr>
-        <w:t xml:space="preserve">17% </w:t>
-      </w:r>
+        <w:t>17</w:t>
+      </w:r>
+      <w:proofErr w:type="gramStart"/>
       <w:r>
         <w:rPr>
           <w:rFonts w:ascii="Helvetica" w:eastAsia="Times New Roman" w:hAnsi="Helvetica" w:cs="Times New Roman"/>
@@ -1205,7 +1215,7 @@
           <w:szCs w:val="21"/>
           <w:lang w:val="en-US"/>
         </w:rPr>
-        <w:t xml:space="preserve">  and 20% </w:t>
+        <w:t xml:space="preserve">% </w:t>
       </w:r>
       <w:r>
         <w:rPr>
@@ -1214,8 +1224,9 @@
           <w:szCs w:val="21"/>
           <w:lang w:val="en-US"/>
         </w:rPr>
-        <w:t>of attempted tows failed on the first attempt. Given that the spatial sampling density over the survey area is fairly uniform, these</w:t>
-      </w:r>
+        <w:t xml:space="preserve">  and</w:t>
+      </w:r>
+      <w:proofErr w:type="gramEnd"/>
       <w:r>
         <w:rPr>
           <w:rFonts w:ascii="Helvetica" w:eastAsia="Times New Roman" w:hAnsi="Helvetica" w:cs="Times New Roman"/>
@@ -1223,7 +1234,7 @@
           <w:szCs w:val="21"/>
           <w:lang w:val="en-US"/>
         </w:rPr>
-        <w:t xml:space="preserve"> proportion</w:t>
+        <w:t xml:space="preserve"> 20% </w:t>
       </w:r>
       <w:r>
         <w:rPr>
@@ -1232,7 +1243,7 @@
           <w:szCs w:val="21"/>
           <w:lang w:val="en-US"/>
         </w:rPr>
-        <w:t>s</w:t>
+        <w:t>of attempted tows failed on the first attempt. Given that the spatial sampling density over the survey area is fairly uniform, these</w:t>
       </w:r>
       <w:r>
         <w:rPr>
@@ -1241,7 +1252,7 @@
           <w:szCs w:val="21"/>
           <w:lang w:val="en-US"/>
         </w:rPr>
-        <w:t xml:space="preserve"> </w:t>
+        <w:t xml:space="preserve"> proportion</w:t>
       </w:r>
       <w:r>
         <w:rPr>
@@ -1250,7 +1261,7 @@
           <w:szCs w:val="21"/>
           <w:lang w:val="en-US"/>
         </w:rPr>
-        <w:t>also represent the proportion of</w:t>
+        <w:t>s</w:t>
       </w:r>
       <w:r>
         <w:rPr>
@@ -1259,7 +1270,7 @@
           <w:szCs w:val="21"/>
           <w:lang w:val="en-US"/>
         </w:rPr>
-        <w:t xml:space="preserve"> the current survey area </w:t>
+        <w:t xml:space="preserve"> </w:t>
       </w:r>
       <w:r>
         <w:rPr>
@@ -1268,7 +1279,45 @@
           <w:szCs w:val="21"/>
           <w:lang w:val="en-US"/>
         </w:rPr>
-        <w:t xml:space="preserve">which </w:t>
+        <w:t>also represent the proportion of</w:t>
+      </w:r>
+      <w:r>
+        <w:rPr>
+          <w:rFonts w:ascii="Helvetica" w:eastAsia="Times New Roman" w:hAnsi="Helvetica" w:cs="Times New Roman"/>
+          <w:sz w:val="21"/>
+          <w:szCs w:val="21"/>
+          <w:lang w:val="en-US"/>
+        </w:rPr>
+        <w:t xml:space="preserve"> the current survey </w:t>
+      </w:r>
+      <w:proofErr w:type="gramStart"/>
+      <w:r>
+        <w:rPr>
+          <w:rFonts w:ascii="Helvetica" w:eastAsia="Times New Roman" w:hAnsi="Helvetica" w:cs="Times New Roman"/>
+          <w:sz w:val="21"/>
+          <w:szCs w:val="21"/>
+          <w:lang w:val="en-US"/>
+        </w:rPr>
+        <w:t xml:space="preserve">area </w:t>
+      </w:r>
+      <w:r>
+        <w:rPr>
+          <w:rFonts w:ascii="Helvetica" w:eastAsia="Times New Roman" w:hAnsi="Helvetica" w:cs="Times New Roman"/>
+          <w:sz w:val="21"/>
+          <w:szCs w:val="21"/>
+          <w:lang w:val="en-US"/>
+        </w:rPr>
+        <w:t>which</w:t>
+      </w:r>
+      <w:proofErr w:type="gramEnd"/>
+      <w:r>
+        <w:rPr>
+          <w:rFonts w:ascii="Helvetica" w:eastAsia="Times New Roman" w:hAnsi="Helvetica" w:cs="Times New Roman"/>
+          <w:sz w:val="21"/>
+          <w:szCs w:val="21"/>
+          <w:lang w:val="en-US"/>
+        </w:rPr>
+        <w:t xml:space="preserve"> </w:t>
       </w:r>
       <w:r>
         <w:rPr>
@@ -1518,7 +1567,7 @@
           <w:noProof/>
           <w:sz w:val="21"/>
           <w:szCs w:val="21"/>
-          <w:lang w:val="en-CA" w:eastAsia="en-CA"/>
+          <w:lang w:val="en-US"/>
         </w:rPr>
         <w:lastRenderedPageBreak/>
         <w:drawing>
@@ -1539,7 +1588,7 @@
                     </pic:cNvPicPr>
                   </pic:nvPicPr>
                   <pic:blipFill rotWithShape="1">
-                    <a:blip r:embed="rId6">
+                    <a:blip r:embed="rId8">
                       <a:extLst>
                         <a:ext uri="{28A0092B-C50C-407E-A947-70E740481C1C}">
                           <a14:useLocalDpi xmlns:a14="http://schemas.microsoft.com/office/drawing/2010/main" val="0"/>
@@ -1563,7 +1612,7 @@
                     </a:ln>
                     <a:extLst>
                       <a:ext uri="{53640926-AAD7-44d8-BBD7-CCE9431645EC}">
-                        <a14:shadowObscured xmlns:a14="http://schemas.microsoft.com/office/drawing/2010/main" xmlns:w="http://schemas.openxmlformats.org/wordprocessingml/2006/main" xmlns:w10="urn:schemas-microsoft-com:office:word" xmlns:v="urn:schemas-microsoft-com:vml" xmlns:o="urn:schemas-microsoft-com:office:office" xmlns:mv="urn:schemas-microsoft-com:mac:vml" xmlns:mo="http://schemas.microsoft.com/office/mac/office/2008/main" xmlns=""/>
+                        <a14:shadowObscured xmlns:a14="http://schemas.microsoft.com/office/drawing/2010/main"/>
                       </a:ext>
                     </a:extLst>
                   </pic:spPr>
@@ -1637,7 +1686,7 @@
           <w:noProof/>
           <w:sz w:val="21"/>
           <w:szCs w:val="21"/>
-          <w:lang w:val="en-CA" w:eastAsia="en-CA"/>
+          <w:lang w:val="en-US"/>
         </w:rPr>
         <w:lastRenderedPageBreak/>
         <w:drawing>
@@ -1658,7 +1707,7 @@
                     </pic:cNvPicPr>
                   </pic:nvPicPr>
                   <pic:blipFill rotWithShape="1">
-                    <a:blip r:embed="rId7">
+                    <a:blip r:embed="rId9">
                       <a:extLst>
                         <a:ext uri="{28A0092B-C50C-407E-A947-70E740481C1C}">
                           <a14:useLocalDpi xmlns:a14="http://schemas.microsoft.com/office/drawing/2010/main" val="0"/>
@@ -1682,7 +1731,7 @@
                     </a:ln>
                     <a:extLst>
                       <a:ext uri="{53640926-AAD7-44d8-BBD7-CCE9431645EC}">
-                        <a14:shadowObscured xmlns:a14="http://schemas.microsoft.com/office/drawing/2010/main" xmlns:w="http://schemas.openxmlformats.org/wordprocessingml/2006/main" xmlns:w10="urn:schemas-microsoft-com:office:word" xmlns:v="urn:schemas-microsoft-com:vml" xmlns:o="urn:schemas-microsoft-com:office:office" xmlns:mv="urn:schemas-microsoft-com:mac:vml" xmlns:mo="http://schemas.microsoft.com/office/mac/office/2008/main" xmlns=""/>
+                        <a14:shadowObscured xmlns:a14="http://schemas.microsoft.com/office/drawing/2010/main"/>
                       </a:ext>
                     </a:extLst>
                   </pic:spPr>
@@ -1724,7 +1773,7 @@
         <w:rPr>
           <w:b/>
           <w:noProof/>
-          <w:lang w:val="en-CA" w:eastAsia="en-CA"/>
+          <w:lang w:val="en-US"/>
         </w:rPr>
         <w:lastRenderedPageBreak/>
         <w:drawing>
@@ -1743,7 +1792,7 @@
                     <pic:cNvPicPr/>
                   </pic:nvPicPr>
                   <pic:blipFill rotWithShape="1">
-                    <a:blip r:embed="rId8" cstate="print">
+                    <a:blip r:embed="rId10" cstate="print">
                       <a:extLst>
                         <a:ext uri="{28A0092B-C50C-407E-A947-70E740481C1C}">
                           <a14:useLocalDpi xmlns:a14="http://schemas.microsoft.com/office/drawing/2010/main" val="0"/>
@@ -1766,7 +1815,7 @@
                     </a:ln>
                     <a:extLst>
                       <a:ext uri="{53640926-AAD7-44d8-BBD7-CCE9431645EC}">
-                        <a14:shadowObscured xmlns:a14="http://schemas.microsoft.com/office/drawing/2010/main" xmlns:w="http://schemas.openxmlformats.org/wordprocessingml/2006/main" xmlns:w10="urn:schemas-microsoft-com:office:word" xmlns:v="urn:schemas-microsoft-com:vml" xmlns:o="urn:schemas-microsoft-com:office:office" xmlns:mv="urn:schemas-microsoft-com:mac:vml" xmlns:mo="http://schemas.microsoft.com/office/mac/office/2008/main" xmlns=""/>
+                        <a14:shadowObscured xmlns:a14="http://schemas.microsoft.com/office/drawing/2010/main"/>
                       </a:ext>
                     </a:extLst>
                   </pic:spPr>
@@ -1976,6 +2025,7 @@
           <w:lang w:val="en-CA"/>
         </w:rPr>
       </w:pPr>
+      <w:proofErr w:type="gramStart"/>
       <w:r>
         <w:rPr>
           <w:rFonts w:ascii="Helvetica" w:eastAsia="Times New Roman" w:hAnsi="Helvetica" w:cs="Times New Roman"/>
@@ -1985,7 +2035,19 @@
           <w:szCs w:val="20"/>
           <w:lang w:val="en-CA"/>
         </w:rPr>
-        <w:t xml:space="preserve">Table : </w:t>
+        <w:t>Table :</w:t>
+      </w:r>
+      <w:proofErr w:type="gramEnd"/>
+      <w:r>
+        <w:rPr>
+          <w:rFonts w:ascii="Helvetica" w:eastAsia="Times New Roman" w:hAnsi="Helvetica" w:cs="Times New Roman"/>
+          <w:b/>
+          <w:bCs/>
+          <w:sz w:val="20"/>
+          <w:szCs w:val="20"/>
+          <w:lang w:val="en-CA"/>
+        </w:rPr>
+        <w:t xml:space="preserve"> </w:t>
       </w:r>
       <w:r>
         <w:rPr>
@@ -3921,7 +3983,15 @@
         <w:t xml:space="preserve"> stations </w:t>
       </w:r>
       <w:r>
-        <w:t xml:space="preserve">from the original set of 355 random stations in  were already moved to alternates in 2013. </w:t>
+        <w:t xml:space="preserve">from the original set of 355 random stations </w:t>
+      </w:r>
+      <w:proofErr w:type="gramStart"/>
+      <w:r>
+        <w:t>in  were</w:t>
+      </w:r>
+      <w:proofErr w:type="gramEnd"/>
+      <w:r>
+        <w:t xml:space="preserve"> already moved to alternates in 2013. </w:t>
       </w:r>
     </w:p>
     <w:p>
@@ -3947,7 +4017,15 @@
         <w:spacing w:after="160" w:line="259" w:lineRule="auto"/>
       </w:pPr>
       <w:r>
-        <w:t xml:space="preserve">In 2020,  only 186 from the original 2013 </w:t>
+        <w:t>In 2020</w:t>
+      </w:r>
+      <w:proofErr w:type="gramStart"/>
+      <w:r>
+        <w:t>,  only</w:t>
+      </w:r>
+      <w:proofErr w:type="gramEnd"/>
+      <w:r>
+        <w:t xml:space="preserve"> 186 from the original 2013 </w:t>
       </w:r>
       <w:r>
         <w:t>stations</w:t>
@@ -4011,7 +4089,21 @@
         <w:rPr>
           <w:i/>
         </w:rPr>
-        <w:t xml:space="preserve">There is now an extended period of a positive residual pattern between the survey and predicted R1 biomass, effectively since about 2012 and constituting near-half of the time series. </w:t>
+        <w:t xml:space="preserve">There is now an extended period of a positive residual pattern between the survey and predicted R1 biomass, effectively since about 2012 and constituting </w:t>
+      </w:r>
+      <w:proofErr w:type="gramStart"/>
+      <w:r>
+        <w:rPr>
+          <w:i/>
+        </w:rPr>
+        <w:t>near-half</w:t>
+      </w:r>
+      <w:proofErr w:type="gramEnd"/>
+      <w:r>
+        <w:rPr>
+          <w:i/>
+        </w:rPr>
+        <w:t xml:space="preserve"> of the time series. </w:t>
       </w:r>
     </w:p>
     <w:p>
@@ -4129,7 +4221,6 @@
         <w:spacing w:after="160" w:line="259" w:lineRule="auto"/>
       </w:pPr>
       <w:r>
-        <w:lastRenderedPageBreak/>
         <w:t>Survey Protocol section of Trawl Document says in 2018 31 stations (= near 10% of total survey) were re-assigned in 2019 survey design. Furthermore, the Characteristics of Tows in 2019 section says an additional 33 sites were completed on additional stations. This is a high rate of attrition, presumably toward softer sediments.</w:t>
       </w:r>
     </w:p>
@@ -4143,6 +4234,7 @@
         <w:spacing w:after="160" w:line="259" w:lineRule="auto"/>
       </w:pPr>
       <w:r>
+        <w:lastRenderedPageBreak/>
         <w:t>Figure 7 in the trawling document suggests it’s mostly peripheral areas that are becoming abandoned. This pattern is even more exacerbated in previous assessment documents, such as in 2013-2015 survey years.</w:t>
       </w:r>
     </w:p>
@@ -4185,7 +4277,15 @@
       </w:r>
       <w:proofErr w:type="spellEnd"/>
       <w:r>
-        <w:t xml:space="preserve"> documents on the catchability of the RV vessels).</w:t>
+        <w:t xml:space="preserve"> </w:t>
+      </w:r>
+      <w:proofErr w:type="gramStart"/>
+      <w:r>
+        <w:t>documents</w:t>
+      </w:r>
+      <w:proofErr w:type="gramEnd"/>
+      <w:r>
+        <w:t xml:space="preserve"> on the catchability of the RV vessels).</w:t>
       </w:r>
     </w:p>
     <w:p>
@@ -4243,7 +4343,15 @@
         <w:spacing w:after="160" w:line="259" w:lineRule="auto"/>
       </w:pPr>
       <w:r>
-        <w:t>There is a flat or negligibly positive slope on the 34-44mm CW crab index since 2006. In contrast, larger crab stages R4-R1, which inform the stage-based model have more strongly increasing slopes. The document claims the model starts at 56-68mm CW because of decreasing trawl catchability at lower sizes, but this would not seem to explain the disconnect between the stages if there is a constant survey q at each stage over time.</w:t>
+        <w:t xml:space="preserve">There is a flat or negligibly positive slope on the 34-44mm CW crab index since 2006. In contrast, larger crab stages R4-R1, which inform the stage-based </w:t>
+      </w:r>
+      <w:proofErr w:type="gramStart"/>
+      <w:r>
+        <w:t>model</w:t>
+      </w:r>
+      <w:proofErr w:type="gramEnd"/>
+      <w:r>
+        <w:t xml:space="preserve"> have more strongly increasing slopes. The document claims the model starts at 56-68mm CW because of decreasing trawl catchability at lower sizes, but this would not seem to explain the disconnect between the stages if there is a constant survey q at each stage over time.</w:t>
       </w:r>
     </w:p>
     <w:p>
@@ -4323,11 +4431,7 @@
         <w:t xml:space="preserve">The 2012 survey redesign saw a decrease in abundance with another comparable one in 2013, with a new set of survey stations and survey vessel. The period from 2013-2018 was relatively much lower compared to the high point in 2012. A moderate increase </w:t>
       </w:r>
       <w:r>
-        <w:t xml:space="preserve">in abundance was </w:t>
-      </w:r>
-      <w:r>
-        <w:lastRenderedPageBreak/>
-        <w:t xml:space="preserve">observed over this period, though a small decrease in 2017 to 2018 was also observed. </w:t>
+        <w:t xml:space="preserve">in abundance was observed over this period, though a small decrease in 2017 to 2018 was also observed. </w:t>
       </w:r>
     </w:p>
     <w:p>
@@ -4359,7 +4463,15 @@
         </w:rPr>
       </w:pPr>
       <w:r>
-        <w:t>However, length-frequencies show a recruitment pulse starting in 2018 through 2020 which affect the perceived relative abundance over these years.</w:t>
+        <w:t xml:space="preserve">However, length-frequencies show a recruitment pulse starting in 2018 through </w:t>
+      </w:r>
+      <w:proofErr w:type="gramStart"/>
+      <w:r>
+        <w:t>2020 which</w:t>
+      </w:r>
+      <w:proofErr w:type="gramEnd"/>
+      <w:r>
+        <w:t xml:space="preserve"> affect the perceived relative abundance over these years.</w:t>
       </w:r>
     </w:p>
     <w:p>
@@ -4385,6 +4497,7 @@
         <w:spacing w:after="160" w:line="259" w:lineRule="auto"/>
       </w:pPr>
       <w:r>
+        <w:lastRenderedPageBreak/>
         <w:t xml:space="preserve">Fig. 15 in the fishery document shows a loose positive correlation between biomass and CPUE over the time series (probably significant, not sure). Yet, CPUE in Area 12, the major crab area, has been flat for a decade and actually down in the past two years. This doesn’t appear to be associated with a trap saturation point, as other areas are/have shown higher CPUE. </w:t>
       </w:r>
     </w:p>
@@ -4398,7 +4511,15 @@
         <w:spacing w:after="160" w:line="259" w:lineRule="auto"/>
       </w:pPr>
       <w:r>
-        <w:t xml:space="preserve">If I understand Fig. 11 and Fig 12. correctly, annual m for new-intermediate hard-shelled large adult males would be about 0.2-0.4 = </w:t>
+        <w:t xml:space="preserve">If I understand Fig. 11 and Fig 12. </w:t>
+      </w:r>
+      <w:proofErr w:type="gramStart"/>
+      <w:r>
+        <w:t>correctly</w:t>
+      </w:r>
+      <w:proofErr w:type="gramEnd"/>
+      <w:r>
+        <w:t xml:space="preserve">, annual m for new-intermediate hard-shelled large adult males would be about 0.2-0.4 = </w:t>
       </w:r>
       <w:proofErr w:type="spellStart"/>
       <w:r>
@@ -4409,10 +4530,12 @@
         <w:t xml:space="preserve">(0.2-0.5). This seems </w:t>
       </w:r>
       <w:proofErr w:type="spellStart"/>
+      <w:proofErr w:type="gramStart"/>
       <w:r>
         <w:t>kinda</w:t>
       </w:r>
       <w:proofErr w:type="spellEnd"/>
+      <w:proofErr w:type="gramEnd"/>
       <w:r>
         <w:t xml:space="preserve"> high? I don’t see why a crab in its prime physical condition, virtually immune from predation, would have m this high? I could see if it was more relevant to older-shelled or smaller crab. All above points on increasing survey q would suggest exploitation rate is probably higher than suggested.</w:t>
       </w:r>
@@ -4440,7 +4563,15 @@
         <w:spacing w:after="160" w:line="259" w:lineRule="auto"/>
       </w:pPr>
       <w:r>
-        <w:t>The survey from 2006 to 2011 used the same sampling design, fixed stations and the same survey vessel and crew. As such, inter-annual comparisons over this period are less prone to some sampling biases which were identified, such as vessel effects and moving stations to more trawlable areas, which were present from 2012 to 2020.</w:t>
+        <w:t xml:space="preserve">The survey from 2006 to 2011 used the same sampling design, fixed stations and the same survey vessel and crew. As such, inter-annual comparisons over this period are less prone to some sampling </w:t>
+      </w:r>
+      <w:proofErr w:type="gramStart"/>
+      <w:r>
+        <w:t>biases which</w:t>
+      </w:r>
+      <w:proofErr w:type="gramEnd"/>
+      <w:r>
+        <w:t xml:space="preserve"> were identified, such as vessel effects and moving stations to more trawlable areas, which were present from 2012 to 2020.</w:t>
       </w:r>
     </w:p>
     <w:p>
@@ -4453,19 +4584,15 @@
         <w:spacing w:after="160" w:line="259" w:lineRule="auto"/>
       </w:pPr>
       <w:r>
-        <w:t xml:space="preserve">Annual trends for three snow crab categories were examined, </w:t>
-      </w:r>
-      <w:r>
-        <w:t>immature females, mature females</w:t>
-      </w:r>
-      <w:r>
-        <w:t xml:space="preserve">, </w:t>
-      </w:r>
-      <w:r>
-        <w:t>immature males</w:t>
-      </w:r>
-      <w:r>
-        <w:t xml:space="preserve"> and commercial males.</w:t>
+        <w:t xml:space="preserve">Annual trends for </w:t>
+      </w:r>
+      <w:proofErr w:type="gramStart"/>
+      <w:r>
+        <w:t>three snow</w:t>
+      </w:r>
+      <w:proofErr w:type="gramEnd"/>
+      <w:r>
+        <w:t xml:space="preserve"> crab categories were examined, immature females, mature females, immature males and commercial males.</w:t>
       </w:r>
     </w:p>
     <w:p>
@@ -4504,7 +4631,15 @@
         <w:spacing w:after="160" w:line="259" w:lineRule="auto"/>
       </w:pPr>
       <w:r>
-        <w:t>In 2012, densities remained comparable to 2011, except for mature females which increased by more than 20%.</w:t>
+        <w:t xml:space="preserve">In 2012, densities remained comparable to 2011, except for mature </w:t>
+      </w:r>
+      <w:proofErr w:type="gramStart"/>
+      <w:r>
+        <w:t>females which</w:t>
+      </w:r>
+      <w:proofErr w:type="gramEnd"/>
+      <w:r>
+        <w:t xml:space="preserve"> increased by more than 20%.</w:t>
       </w:r>
     </w:p>
     <w:p>
@@ -4546,8 +4681,15 @@
         <w:spacing w:after="160" w:line="259" w:lineRule="auto"/>
       </w:pPr>
       <w:r>
-        <w:lastRenderedPageBreak/>
-        <w:t>With the vessel change in 2019, densities saw large increases of almost 50% for immature females, almost 40% for mature females, 35% for immature males and X% for commercial males.</w:t>
+        <w:t xml:space="preserve">With the vessel change in 2019, densities saw large increases of almost 50% for immature females, almost 40% for mature females, </w:t>
+      </w:r>
+      <w:proofErr w:type="gramStart"/>
+      <w:r>
+        <w:t>35</w:t>
+      </w:r>
+      <w:proofErr w:type="gramEnd"/>
+      <w:r>
+        <w:t>% for immature males and X% for commercial males.</w:t>
       </w:r>
     </w:p>
     <w:p>
@@ -4562,23 +4704,6 @@
       <w:r>
         <w:t>Survey year 2020 saw moderate increases of ~10% for mature females and immature males.</w:t>
       </w:r>
-    </w:p>
-    <w:p>
-      <w:pPr>
-        <w:rPr>
-          <w:rFonts w:ascii="Times New Roman" w:eastAsia="Times New Roman" w:hAnsi="Times New Roman" w:cs="Times New Roman"/>
-          <w:sz w:val="20"/>
-          <w:szCs w:val="20"/>
-          <w:lang w:val="en-CA"/>
-        </w:rPr>
-      </w:pPr>
-    </w:p>
-    <w:p>
-      <w:pPr>
-        <w:spacing w:after="160" w:line="259" w:lineRule="auto"/>
-      </w:pPr>
-      <w:bookmarkStart w:id="0" w:name="_GoBack"/>
-      <w:bookmarkEnd w:id="0"/>
     </w:p>
     <w:p>
       <w:pPr>
@@ -4592,18 +4717,24 @@
     </w:p>
     <w:p>
       <w:pPr>
-        <w:rPr>
-          <w:b/>
-        </w:rPr>
+        <w:spacing w:after="160" w:line="259" w:lineRule="auto"/>
       </w:pPr>
     </w:p>
     <w:p>
-      <w:r>
+      <w:pPr>
         <w:rPr>
           <w:b/>
         </w:rPr>
+      </w:pPr>
+    </w:p>
+    <w:p>
+      <w:r>
+        <w:rPr>
+          <w:b/>
+        </w:rPr>
         <w:t xml:space="preserve">Table </w:t>
       </w:r>
+      <w:proofErr w:type="gramStart"/>
       <w:r>
         <w:rPr>
           <w:b/>
@@ -4611,7 +4742,11 @@
         <w:t>1</w:t>
       </w:r>
       <w:r>
-        <w:t xml:space="preserve"> : Summary of survey stations having a fixed or new location relative to the those of the previous survey year. For the time period prior to 2012, new tows were labelled as such if the distance from its </w:t>
+        <w:t xml:space="preserve"> :</w:t>
+      </w:r>
+      <w:proofErr w:type="gramEnd"/>
+      <w:r>
+        <w:t xml:space="preserve"> Summary of survey stations having a fixed or new location relative to the those of the previous survey year. For the time period prior to 2012, new tows were labelled as such if the distance from its </w:t>
       </w:r>
       <w:proofErr w:type="spellStart"/>
       <w:r>
@@ -13452,7 +13587,6 @@
                 <w:szCs w:val="18"/>
                 <w:lang w:eastAsia="en-CA"/>
               </w:rPr>
-              <w:lastRenderedPageBreak/>
               <w:t>2014</w:t>
             </w:r>
           </w:p>
@@ -15718,29 +15852,6 @@
         <w:rPr>
           <w:rFonts w:ascii="Helvetica" w:eastAsia="Times New Roman" w:hAnsi="Helvetica" w:cs="Times New Roman"/>
           <w:b/>
-          <w:sz w:val="21"/>
-          <w:szCs w:val="21"/>
-          <w:lang w:val="en-CA"/>
-        </w:rPr>
-      </w:pPr>
-      <w:r>
-        <w:rPr>
-          <w:rFonts w:ascii="Helvetica" w:eastAsia="Times New Roman" w:hAnsi="Helvetica" w:cs="Times New Roman"/>
-          <w:b/>
-          <w:sz w:val="21"/>
-          <w:szCs w:val="21"/>
-          <w:lang w:val="en-CA"/>
-        </w:rPr>
-        <w:lastRenderedPageBreak/>
-        <w:t>Bibliography:</w:t>
-      </w:r>
-    </w:p>
-    <w:p>
-      <w:pPr>
-        <w:rPr>
-          <w:rFonts w:ascii="Helvetica" w:eastAsia="Times New Roman" w:hAnsi="Helvetica" w:cs="Times New Roman"/>
-          <w:sz w:val="21"/>
-          <w:szCs w:val="21"/>
           <w:lang w:val="en-CA"/>
         </w:rPr>
       </w:pPr>
@@ -15749,19 +15860,238 @@
       <w:pPr>
         <w:rPr>
           <w:rFonts w:ascii="Helvetica" w:eastAsia="Times New Roman" w:hAnsi="Helvetica" w:cs="Times New Roman"/>
+          <w:b/>
+          <w:lang w:val="en-CA"/>
+        </w:rPr>
+      </w:pPr>
+      <w:r>
+        <w:rPr>
+          <w:rFonts w:ascii="Helvetica" w:eastAsia="Times New Roman" w:hAnsi="Helvetica" w:cs="Times New Roman"/>
+          <w:b/>
+          <w:lang w:val="en-CA"/>
+        </w:rPr>
+        <w:t>Catch comparisons:</w:t>
+      </w:r>
+    </w:p>
+    <w:p>
+      <w:pPr>
+        <w:rPr>
+          <w:rFonts w:ascii="Helvetica" w:eastAsia="Times New Roman" w:hAnsi="Helvetica" w:cs="Times New Roman"/>
+          <w:b/>
+          <w:lang w:val="en-CA"/>
+        </w:rPr>
+      </w:pPr>
+    </w:p>
+    <w:p>
+      <w:pPr>
+        <w:pStyle w:val="ListParagraph"/>
+        <w:numPr>
+          <w:ilvl w:val="0"/>
+          <w:numId w:val="6"/>
+        </w:numPr>
+        <w:rPr>
+          <w:rFonts w:ascii="Helvetica" w:eastAsia="Times New Roman" w:hAnsi="Helvetica" w:cs="Times New Roman"/>
+          <w:lang w:val="en-CA"/>
+        </w:rPr>
+      </w:pPr>
+      <w:r>
+        <w:rPr>
+          <w:rFonts w:ascii="Helvetica" w:eastAsia="Times New Roman" w:hAnsi="Helvetica" w:cs="Times New Roman"/>
+          <w:lang w:val="en-CA"/>
+        </w:rPr>
+        <w:t xml:space="preserve">For the purposes of annual comparisons, </w:t>
+      </w:r>
+      <w:r>
+        <w:rPr>
+          <w:rFonts w:ascii="Helvetica" w:eastAsia="Times New Roman" w:hAnsi="Helvetica" w:cs="Times New Roman"/>
+          <w:lang w:val="en-CA"/>
+        </w:rPr>
+        <w:t>animal counts were analyzed using a Poisson count model with a random effect over survey grids.</w:t>
+      </w:r>
+    </w:p>
+    <w:p>
+      <w:pPr>
+        <w:pStyle w:val="ListParagraph"/>
+        <w:numPr>
+          <w:ilvl w:val="0"/>
+          <w:numId w:val="6"/>
+        </w:numPr>
+        <w:rPr>
+          <w:rFonts w:ascii="Helvetica" w:eastAsia="Times New Roman" w:hAnsi="Helvetica" w:cs="Times New Roman"/>
+          <w:lang w:val="en-CA"/>
+        </w:rPr>
+      </w:pPr>
+      <w:r>
+        <w:rPr>
+          <w:rFonts w:ascii="Helvetica" w:eastAsia="Times New Roman" w:hAnsi="Helvetica" w:cs="Times New Roman"/>
+          <w:lang w:val="en-CA"/>
+        </w:rPr>
+        <w:t>Annual densities over the sampled grids were obtained from the model, as well as density estimates</w:t>
+      </w:r>
+      <w:r>
+        <w:rPr>
+          <w:rFonts w:ascii="Helvetica" w:eastAsia="Times New Roman" w:hAnsi="Helvetica" w:cs="Times New Roman"/>
+          <w:lang w:val="en-CA"/>
+        </w:rPr>
+        <w:t xml:space="preserve"> for each sampled grid in a given survey year.</w:t>
+      </w:r>
+    </w:p>
+    <w:p>
+      <w:pPr>
+        <w:pStyle w:val="ListParagraph"/>
+        <w:numPr>
+          <w:ilvl w:val="0"/>
+          <w:numId w:val="6"/>
+        </w:numPr>
+        <w:rPr>
+          <w:rFonts w:ascii="Helvetica" w:eastAsia="Times New Roman" w:hAnsi="Helvetica" w:cs="Times New Roman"/>
+          <w:lang w:val="en-CA"/>
+        </w:rPr>
+      </w:pPr>
+      <w:r>
+        <w:rPr>
+          <w:rFonts w:ascii="Helvetica" w:eastAsia="Times New Roman" w:hAnsi="Helvetica" w:cs="Times New Roman"/>
+          <w:lang w:val="en-CA"/>
+        </w:rPr>
+        <w:t xml:space="preserve">The survey grid </w:t>
+      </w:r>
+      <w:proofErr w:type="gramStart"/>
+      <w:r>
+        <w:rPr>
+          <w:rFonts w:ascii="Helvetica" w:eastAsia="Times New Roman" w:hAnsi="Helvetica" w:cs="Times New Roman"/>
+          <w:lang w:val="en-CA"/>
+        </w:rPr>
+        <w:t xml:space="preserve">scheme which is currently </w:t>
+      </w:r>
+      <w:bookmarkStart w:id="0" w:name="_GoBack"/>
+      <w:bookmarkEnd w:id="0"/>
+      <w:r>
+        <w:rPr>
+          <w:rFonts w:ascii="Helvetica" w:eastAsia="Times New Roman" w:hAnsi="Helvetica" w:cs="Times New Roman"/>
+          <w:lang w:val="en-CA"/>
+        </w:rPr>
+        <w:t>used</w:t>
+      </w:r>
+      <w:proofErr w:type="gramEnd"/>
+      <w:r>
+        <w:rPr>
+          <w:rFonts w:ascii="Helvetica" w:eastAsia="Times New Roman" w:hAnsi="Helvetica" w:cs="Times New Roman"/>
+          <w:lang w:val="en-CA"/>
+        </w:rPr>
+        <w:t xml:space="preserve"> was used to spatially disaggregate data from 2006 to 2020.</w:t>
+      </w:r>
+    </w:p>
+    <w:p>
+      <w:pPr>
+        <w:pStyle w:val="ListParagraph"/>
+        <w:numPr>
+          <w:ilvl w:val="0"/>
+          <w:numId w:val="6"/>
+        </w:numPr>
+        <w:rPr>
+          <w:rFonts w:ascii="Helvetica" w:eastAsia="Times New Roman" w:hAnsi="Helvetica" w:cs="Times New Roman"/>
+          <w:lang w:val="en-CA"/>
+        </w:rPr>
+      </w:pPr>
+      <w:r>
+        <w:rPr>
+          <w:rFonts w:ascii="Helvetica" w:eastAsia="Times New Roman" w:hAnsi="Helvetica" w:cs="Times New Roman"/>
+          <w:lang w:val="en-CA"/>
+        </w:rPr>
+        <w:t>As the survey area from 2006-2011 was smaller than the current survey area, we expect that this portion of the series may not be comparable. With this in mind, we mostly expect that the densities over this period would be on a slightly higher scale than 2012-2020, as the later survey expansion was mostly into more marginal habitat for snow crab and most by-catch species.</w:t>
+      </w:r>
+    </w:p>
+    <w:p>
+      <w:pPr>
+        <w:pStyle w:val="ListParagraph"/>
+        <w:numPr>
+          <w:ilvl w:val="0"/>
+          <w:numId w:val="6"/>
+        </w:numPr>
+        <w:rPr>
+          <w:rFonts w:ascii="Helvetica" w:eastAsia="Times New Roman" w:hAnsi="Helvetica" w:cs="Times New Roman"/>
+          <w:lang w:val="en-CA"/>
+        </w:rPr>
+      </w:pPr>
+      <w:r>
+        <w:rPr>
+          <w:rFonts w:ascii="Helvetica" w:eastAsia="Times New Roman" w:hAnsi="Helvetica" w:cs="Times New Roman"/>
+          <w:lang w:val="en-CA"/>
+        </w:rPr>
+        <w:t xml:space="preserve"> </w:t>
+      </w:r>
+    </w:p>
+    <w:p>
+      <w:pPr>
+        <w:rPr>
+          <w:rFonts w:ascii="Helvetica" w:eastAsia="Times New Roman" w:hAnsi="Helvetica" w:cs="Times New Roman"/>
+          <w:b/>
+          <w:lang w:val="en-CA"/>
+        </w:rPr>
+      </w:pPr>
+    </w:p>
+    <w:p>
+      <w:pPr>
+        <w:rPr>
+          <w:rFonts w:ascii="Helvetica" w:eastAsia="Times New Roman" w:hAnsi="Helvetica" w:cs="Times New Roman"/>
+          <w:b/>
+          <w:lang w:val="en-CA"/>
+        </w:rPr>
+      </w:pPr>
+      <w:r>
+        <w:rPr>
+          <w:rFonts w:ascii="Helvetica" w:eastAsia="Times New Roman" w:hAnsi="Helvetica" w:cs="Times New Roman"/>
+          <w:b/>
+          <w:lang w:val="en-CA"/>
+        </w:rPr>
+        <w:t>Bibliography:</w:t>
+      </w:r>
+    </w:p>
+    <w:p>
+      <w:pPr>
+        <w:rPr>
+          <w:rFonts w:ascii="Helvetica" w:eastAsia="Times New Roman" w:hAnsi="Helvetica" w:cs="Times New Roman"/>
           <w:sz w:val="21"/>
           <w:szCs w:val="21"/>
           <w:lang w:val="en-CA"/>
         </w:rPr>
       </w:pPr>
-      <w:r>
+    </w:p>
+    <w:p>
+      <w:pPr>
         <w:rPr>
           <w:rFonts w:ascii="Helvetica" w:eastAsia="Times New Roman" w:hAnsi="Helvetica" w:cs="Times New Roman"/>
           <w:sz w:val="21"/>
           <w:szCs w:val="21"/>
           <w:lang w:val="en-CA"/>
         </w:rPr>
-        <w:t xml:space="preserve">Moriyasu, M., Wade, E., Hébert, M. and Biron, M. 2008. Review of the survey and analytical protocols used for estimating abundance indices of southern Gulf of St. Lawrence snow crab from 1988 to 2006. DFO Can. Sci. </w:t>
+      </w:pPr>
+      <w:r>
+        <w:rPr>
+          <w:rFonts w:ascii="Helvetica" w:eastAsia="Times New Roman" w:hAnsi="Helvetica" w:cs="Times New Roman"/>
+          <w:sz w:val="21"/>
+          <w:szCs w:val="21"/>
+          <w:lang w:val="en-CA"/>
+        </w:rPr>
+        <w:t>Moriyasu, M., Wade, E., Hébert, M. and Biron, M. 2008. Review of the survey and analytical protocols used for estimating abundance indices of southern Gulf</w:t>
+      </w:r>
+      <w:r>
+        <w:rPr>
+          <w:rFonts w:ascii="Helvetica" w:eastAsia="Times New Roman" w:hAnsi="Helvetica" w:cs="Times New Roman"/>
+          <w:sz w:val="21"/>
+          <w:szCs w:val="21"/>
+          <w:lang w:val="en-CA"/>
+        </w:rPr>
+        <w:t xml:space="preserve"> of St. Lawrence snow crab from </w:t>
+      </w:r>
+      <w:r>
+        <w:rPr>
+          <w:rFonts w:ascii="Helvetica" w:eastAsia="Times New Roman" w:hAnsi="Helvetica" w:cs="Times New Roman"/>
+          <w:sz w:val="21"/>
+          <w:szCs w:val="21"/>
+          <w:lang w:val="en-CA"/>
+        </w:rPr>
+        <w:t xml:space="preserve">1988 to 2006. DFO Can. Sci. </w:t>
       </w:r>
       <w:proofErr w:type="spellStart"/>
       <w:r>
@@ -15788,7 +16118,7 @@
     <w:p/>
     <w:sectPr>
       <w:pgSz w:w="12240" w:h="15840"/>
-      <w:pgMar w:top="1440" w:right="1800" w:bottom="1440" w:left="1800" w:header="708" w:footer="708" w:gutter="0"/>
+      <w:pgMar w:top="1440" w:right="1440" w:bottom="1440" w:left="1440" w:header="708" w:footer="708" w:gutter="0"/>
       <w:cols w:space="708"/>
       <w:docGrid w:linePitch="360"/>
     </w:sectPr>
@@ -15797,8 +16127,8 @@
 </file>
 
 <file path=word/numbering.xml><?xml version="1.0" encoding="utf-8"?>
-<w:numbering xmlns:wpc="http://schemas.microsoft.com/office/word/2010/wordprocessingCanvas" xmlns:cx="http://schemas.microsoft.com/office/drawing/2014/chartex" xmlns:cx1="http://schemas.microsoft.com/office/drawing/2015/9/8/chartex" xmlns:mc="http://schemas.openxmlformats.org/markup-compatibility/2006" xmlns:o="urn:schemas-microsoft-com:office:office" xmlns:r="http://schemas.openxmlformats.org/officeDocument/2006/relationships" xmlns:m="http://schemas.openxmlformats.org/officeDocument/2006/math" xmlns:v="urn:schemas-microsoft-com:vml" xmlns:wp14="http://schemas.microsoft.com/office/word/2010/wordprocessingDrawing" xmlns:wp="http://schemas.openxmlformats.org/drawingml/2006/wordprocessingDrawing" xmlns:w10="urn:schemas-microsoft-com:office:word" xmlns:w="http://schemas.openxmlformats.org/wordprocessingml/2006/main" xmlns:w14="http://schemas.microsoft.com/office/word/2010/wordml" xmlns:w15="http://schemas.microsoft.com/office/word/2012/wordml" xmlns:w16se="http://schemas.microsoft.com/office/word/2015/wordml/symex" xmlns:wpg="http://schemas.microsoft.com/office/word/2010/wordprocessingGroup" xmlns:wpi="http://schemas.microsoft.com/office/word/2010/wordprocessingInk" xmlns:wne="http://schemas.microsoft.com/office/word/2006/wordml" xmlns:wps="http://schemas.microsoft.com/office/word/2010/wordprocessingShape" mc:Ignorable="w14 w15 w16se wp14">
-  <w:abstractNum w:abstractNumId="0" w15:restartNumberingAfterBreak="0">
+<w:numbering xmlns:wpc="http://schemas.microsoft.com/office/word/2010/wordprocessingCanvas" xmlns:mo="http://schemas.microsoft.com/office/mac/office/2008/main" xmlns:mc="http://schemas.openxmlformats.org/markup-compatibility/2006" xmlns:mv="urn:schemas-microsoft-com:mac:vml" xmlns:o="urn:schemas-microsoft-com:office:office" xmlns:r="http://schemas.openxmlformats.org/officeDocument/2006/relationships" xmlns:m="http://schemas.openxmlformats.org/officeDocument/2006/math" xmlns:v="urn:schemas-microsoft-com:vml" xmlns:wp14="http://schemas.microsoft.com/office/word/2010/wordprocessingDrawing" xmlns:wp="http://schemas.openxmlformats.org/drawingml/2006/wordprocessingDrawing" xmlns:w10="urn:schemas-microsoft-com:office:word" xmlns:w="http://schemas.openxmlformats.org/wordprocessingml/2006/main" xmlns:w14="http://schemas.microsoft.com/office/word/2010/wordml" xmlns:wpg="http://schemas.microsoft.com/office/word/2010/wordprocessingGroup" xmlns:wpi="http://schemas.microsoft.com/office/word/2010/wordprocessingInk" xmlns:wne="http://schemas.microsoft.com/office/word/2006/wordml" xmlns:wps="http://schemas.microsoft.com/office/word/2010/wordprocessingShape" mc:Ignorable="w14 wp14">
+  <w:abstractNum w:abstractNumId="0">
     <w:nsid w:val="125757DC"/>
     <w:multiLevelType w:val="hybridMultilevel"/>
     <w:tmpl w:val="C8C4A61C"/>
@@ -15911,7 +16241,120 @@
       </w:rPr>
     </w:lvl>
   </w:abstractNum>
-  <w:abstractNum w:abstractNumId="1" w15:restartNumberingAfterBreak="0">
+  <w:abstractNum w:abstractNumId="1">
+    <w:nsid w:val="159930A9"/>
+    <w:multiLevelType w:val="hybridMultilevel"/>
+    <w:tmpl w:val="0C2C64AE"/>
+    <w:lvl w:ilvl="0" w:tplc="04090001">
+      <w:start w:val="1"/>
+      <w:numFmt w:val="bullet"/>
+      <w:lvlText w:val=""/>
+      <w:lvlJc w:val="left"/>
+      <w:pPr>
+        <w:ind w:left="360" w:hanging="360"/>
+      </w:pPr>
+      <w:rPr>
+        <w:rFonts w:ascii="Symbol" w:hAnsi="Symbol" w:hint="default"/>
+      </w:rPr>
+    </w:lvl>
+    <w:lvl w:ilvl="1" w:tplc="04090003" w:tentative="1">
+      <w:start w:val="1"/>
+      <w:numFmt w:val="bullet"/>
+      <w:lvlText w:val="o"/>
+      <w:lvlJc w:val="left"/>
+      <w:pPr>
+        <w:ind w:left="1080" w:hanging="360"/>
+      </w:pPr>
+      <w:rPr>
+        <w:rFonts w:ascii="Courier New" w:hAnsi="Courier New" w:hint="default"/>
+      </w:rPr>
+    </w:lvl>
+    <w:lvl w:ilvl="2" w:tplc="04090005" w:tentative="1">
+      <w:start w:val="1"/>
+      <w:numFmt w:val="bullet"/>
+      <w:lvlText w:val=""/>
+      <w:lvlJc w:val="left"/>
+      <w:pPr>
+        <w:ind w:left="1800" w:hanging="360"/>
+      </w:pPr>
+      <w:rPr>
+        <w:rFonts w:ascii="Wingdings" w:hAnsi="Wingdings" w:hint="default"/>
+      </w:rPr>
+    </w:lvl>
+    <w:lvl w:ilvl="3" w:tplc="04090001" w:tentative="1">
+      <w:start w:val="1"/>
+      <w:numFmt w:val="bullet"/>
+      <w:lvlText w:val=""/>
+      <w:lvlJc w:val="left"/>
+      <w:pPr>
+        <w:ind w:left="2520" w:hanging="360"/>
+      </w:pPr>
+      <w:rPr>
+        <w:rFonts w:ascii="Symbol" w:hAnsi="Symbol" w:hint="default"/>
+      </w:rPr>
+    </w:lvl>
+    <w:lvl w:ilvl="4" w:tplc="04090003" w:tentative="1">
+      <w:start w:val="1"/>
+      <w:numFmt w:val="bullet"/>
+      <w:lvlText w:val="o"/>
+      <w:lvlJc w:val="left"/>
+      <w:pPr>
+        <w:ind w:left="3240" w:hanging="360"/>
+      </w:pPr>
+      <w:rPr>
+        <w:rFonts w:ascii="Courier New" w:hAnsi="Courier New" w:hint="default"/>
+      </w:rPr>
+    </w:lvl>
+    <w:lvl w:ilvl="5" w:tplc="04090005" w:tentative="1">
+      <w:start w:val="1"/>
+      <w:numFmt w:val="bullet"/>
+      <w:lvlText w:val=""/>
+      <w:lvlJc w:val="left"/>
+      <w:pPr>
+        <w:ind w:left="3960" w:hanging="360"/>
+      </w:pPr>
+      <w:rPr>
+        <w:rFonts w:ascii="Wingdings" w:hAnsi="Wingdings" w:hint="default"/>
+      </w:rPr>
+    </w:lvl>
+    <w:lvl w:ilvl="6" w:tplc="04090001" w:tentative="1">
+      <w:start w:val="1"/>
+      <w:numFmt w:val="bullet"/>
+      <w:lvlText w:val=""/>
+      <w:lvlJc w:val="left"/>
+      <w:pPr>
+        <w:ind w:left="4680" w:hanging="360"/>
+      </w:pPr>
+      <w:rPr>
+        <w:rFonts w:ascii="Symbol" w:hAnsi="Symbol" w:hint="default"/>
+      </w:rPr>
+    </w:lvl>
+    <w:lvl w:ilvl="7" w:tplc="04090003" w:tentative="1">
+      <w:start w:val="1"/>
+      <w:numFmt w:val="bullet"/>
+      <w:lvlText w:val="o"/>
+      <w:lvlJc w:val="left"/>
+      <w:pPr>
+        <w:ind w:left="5400" w:hanging="360"/>
+      </w:pPr>
+      <w:rPr>
+        <w:rFonts w:ascii="Courier New" w:hAnsi="Courier New" w:hint="default"/>
+      </w:rPr>
+    </w:lvl>
+    <w:lvl w:ilvl="8" w:tplc="04090005" w:tentative="1">
+      <w:start w:val="1"/>
+      <w:numFmt w:val="bullet"/>
+      <w:lvlText w:val=""/>
+      <w:lvlJc w:val="left"/>
+      <w:pPr>
+        <w:ind w:left="6120" w:hanging="360"/>
+      </w:pPr>
+      <w:rPr>
+        <w:rFonts w:ascii="Wingdings" w:hAnsi="Wingdings" w:hint="default"/>
+      </w:rPr>
+    </w:lvl>
+  </w:abstractNum>
+  <w:abstractNum w:abstractNumId="2">
     <w:nsid w:val="39AB2594"/>
     <w:multiLevelType w:val="hybridMultilevel"/>
     <w:tmpl w:val="0E1CAFBE"/>
@@ -16023,7 +16466,120 @@
       </w:rPr>
     </w:lvl>
   </w:abstractNum>
-  <w:abstractNum w:abstractNumId="2" w15:restartNumberingAfterBreak="0">
+  <w:abstractNum w:abstractNumId="3">
+    <w:nsid w:val="57145B3C"/>
+    <w:multiLevelType w:val="hybridMultilevel"/>
+    <w:tmpl w:val="A6AA579A"/>
+    <w:lvl w:ilvl="0" w:tplc="04090001">
+      <w:start w:val="1"/>
+      <w:numFmt w:val="bullet"/>
+      <w:lvlText w:val=""/>
+      <w:lvlJc w:val="left"/>
+      <w:pPr>
+        <w:ind w:left="360" w:hanging="360"/>
+      </w:pPr>
+      <w:rPr>
+        <w:rFonts w:ascii="Symbol" w:hAnsi="Symbol" w:hint="default"/>
+      </w:rPr>
+    </w:lvl>
+    <w:lvl w:ilvl="1" w:tplc="04090003" w:tentative="1">
+      <w:start w:val="1"/>
+      <w:numFmt w:val="bullet"/>
+      <w:lvlText w:val="o"/>
+      <w:lvlJc w:val="left"/>
+      <w:pPr>
+        <w:ind w:left="1080" w:hanging="360"/>
+      </w:pPr>
+      <w:rPr>
+        <w:rFonts w:ascii="Courier New" w:hAnsi="Courier New" w:hint="default"/>
+      </w:rPr>
+    </w:lvl>
+    <w:lvl w:ilvl="2" w:tplc="04090005" w:tentative="1">
+      <w:start w:val="1"/>
+      <w:numFmt w:val="bullet"/>
+      <w:lvlText w:val=""/>
+      <w:lvlJc w:val="left"/>
+      <w:pPr>
+        <w:ind w:left="1800" w:hanging="360"/>
+      </w:pPr>
+      <w:rPr>
+        <w:rFonts w:ascii="Wingdings" w:hAnsi="Wingdings" w:hint="default"/>
+      </w:rPr>
+    </w:lvl>
+    <w:lvl w:ilvl="3" w:tplc="04090001" w:tentative="1">
+      <w:start w:val="1"/>
+      <w:numFmt w:val="bullet"/>
+      <w:lvlText w:val=""/>
+      <w:lvlJc w:val="left"/>
+      <w:pPr>
+        <w:ind w:left="2520" w:hanging="360"/>
+      </w:pPr>
+      <w:rPr>
+        <w:rFonts w:ascii="Symbol" w:hAnsi="Symbol" w:hint="default"/>
+      </w:rPr>
+    </w:lvl>
+    <w:lvl w:ilvl="4" w:tplc="04090003" w:tentative="1">
+      <w:start w:val="1"/>
+      <w:numFmt w:val="bullet"/>
+      <w:lvlText w:val="o"/>
+      <w:lvlJc w:val="left"/>
+      <w:pPr>
+        <w:ind w:left="3240" w:hanging="360"/>
+      </w:pPr>
+      <w:rPr>
+        <w:rFonts w:ascii="Courier New" w:hAnsi="Courier New" w:hint="default"/>
+      </w:rPr>
+    </w:lvl>
+    <w:lvl w:ilvl="5" w:tplc="04090005" w:tentative="1">
+      <w:start w:val="1"/>
+      <w:numFmt w:val="bullet"/>
+      <w:lvlText w:val=""/>
+      <w:lvlJc w:val="left"/>
+      <w:pPr>
+        <w:ind w:left="3960" w:hanging="360"/>
+      </w:pPr>
+      <w:rPr>
+        <w:rFonts w:ascii="Wingdings" w:hAnsi="Wingdings" w:hint="default"/>
+      </w:rPr>
+    </w:lvl>
+    <w:lvl w:ilvl="6" w:tplc="04090001" w:tentative="1">
+      <w:start w:val="1"/>
+      <w:numFmt w:val="bullet"/>
+      <w:lvlText w:val=""/>
+      <w:lvlJc w:val="left"/>
+      <w:pPr>
+        <w:ind w:left="4680" w:hanging="360"/>
+      </w:pPr>
+      <w:rPr>
+        <w:rFonts w:ascii="Symbol" w:hAnsi="Symbol" w:hint="default"/>
+      </w:rPr>
+    </w:lvl>
+    <w:lvl w:ilvl="7" w:tplc="04090003" w:tentative="1">
+      <w:start w:val="1"/>
+      <w:numFmt w:val="bullet"/>
+      <w:lvlText w:val="o"/>
+      <w:lvlJc w:val="left"/>
+      <w:pPr>
+        <w:ind w:left="5400" w:hanging="360"/>
+      </w:pPr>
+      <w:rPr>
+        <w:rFonts w:ascii="Courier New" w:hAnsi="Courier New" w:hint="default"/>
+      </w:rPr>
+    </w:lvl>
+    <w:lvl w:ilvl="8" w:tplc="04090005" w:tentative="1">
+      <w:start w:val="1"/>
+      <w:numFmt w:val="bullet"/>
+      <w:lvlText w:val=""/>
+      <w:lvlJc w:val="left"/>
+      <w:pPr>
+        <w:ind w:left="6120" w:hanging="360"/>
+      </w:pPr>
+      <w:rPr>
+        <w:rFonts w:ascii="Wingdings" w:hAnsi="Wingdings" w:hint="default"/>
+      </w:rPr>
+    </w:lvl>
+  </w:abstractNum>
+  <w:abstractNum w:abstractNumId="4">
     <w:nsid w:val="5D77702A"/>
     <w:multiLevelType w:val="hybridMultilevel"/>
     <w:tmpl w:val="B2F05292"/>
@@ -16135,7 +16691,7 @@
       </w:rPr>
     </w:lvl>
   </w:abstractNum>
-  <w:abstractNum w:abstractNumId="3" w15:restartNumberingAfterBreak="0">
+  <w:abstractNum w:abstractNumId="5">
     <w:nsid w:val="663964F1"/>
     <w:multiLevelType w:val="hybridMultilevel"/>
     <w:tmpl w:val="860A9FC2"/>
@@ -16252,19 +16808,25 @@
     <w:abstractNumId w:val="0"/>
   </w:num>
   <w:num w:numId="2">
+    <w:abstractNumId w:val="2"/>
+  </w:num>
+  <w:num w:numId="3">
+    <w:abstractNumId w:val="5"/>
+  </w:num>
+  <w:num w:numId="4">
+    <w:abstractNumId w:val="4"/>
+  </w:num>
+  <w:num w:numId="5">
     <w:abstractNumId w:val="1"/>
   </w:num>
-  <w:num w:numId="3">
+  <w:num w:numId="6">
     <w:abstractNumId w:val="3"/>
-  </w:num>
-  <w:num w:numId="4">
-    <w:abstractNumId w:val="2"/>
   </w:num>
 </w:numbering>
 </file>
 
 <file path=word/styles.xml><?xml version="1.0" encoding="utf-8"?>
-<w:styles xmlns:mc="http://schemas.openxmlformats.org/markup-compatibility/2006" xmlns:r="http://schemas.openxmlformats.org/officeDocument/2006/relationships" xmlns:w="http://schemas.openxmlformats.org/wordprocessingml/2006/main" xmlns:w14="http://schemas.microsoft.com/office/word/2010/wordml" xmlns:w15="http://schemas.microsoft.com/office/word/2012/wordml" xmlns:w16se="http://schemas.microsoft.com/office/word/2015/wordml/symex" mc:Ignorable="w14 w15 w16se">
+<w:styles xmlns:mc="http://schemas.openxmlformats.org/markup-compatibility/2006" xmlns:r="http://schemas.openxmlformats.org/officeDocument/2006/relationships" xmlns:w="http://schemas.openxmlformats.org/wordprocessingml/2006/main" xmlns:w14="http://schemas.microsoft.com/office/word/2010/wordml" mc:Ignorable="w14">
   <w:docDefaults>
     <w:rPrDefault>
       <w:rPr>
@@ -16276,369 +16838,386 @@
     </w:rPrDefault>
     <w:pPrDefault/>
   </w:docDefaults>
-  <w:latentStyles w:defLockedState="0" w:defUIPriority="99" w:defSemiHidden="0" w:defUnhideWhenUsed="0" w:defQFormat="0" w:count="371">
-    <w:lsdException w:name="Normal" w:uiPriority="0" w:qFormat="1"/>
-    <w:lsdException w:name="heading 1" w:uiPriority="9" w:qFormat="1"/>
-    <w:lsdException w:name="heading 2" w:semiHidden="1" w:uiPriority="9" w:unhideWhenUsed="1" w:qFormat="1"/>
-    <w:lsdException w:name="heading 3" w:semiHidden="1" w:uiPriority="9" w:unhideWhenUsed="1" w:qFormat="1"/>
-    <w:lsdException w:name="heading 4" w:semiHidden="1" w:uiPriority="9" w:unhideWhenUsed="1" w:qFormat="1"/>
-    <w:lsdException w:name="heading 5" w:semiHidden="1" w:uiPriority="9" w:unhideWhenUsed="1" w:qFormat="1"/>
-    <w:lsdException w:name="heading 6" w:semiHidden="1" w:uiPriority="9" w:unhideWhenUsed="1" w:qFormat="1"/>
-    <w:lsdException w:name="heading 7" w:semiHidden="1" w:uiPriority="9" w:unhideWhenUsed="1" w:qFormat="1"/>
-    <w:lsdException w:name="heading 8" w:semiHidden="1" w:uiPriority="9" w:unhideWhenUsed="1" w:qFormat="1"/>
-    <w:lsdException w:name="heading 9" w:semiHidden="1" w:uiPriority="9" w:unhideWhenUsed="1" w:qFormat="1"/>
-    <w:lsdException w:name="index 1" w:semiHidden="1" w:unhideWhenUsed="1"/>
-    <w:lsdException w:name="index 2" w:semiHidden="1" w:unhideWhenUsed="1"/>
-    <w:lsdException w:name="index 3" w:semiHidden="1" w:unhideWhenUsed="1"/>
-    <w:lsdException w:name="index 4" w:semiHidden="1" w:unhideWhenUsed="1"/>
-    <w:lsdException w:name="index 5" w:semiHidden="1" w:unhideWhenUsed="1"/>
-    <w:lsdException w:name="index 6" w:semiHidden="1" w:unhideWhenUsed="1"/>
-    <w:lsdException w:name="index 7" w:semiHidden="1" w:unhideWhenUsed="1"/>
-    <w:lsdException w:name="index 8" w:semiHidden="1" w:unhideWhenUsed="1"/>
-    <w:lsdException w:name="index 9" w:semiHidden="1" w:unhideWhenUsed="1"/>
-    <w:lsdException w:name="toc 1" w:semiHidden="1" w:uiPriority="39" w:unhideWhenUsed="1"/>
-    <w:lsdException w:name="toc 2" w:semiHidden="1" w:uiPriority="39" w:unhideWhenUsed="1"/>
-    <w:lsdException w:name="toc 3" w:semiHidden="1" w:uiPriority="39" w:unhideWhenUsed="1"/>
-    <w:lsdException w:name="toc 4" w:semiHidden="1" w:uiPriority="39" w:unhideWhenUsed="1"/>
-    <w:lsdException w:name="toc 5" w:semiHidden="1" w:uiPriority="39" w:unhideWhenUsed="1"/>
-    <w:lsdException w:name="toc 6" w:semiHidden="1" w:uiPriority="39" w:unhideWhenUsed="1"/>
-    <w:lsdException w:name="toc 7" w:semiHidden="1" w:uiPriority="39" w:unhideWhenUsed="1"/>
-    <w:lsdException w:name="toc 8" w:semiHidden="1" w:uiPriority="39" w:unhideWhenUsed="1"/>
-    <w:lsdException w:name="toc 9" w:semiHidden="1" w:uiPriority="39" w:unhideWhenUsed="1"/>
-    <w:lsdException w:name="Normal Indent" w:semiHidden="1" w:unhideWhenUsed="1"/>
-    <w:lsdException w:name="footnote text" w:semiHidden="1" w:unhideWhenUsed="1"/>
-    <w:lsdException w:name="annotation text" w:semiHidden="1" w:unhideWhenUsed="1"/>
-    <w:lsdException w:name="header" w:semiHidden="1" w:unhideWhenUsed="1"/>
-    <w:lsdException w:name="footer" w:semiHidden="1" w:unhideWhenUsed="1"/>
-    <w:lsdException w:name="index heading" w:semiHidden="1" w:unhideWhenUsed="1"/>
-    <w:lsdException w:name="caption" w:semiHidden="1" w:uiPriority="35" w:unhideWhenUsed="1" w:qFormat="1"/>
-    <w:lsdException w:name="table of figures" w:semiHidden="1" w:unhideWhenUsed="1"/>
-    <w:lsdException w:name="envelope address" w:semiHidden="1" w:unhideWhenUsed="1"/>
-    <w:lsdException w:name="envelope return" w:semiHidden="1" w:unhideWhenUsed="1"/>
-    <w:lsdException w:name="footnote reference" w:semiHidden="1" w:unhideWhenUsed="1"/>
-    <w:lsdException w:name="annotation reference" w:semiHidden="1" w:unhideWhenUsed="1"/>
-    <w:lsdException w:name="line number" w:semiHidden="1" w:unhideWhenUsed="1"/>
-    <w:lsdException w:name="page number" w:semiHidden="1" w:unhideWhenUsed="1"/>
-    <w:lsdException w:name="endnote reference" w:semiHidden="1" w:unhideWhenUsed="1"/>
-    <w:lsdException w:name="endnote text" w:semiHidden="1" w:unhideWhenUsed="1"/>
-    <w:lsdException w:name="table of authorities" w:semiHidden="1" w:unhideWhenUsed="1"/>
-    <w:lsdException w:name="macro" w:semiHidden="1" w:unhideWhenUsed="1"/>
-    <w:lsdException w:name="toa heading" w:semiHidden="1" w:unhideWhenUsed="1"/>
-    <w:lsdException w:name="List" w:semiHidden="1" w:unhideWhenUsed="1"/>
-    <w:lsdException w:name="List Bullet" w:semiHidden="1" w:unhideWhenUsed="1"/>
-    <w:lsdException w:name="List Number" w:semiHidden="1" w:unhideWhenUsed="1"/>
-    <w:lsdException w:name="List 2" w:semiHidden="1" w:unhideWhenUsed="1"/>
-    <w:lsdException w:name="List 3" w:semiHidden="1" w:unhideWhenUsed="1"/>
-    <w:lsdException w:name="List 4" w:semiHidden="1" w:unhideWhenUsed="1"/>
-    <w:lsdException w:name="List 5" w:semiHidden="1" w:unhideWhenUsed="1"/>
-    <w:lsdException w:name="List Bullet 2" w:semiHidden="1" w:unhideWhenUsed="1"/>
-    <w:lsdException w:name="List Bullet 3" w:semiHidden="1" w:unhideWhenUsed="1"/>
-    <w:lsdException w:name="List Bullet 4" w:semiHidden="1" w:unhideWhenUsed="1"/>
-    <w:lsdException w:name="List Bullet 5" w:semiHidden="1" w:unhideWhenUsed="1"/>
-    <w:lsdException w:name="List Number 2" w:semiHidden="1" w:unhideWhenUsed="1"/>
-    <w:lsdException w:name="List Number 3" w:semiHidden="1" w:unhideWhenUsed="1"/>
-    <w:lsdException w:name="List Number 4" w:semiHidden="1" w:unhideWhenUsed="1"/>
-    <w:lsdException w:name="List Number 5" w:semiHidden="1" w:unhideWhenUsed="1"/>
-    <w:lsdException w:name="Title" w:uiPriority="10" w:qFormat="1"/>
-    <w:lsdException w:name="Closing" w:semiHidden="1" w:unhideWhenUsed="1"/>
-    <w:lsdException w:name="Signature" w:semiHidden="1" w:unhideWhenUsed="1"/>
-    <w:lsdException w:name="Default Paragraph Font" w:semiHidden="1" w:uiPriority="1" w:unhideWhenUsed="1"/>
-    <w:lsdException w:name="Body Text" w:semiHidden="1" w:unhideWhenUsed="1"/>
-    <w:lsdException w:name="Body Text Indent" w:semiHidden="1" w:unhideWhenUsed="1"/>
-    <w:lsdException w:name="List Continue" w:semiHidden="1" w:unhideWhenUsed="1"/>
-    <w:lsdException w:name="List Continue 2" w:semiHidden="1" w:unhideWhenUsed="1"/>
-    <w:lsdException w:name="List Continue 3" w:semiHidden="1" w:unhideWhenUsed="1"/>
-    <w:lsdException w:name="List Continue 4" w:semiHidden="1" w:unhideWhenUsed="1"/>
-    <w:lsdException w:name="List Continue 5" w:semiHidden="1" w:unhideWhenUsed="1"/>
-    <w:lsdException w:name="Message Header" w:semiHidden="1" w:unhideWhenUsed="1"/>
-    <w:lsdException w:name="Subtitle" w:uiPriority="11" w:qFormat="1"/>
-    <w:lsdException w:name="Salutation" w:semiHidden="1" w:unhideWhenUsed="1"/>
-    <w:lsdException w:name="Date" w:semiHidden="1" w:unhideWhenUsed="1"/>
-    <w:lsdException w:name="Body Text First Indent" w:semiHidden="1" w:unhideWhenUsed="1"/>
-    <w:lsdException w:name="Body Text First Indent 2" w:semiHidden="1" w:unhideWhenUsed="1"/>
-    <w:lsdException w:name="Note Heading" w:semiHidden="1" w:unhideWhenUsed="1"/>
-    <w:lsdException w:name="Body Text 2" w:semiHidden="1" w:unhideWhenUsed="1"/>
-    <w:lsdException w:name="Body Text 3" w:semiHidden="1" w:unhideWhenUsed="1"/>
-    <w:lsdException w:name="Body Text Indent 2" w:semiHidden="1" w:unhideWhenUsed="1"/>
-    <w:lsdException w:name="Body Text Indent 3" w:semiHidden="1" w:unhideWhenUsed="1"/>
-    <w:lsdException w:name="Block Text" w:semiHidden="1" w:unhideWhenUsed="1"/>
-    <w:lsdException w:name="Hyperlink" w:semiHidden="1" w:unhideWhenUsed="1"/>
-    <w:lsdException w:name="FollowedHyperlink" w:semiHidden="1" w:unhideWhenUsed="1"/>
-    <w:lsdException w:name="Strong" w:uiPriority="22" w:qFormat="1"/>
-    <w:lsdException w:name="Emphasis" w:uiPriority="20" w:qFormat="1"/>
-    <w:lsdException w:name="Document Map" w:semiHidden="1" w:unhideWhenUsed="1"/>
-    <w:lsdException w:name="Plain Text" w:semiHidden="1" w:unhideWhenUsed="1"/>
-    <w:lsdException w:name="E-mail Signature" w:semiHidden="1" w:unhideWhenUsed="1"/>
-    <w:lsdException w:name="HTML Top of Form" w:semiHidden="1" w:unhideWhenUsed="1"/>
-    <w:lsdException w:name="HTML Bottom of Form" w:semiHidden="1" w:unhideWhenUsed="1"/>
-    <w:lsdException w:name="Normal (Web)" w:semiHidden="1" w:unhideWhenUsed="1"/>
-    <w:lsdException w:name="HTML Acronym" w:semiHidden="1" w:unhideWhenUsed="1"/>
-    <w:lsdException w:name="HTML Address" w:semiHidden="1" w:unhideWhenUsed="1"/>
-    <w:lsdException w:name="HTML Cite" w:semiHidden="1" w:unhideWhenUsed="1"/>
-    <w:lsdException w:name="HTML Code" w:semiHidden="1" w:unhideWhenUsed="1"/>
-    <w:lsdException w:name="HTML Definition" w:semiHidden="1" w:unhideWhenUsed="1"/>
-    <w:lsdException w:name="HTML Keyboard" w:semiHidden="1" w:unhideWhenUsed="1"/>
-    <w:lsdException w:name="HTML Preformatted" w:semiHidden="1" w:unhideWhenUsed="1"/>
-    <w:lsdException w:name="HTML Sample" w:semiHidden="1" w:unhideWhenUsed="1"/>
-    <w:lsdException w:name="HTML Typewriter" w:semiHidden="1" w:unhideWhenUsed="1"/>
-    <w:lsdException w:name="HTML Variable" w:semiHidden="1" w:unhideWhenUsed="1"/>
-    <w:lsdException w:name="Normal Table" w:semiHidden="1" w:unhideWhenUsed="1"/>
-    <w:lsdException w:name="annotation subject" w:semiHidden="1" w:unhideWhenUsed="1"/>
-    <w:lsdException w:name="No List" w:semiHidden="1" w:unhideWhenUsed="1"/>
-    <w:lsdException w:name="Outline List 1" w:semiHidden="1" w:unhideWhenUsed="1"/>
-    <w:lsdException w:name="Outline List 2" w:semiHidden="1" w:unhideWhenUsed="1"/>
-    <w:lsdException w:name="Outline List 3" w:semiHidden="1" w:unhideWhenUsed="1"/>
-    <w:lsdException w:name="Table Simple 1" w:semiHidden="1" w:unhideWhenUsed="1"/>
-    <w:lsdException w:name="Table Simple 2" w:semiHidden="1" w:unhideWhenUsed="1"/>
-    <w:lsdException w:name="Table Simple 3" w:semiHidden="1" w:unhideWhenUsed="1"/>
-    <w:lsdException w:name="Table Classic 1" w:semiHidden="1" w:unhideWhenUsed="1"/>
-    <w:lsdException w:name="Table Classic 2" w:semiHidden="1" w:unhideWhenUsed="1"/>
-    <w:lsdException w:name="Table Classic 3" w:semiHidden="1" w:unhideWhenUsed="1"/>
-    <w:lsdException w:name="Table Classic 4" w:semiHidden="1" w:unhideWhenUsed="1"/>
-    <w:lsdException w:name="Table Colorful 1" w:semiHidden="1" w:unhideWhenUsed="1"/>
-    <w:lsdException w:name="Table Colorful 2" w:semiHidden="1" w:unhideWhenUsed="1"/>
-    <w:lsdException w:name="Table Colorful 3" w:semiHidden="1" w:unhideWhenUsed="1"/>
-    <w:lsdException w:name="Table Columns 1" w:semiHidden="1" w:unhideWhenUsed="1"/>
-    <w:lsdException w:name="Table Columns 2" w:semiHidden="1" w:unhideWhenUsed="1"/>
-    <w:lsdException w:name="Table Columns 3" w:semiHidden="1" w:unhideWhenUsed="1"/>
-    <w:lsdException w:name="Table Columns 4" w:semiHidden="1" w:unhideWhenUsed="1"/>
-    <w:lsdException w:name="Table Columns 5" w:semiHidden="1" w:unhideWhenUsed="1"/>
-    <w:lsdException w:name="Table Grid 1" w:semiHidden="1" w:unhideWhenUsed="1"/>
-    <w:lsdException w:name="Table Grid 2" w:semiHidden="1" w:unhideWhenUsed="1"/>
-    <w:lsdException w:name="Table Grid 3" w:semiHidden="1" w:unhideWhenUsed="1"/>
-    <w:lsdException w:name="Table Grid 4" w:semiHidden="1" w:unhideWhenUsed="1"/>
-    <w:lsdException w:name="Table Grid 5" w:semiHidden="1" w:unhideWhenUsed="1"/>
-    <w:lsdException w:name="Table Grid 6" w:semiHidden="1" w:unhideWhenUsed="1"/>
-    <w:lsdException w:name="Table Grid 7" w:semiHidden="1" w:unhideWhenUsed="1"/>
-    <w:lsdException w:name="Table Grid 8" w:semiHidden="1" w:unhideWhenUsed="1"/>
-    <w:lsdException w:name="Table List 1" w:semiHidden="1" w:unhideWhenUsed="1"/>
-    <w:lsdException w:name="Table List 2" w:semiHidden="1" w:unhideWhenUsed="1"/>
-    <w:lsdException w:name="Table List 3" w:semiHidden="1" w:unhideWhenUsed="1"/>
-    <w:lsdException w:name="Table List 4" w:semiHidden="1" w:unhideWhenUsed="1"/>
-    <w:lsdException w:name="Table List 5" w:semiHidden="1" w:unhideWhenUsed="1"/>
-    <w:lsdException w:name="Table List 6" w:semiHidden="1" w:unhideWhenUsed="1"/>
-    <w:lsdException w:name="Table List 7" w:semiHidden="1" w:unhideWhenUsed="1"/>
-    <w:lsdException w:name="Table List 8" w:semiHidden="1" w:unhideWhenUsed="1"/>
-    <w:lsdException w:name="Table 3D effects 1" w:semiHidden="1" w:unhideWhenUsed="1"/>
-    <w:lsdException w:name="Table 3D effects 2" w:semiHidden="1" w:unhideWhenUsed="1"/>
-    <w:lsdException w:name="Table 3D effects 3" w:semiHidden="1" w:unhideWhenUsed="1"/>
-    <w:lsdException w:name="Table Contemporary" w:semiHidden="1" w:unhideWhenUsed="1"/>
-    <w:lsdException w:name="Table Elegant" w:semiHidden="1" w:unhideWhenUsed="1"/>
-    <w:lsdException w:name="Table Professional" w:semiHidden="1" w:unhideWhenUsed="1"/>
-    <w:lsdException w:name="Table Subtle 1" w:semiHidden="1" w:unhideWhenUsed="1"/>
-    <w:lsdException w:name="Table Subtle 2" w:semiHidden="1" w:unhideWhenUsed="1"/>
-    <w:lsdException w:name="Table Web 1" w:semiHidden="1" w:unhideWhenUsed="1"/>
-    <w:lsdException w:name="Table Web 2" w:semiHidden="1" w:unhideWhenUsed="1"/>
-    <w:lsdException w:name="Table Web 3" w:semiHidden="1" w:unhideWhenUsed="1"/>
-    <w:lsdException w:name="Balloon Text" w:semiHidden="1" w:unhideWhenUsed="1"/>
-    <w:lsdException w:name="Table Grid" w:uiPriority="59"/>
-    <w:lsdException w:name="Table Theme" w:semiHidden="1" w:unhideWhenUsed="1"/>
-    <w:lsdException w:name="Placeholder Text" w:semiHidden="1"/>
-    <w:lsdException w:name="No Spacing" w:uiPriority="1" w:qFormat="1"/>
-    <w:lsdException w:name="Light Shading" w:uiPriority="60"/>
-    <w:lsdException w:name="Light List" w:uiPriority="61"/>
-    <w:lsdException w:name="Light Grid" w:uiPriority="62"/>
-    <w:lsdException w:name="Medium Shading 1" w:uiPriority="63"/>
-    <w:lsdException w:name="Medium Shading 2" w:uiPriority="64"/>
-    <w:lsdException w:name="Medium List 1" w:uiPriority="65"/>
-    <w:lsdException w:name="Medium List 2" w:uiPriority="66"/>
-    <w:lsdException w:name="Medium Grid 1" w:uiPriority="67"/>
-    <w:lsdException w:name="Medium Grid 2" w:uiPriority="68"/>
-    <w:lsdException w:name="Medium Grid 3" w:uiPriority="69"/>
-    <w:lsdException w:name="Dark List" w:uiPriority="70"/>
-    <w:lsdException w:name="Colorful Shading" w:uiPriority="71"/>
-    <w:lsdException w:name="Colorful List" w:uiPriority="72"/>
-    <w:lsdException w:name="Colorful Grid" w:uiPriority="73"/>
-    <w:lsdException w:name="Light Shading Accent 1" w:uiPriority="60"/>
-    <w:lsdException w:name="Light List Accent 1" w:uiPriority="61"/>
-    <w:lsdException w:name="Light Grid Accent 1" w:uiPriority="62"/>
-    <w:lsdException w:name="Medium Shading 1 Accent 1" w:uiPriority="63"/>
-    <w:lsdException w:name="Medium Shading 2 Accent 1" w:uiPriority="64"/>
-    <w:lsdException w:name="Medium List 1 Accent 1" w:uiPriority="65"/>
-    <w:lsdException w:name="Revision" w:semiHidden="1"/>
-    <w:lsdException w:name="List Paragraph" w:uiPriority="34" w:qFormat="1"/>
-    <w:lsdException w:name="Quote" w:uiPriority="29" w:qFormat="1"/>
-    <w:lsdException w:name="Intense Quote" w:uiPriority="30" w:qFormat="1"/>
-    <w:lsdException w:name="Medium List 2 Accent 1" w:uiPriority="66"/>
-    <w:lsdException w:name="Medium Grid 1 Accent 1" w:uiPriority="67"/>
-    <w:lsdException w:name="Medium Grid 2 Accent 1" w:uiPriority="68"/>
-    <w:lsdException w:name="Medium Grid 3 Accent 1" w:uiPriority="69"/>
-    <w:lsdException w:name="Dark List Accent 1" w:uiPriority="70"/>
-    <w:lsdException w:name="Colorful Shading Accent 1" w:uiPriority="71"/>
-    <w:lsdException w:name="Colorful List Accent 1" w:uiPriority="72"/>
-    <w:lsdException w:name="Colorful Grid Accent 1" w:uiPriority="73"/>
-    <w:lsdException w:name="Light Shading Accent 2" w:uiPriority="60"/>
-    <w:lsdException w:name="Light List Accent 2" w:uiPriority="61"/>
-    <w:lsdException w:name="Light Grid Accent 2" w:uiPriority="62"/>
-    <w:lsdException w:name="Medium Shading 1 Accent 2" w:uiPriority="63"/>
-    <w:lsdException w:name="Medium Shading 2 Accent 2" w:uiPriority="64"/>
-    <w:lsdException w:name="Medium List 1 Accent 2" w:uiPriority="65"/>
-    <w:lsdException w:name="Medium List 2 Accent 2" w:uiPriority="66"/>
-    <w:lsdException w:name="Medium Grid 1 Accent 2" w:uiPriority="67"/>
-    <w:lsdException w:name="Medium Grid 2 Accent 2" w:uiPriority="68"/>
-    <w:lsdException w:name="Medium Grid 3 Accent 2" w:uiPriority="69"/>
-    <w:lsdException w:name="Dark List Accent 2" w:uiPriority="70"/>
-    <w:lsdException w:name="Colorful Shading Accent 2" w:uiPriority="71"/>
-    <w:lsdException w:name="Colorful List Accent 2" w:uiPriority="72"/>
-    <w:lsdException w:name="Colorful Grid Accent 2" w:uiPriority="73"/>
-    <w:lsdException w:name="Light Shading Accent 3" w:uiPriority="60"/>
-    <w:lsdException w:name="Light List Accent 3" w:uiPriority="61"/>
-    <w:lsdException w:name="Light Grid Accent 3" w:uiPriority="62"/>
-    <w:lsdException w:name="Medium Shading 1 Accent 3" w:uiPriority="63"/>
-    <w:lsdException w:name="Medium Shading 2 Accent 3" w:uiPriority="64"/>
-    <w:lsdException w:name="Medium List 1 Accent 3" w:uiPriority="65"/>
-    <w:lsdException w:name="Medium List 2 Accent 3" w:uiPriority="66"/>
-    <w:lsdException w:name="Medium Grid 1 Accent 3" w:uiPriority="67"/>
-    <w:lsdException w:name="Medium Grid 2 Accent 3" w:uiPriority="68"/>
-    <w:lsdException w:name="Medium Grid 3 Accent 3" w:uiPriority="69"/>
-    <w:lsdException w:name="Dark List Accent 3" w:uiPriority="70"/>
-    <w:lsdException w:name="Colorful Shading Accent 3" w:uiPriority="71"/>
-    <w:lsdException w:name="Colorful List Accent 3" w:uiPriority="72"/>
-    <w:lsdException w:name="Colorful Grid Accent 3" w:uiPriority="73"/>
-    <w:lsdException w:name="Light Shading Accent 4" w:uiPriority="60"/>
-    <w:lsdException w:name="Light List Accent 4" w:uiPriority="61"/>
-    <w:lsdException w:name="Light Grid Accent 4" w:uiPriority="62"/>
-    <w:lsdException w:name="Medium Shading 1 Accent 4" w:uiPriority="63"/>
-    <w:lsdException w:name="Medium Shading 2 Accent 4" w:uiPriority="64"/>
-    <w:lsdException w:name="Medium List 1 Accent 4" w:uiPriority="65"/>
-    <w:lsdException w:name="Medium List 2 Accent 4" w:uiPriority="66"/>
-    <w:lsdException w:name="Medium Grid 1 Accent 4" w:uiPriority="67"/>
-    <w:lsdException w:name="Medium Grid 2 Accent 4" w:uiPriority="68"/>
-    <w:lsdException w:name="Medium Grid 3 Accent 4" w:uiPriority="69"/>
-    <w:lsdException w:name="Dark List Accent 4" w:uiPriority="70"/>
-    <w:lsdException w:name="Colorful Shading Accent 4" w:uiPriority="71"/>
-    <w:lsdException w:name="Colorful List Accent 4" w:uiPriority="72"/>
-    <w:lsdException w:name="Colorful Grid Accent 4" w:uiPriority="73"/>
-    <w:lsdException w:name="Light Shading Accent 5" w:uiPriority="60"/>
-    <w:lsdException w:name="Light List Accent 5" w:uiPriority="61"/>
-    <w:lsdException w:name="Light Grid Accent 5" w:uiPriority="62"/>
-    <w:lsdException w:name="Medium Shading 1 Accent 5" w:uiPriority="63"/>
-    <w:lsdException w:name="Medium Shading 2 Accent 5" w:uiPriority="64"/>
-    <w:lsdException w:name="Medium List 1 Accent 5" w:uiPriority="65"/>
-    <w:lsdException w:name="Medium List 2 Accent 5" w:uiPriority="66"/>
-    <w:lsdException w:name="Medium Grid 1 Accent 5" w:uiPriority="67"/>
-    <w:lsdException w:name="Medium Grid 2 Accent 5" w:uiPriority="68"/>
-    <w:lsdException w:name="Medium Grid 3 Accent 5" w:uiPriority="69"/>
-    <w:lsdException w:name="Dark List Accent 5" w:uiPriority="70"/>
-    <w:lsdException w:name="Colorful Shading Accent 5" w:uiPriority="71"/>
-    <w:lsdException w:name="Colorful List Accent 5" w:uiPriority="72"/>
-    <w:lsdException w:name="Colorful Grid Accent 5" w:uiPriority="73"/>
-    <w:lsdException w:name="Light Shading Accent 6" w:uiPriority="60"/>
-    <w:lsdException w:name="Light List Accent 6" w:uiPriority="61"/>
-    <w:lsdException w:name="Light Grid Accent 6" w:uiPriority="62"/>
-    <w:lsdException w:name="Medium Shading 1 Accent 6" w:uiPriority="63"/>
-    <w:lsdException w:name="Medium Shading 2 Accent 6" w:uiPriority="64"/>
-    <w:lsdException w:name="Medium List 1 Accent 6" w:uiPriority="65"/>
-    <w:lsdException w:name="Medium List 2 Accent 6" w:uiPriority="66"/>
-    <w:lsdException w:name="Medium Grid 1 Accent 6" w:uiPriority="67"/>
-    <w:lsdException w:name="Medium Grid 2 Accent 6" w:uiPriority="68"/>
-    <w:lsdException w:name="Medium Grid 3 Accent 6" w:uiPriority="69"/>
-    <w:lsdException w:name="Dark List Accent 6" w:uiPriority="70"/>
-    <w:lsdException w:name="Colorful Shading Accent 6" w:uiPriority="71"/>
-    <w:lsdException w:name="Colorful List Accent 6" w:uiPriority="72"/>
-    <w:lsdException w:name="Colorful Grid Accent 6" w:uiPriority="73"/>
-    <w:lsdException w:name="Subtle Emphasis" w:uiPriority="19" w:qFormat="1"/>
-    <w:lsdException w:name="Intense Emphasis" w:uiPriority="21" w:qFormat="1"/>
-    <w:lsdException w:name="Subtle Reference" w:uiPriority="31" w:qFormat="1"/>
-    <w:lsdException w:name="Intense Reference" w:uiPriority="32" w:qFormat="1"/>
-    <w:lsdException w:name="Book Title" w:uiPriority="33" w:qFormat="1"/>
-    <w:lsdException w:name="Bibliography" w:semiHidden="1" w:uiPriority="37" w:unhideWhenUsed="1"/>
-    <w:lsdException w:name="TOC Heading" w:semiHidden="1" w:uiPriority="39" w:unhideWhenUsed="1" w:qFormat="1"/>
-    <w:lsdException w:name="Grid Table 4" w:uiPriority="49"/>
-    <w:lsdException w:name="Grid Table 5 Dark" w:uiPriority="50"/>
-    <w:lsdException w:name="Grid Table 6 Colorful" w:uiPriority="51"/>
-    <w:lsdException w:name="Grid Table 7 Colorful" w:uiPriority="52"/>
-    <w:lsdException w:name="Grid Table 1 Light Accent 1" w:uiPriority="46"/>
-    <w:lsdException w:name="Grid Table 2 Accent 1" w:uiPriority="47"/>
-    <w:lsdException w:name="Grid Table 3 Accent 1" w:uiPriority="48"/>
-    <w:lsdException w:name="Grid Table 4 Accent 1" w:uiPriority="49"/>
-    <w:lsdException w:name="Grid Table 5 Dark Accent 1" w:uiPriority="50"/>
-    <w:lsdException w:name="Grid Table 6 Colorful Accent 1" w:uiPriority="51"/>
-    <w:lsdException w:name="Grid Table 7 Colorful Accent 1" w:uiPriority="52"/>
-    <w:lsdException w:name="Grid Table 1 Light Accent 2" w:uiPriority="46"/>
-    <w:lsdException w:name="Grid Table 2 Accent 2" w:uiPriority="47"/>
-    <w:lsdException w:name="Grid Table 3 Accent 2" w:uiPriority="48"/>
-    <w:lsdException w:name="Grid Table 4 Accent 2" w:uiPriority="49"/>
-    <w:lsdException w:name="Grid Table 5 Dark Accent 2" w:uiPriority="50"/>
-    <w:lsdException w:name="Grid Table 6 Colorful Accent 2" w:uiPriority="51"/>
-    <w:lsdException w:name="Grid Table 7 Colorful Accent 2" w:uiPriority="52"/>
-    <w:lsdException w:name="Grid Table 1 Light Accent 3" w:uiPriority="46"/>
-    <w:lsdException w:name="Grid Table 2 Accent 3" w:uiPriority="47"/>
-    <w:lsdException w:name="Grid Table 3 Accent 3" w:uiPriority="48"/>
-    <w:lsdException w:name="Grid Table 4 Accent 3" w:uiPriority="49"/>
-    <w:lsdException w:name="Grid Table 5 Dark Accent 3" w:uiPriority="50"/>
-    <w:lsdException w:name="Grid Table 6 Colorful Accent 3" w:uiPriority="51"/>
-    <w:lsdException w:name="Grid Table 7 Colorful Accent 3" w:uiPriority="52"/>
-    <w:lsdException w:name="Grid Table 1 Light Accent 4" w:uiPriority="46"/>
-    <w:lsdException w:name="Grid Table 2 Accent 4" w:uiPriority="47"/>
-    <w:lsdException w:name="Grid Table 3 Accent 4" w:uiPriority="48"/>
-    <w:lsdException w:name="Grid Table 4 Accent 4" w:uiPriority="49"/>
-    <w:lsdException w:name="Grid Table 5 Dark Accent 4" w:uiPriority="50"/>
-    <w:lsdException w:name="Grid Table 6 Colorful Accent 4" w:uiPriority="51"/>
-    <w:lsdException w:name="Grid Table 7 Colorful Accent 4" w:uiPriority="52"/>
-    <w:lsdException w:name="Grid Table 1 Light Accent 5" w:uiPriority="46"/>
-    <w:lsdException w:name="Grid Table 2 Accent 5" w:uiPriority="47"/>
-    <w:lsdException w:name="Grid Table 3 Accent 5" w:uiPriority="48"/>
-    <w:lsdException w:name="Grid Table 4 Accent 5" w:uiPriority="49"/>
-    <w:lsdException w:name="Grid Table 5 Dark Accent 5" w:uiPriority="50"/>
-    <w:lsdException w:name="Grid Table 6 Colorful Accent 5" w:uiPriority="51"/>
-    <w:lsdException w:name="Grid Table 7 Colorful Accent 5" w:uiPriority="52"/>
-    <w:lsdException w:name="Grid Table 1 Light Accent 6" w:uiPriority="46"/>
-    <w:lsdException w:name="Grid Table 2 Accent 6" w:uiPriority="47"/>
-    <w:lsdException w:name="Grid Table 3 Accent 6" w:uiPriority="48"/>
-    <w:lsdException w:name="Grid Table 4 Accent 6" w:uiPriority="49"/>
-    <w:lsdException w:name="Grid Table 5 Dark Accent 6" w:uiPriority="50"/>
-    <w:lsdException w:name="Grid Table 6 Colorful Accent 6" w:uiPriority="51"/>
-    <w:lsdException w:name="Grid Table 7 Colorful Accent 6" w:uiPriority="52"/>
-    <w:lsdException w:name="List Table 1 Light" w:uiPriority="46"/>
-    <w:lsdException w:name="List Table 2" w:uiPriority="47"/>
-    <w:lsdException w:name="List Table 3" w:uiPriority="48"/>
-    <w:lsdException w:name="List Table 4" w:uiPriority="49"/>
-    <w:lsdException w:name="List Table 5 Dark" w:uiPriority="50"/>
-    <w:lsdException w:name="List Table 6 Colorful" w:uiPriority="51"/>
-    <w:lsdException w:name="List Table 7 Colorful" w:uiPriority="52"/>
-    <w:lsdException w:name="List Table 1 Light Accent 1" w:uiPriority="46"/>
-    <w:lsdException w:name="List Table 2 Accent 1" w:uiPriority="47"/>
-    <w:lsdException w:name="List Table 3 Accent 1" w:uiPriority="48"/>
-    <w:lsdException w:name="List Table 4 Accent 1" w:uiPriority="49"/>
-    <w:lsdException w:name="List Table 5 Dark Accent 1" w:uiPriority="50"/>
-    <w:lsdException w:name="List Table 6 Colorful Accent 1" w:uiPriority="51"/>
-    <w:lsdException w:name="List Table 7 Colorful Accent 1" w:uiPriority="52"/>
-    <w:lsdException w:name="List Table 1 Light Accent 2" w:uiPriority="46"/>
-    <w:lsdException w:name="List Table 2 Accent 2" w:uiPriority="47"/>
-    <w:lsdException w:name="List Table 3 Accent 2" w:uiPriority="48"/>
-    <w:lsdException w:name="List Table 4 Accent 2" w:uiPriority="49"/>
-    <w:lsdException w:name="List Table 5 Dark Accent 2" w:uiPriority="50"/>
-    <w:lsdException w:name="List Table 6 Colorful Accent 2" w:uiPriority="51"/>
-    <w:lsdException w:name="List Table 7 Colorful Accent 2" w:uiPriority="52"/>
-    <w:lsdException w:name="List Table 1 Light Accent 3" w:uiPriority="46"/>
-    <w:lsdException w:name="List Table 2 Accent 3" w:uiPriority="47"/>
-    <w:lsdException w:name="List Table 3 Accent 3" w:uiPriority="48"/>
-    <w:lsdException w:name="List Table 4 Accent 3" w:uiPriority="49"/>
-    <w:lsdException w:name="List Table 5 Dark Accent 3" w:uiPriority="50"/>
-    <w:lsdException w:name="List Table 6 Colorful Accent 3" w:uiPriority="51"/>
-    <w:lsdException w:name="List Table 7 Colorful Accent 3" w:uiPriority="52"/>
-    <w:lsdException w:name="List Table 1 Light Accent 4" w:uiPriority="46"/>
-    <w:lsdException w:name="List Table 2 Accent 4" w:uiPriority="47"/>
-    <w:lsdException w:name="List Table 3 Accent 4" w:uiPriority="48"/>
-    <w:lsdException w:name="List Table 4 Accent 4" w:uiPriority="49"/>
-    <w:lsdException w:name="List Table 5 Dark Accent 4" w:uiPriority="50"/>
-    <w:lsdException w:name="List Table 6 Colorful Accent 4" w:uiPriority="51"/>
-    <w:lsdException w:name="List Table 7 Colorful Accent 4" w:uiPriority="52"/>
-    <w:lsdException w:name="List Table 1 Light Accent 5" w:uiPriority="46"/>
-    <w:lsdException w:name="List Table 2 Accent 5" w:uiPriority="47"/>
-    <w:lsdException w:name="List Table 3 Accent 5" w:uiPriority="48"/>
-    <w:lsdException w:name="List Table 4 Accent 5" w:uiPriority="49"/>
-    <w:lsdException w:name="List Table 5 Dark Accent 5" w:uiPriority="50"/>
-    <w:lsdException w:name="List Table 6 Colorful Accent 5" w:uiPriority="51"/>
-    <w:lsdException w:name="List Table 7 Colorful Accent 5" w:uiPriority="52"/>
-    <w:lsdException w:name="List Table 1 Light Accent 6" w:uiPriority="46"/>
-    <w:lsdException w:name="List Table 2 Accent 6" w:uiPriority="47"/>
-    <w:lsdException w:name="List Table 3 Accent 6" w:uiPriority="48"/>
-    <w:lsdException w:name="List Table 4 Accent 6" w:uiPriority="49"/>
-    <w:lsdException w:name="List Table 5 Dark Accent 6" w:uiPriority="50"/>
-    <w:lsdException w:name="List Table 6 Colorful Accent 6" w:uiPriority="51"/>
-    <w:lsdException w:name="List Table 7 Colorful Accent 6" w:uiPriority="52"/>
+  <w:latentStyles w:defLockedState="0" w:defUIPriority="99" w:defSemiHidden="1" w:defUnhideWhenUsed="1" w:defQFormat="0" w:count="276">
+    <w:lsdException w:name="Normal" w:semiHidden="0" w:uiPriority="0" w:unhideWhenUsed="0" w:qFormat="1"/>
+    <w:lsdException w:name="heading 1" w:semiHidden="0" w:uiPriority="9" w:unhideWhenUsed="0" w:qFormat="1"/>
+    <w:lsdException w:name="heading 2" w:uiPriority="9" w:qFormat="1"/>
+    <w:lsdException w:name="heading 3" w:uiPriority="9" w:qFormat="1"/>
+    <w:lsdException w:name="heading 4" w:uiPriority="9" w:qFormat="1"/>
+    <w:lsdException w:name="heading 5" w:uiPriority="9" w:qFormat="1"/>
+    <w:lsdException w:name="heading 6" w:uiPriority="9" w:qFormat="1"/>
+    <w:lsdException w:name="heading 7" w:uiPriority="9" w:qFormat="1"/>
+    <w:lsdException w:name="heading 8" w:uiPriority="9" w:qFormat="1"/>
+    <w:lsdException w:name="heading 9" w:uiPriority="9" w:qFormat="1"/>
+    <w:lsdException w:name="toc 1" w:uiPriority="39"/>
+    <w:lsdException w:name="toc 2" w:uiPriority="39"/>
+    <w:lsdException w:name="toc 3" w:uiPriority="39"/>
+    <w:lsdException w:name="toc 4" w:uiPriority="39"/>
+    <w:lsdException w:name="toc 5" w:uiPriority="39"/>
+    <w:lsdException w:name="toc 6" w:uiPriority="39"/>
+    <w:lsdException w:name="toc 7" w:uiPriority="39"/>
+    <w:lsdException w:name="toc 8" w:uiPriority="39"/>
+    <w:lsdException w:name="toc 9" w:uiPriority="39"/>
+    <w:lsdException w:name="caption" w:uiPriority="35" w:qFormat="1"/>
+    <w:lsdException w:name="Title" w:semiHidden="0" w:uiPriority="10" w:unhideWhenUsed="0" w:qFormat="1"/>
+    <w:lsdException w:name="Default Paragraph Font" w:uiPriority="1"/>
+    <w:lsdException w:name="Subtitle" w:semiHidden="0" w:uiPriority="11" w:unhideWhenUsed="0" w:qFormat="1"/>
+    <w:lsdException w:name="Strong" w:semiHidden="0" w:uiPriority="22" w:unhideWhenUsed="0" w:qFormat="1"/>
+    <w:lsdException w:name="Emphasis" w:semiHidden="0" w:uiPriority="20" w:unhideWhenUsed="0" w:qFormat="1"/>
+    <w:lsdException w:name="Table Grid" w:semiHidden="0" w:uiPriority="59" w:unhideWhenUsed="0"/>
+    <w:lsdException w:name="Note Level 1" w:semiHidden="0" w:unhideWhenUsed="0"/>
+    <w:lsdException w:name="Note Level 2" w:semiHidden="0" w:unhideWhenUsed="0"/>
+    <w:lsdException w:name="Note Level 3" w:semiHidden="0" w:unhideWhenUsed="0"/>
+    <w:lsdException w:name="Note Level 4" w:semiHidden="0" w:unhideWhenUsed="0"/>
+    <w:lsdException w:name="Note Level 5" w:semiHidden="0" w:unhideWhenUsed="0"/>
+    <w:lsdException w:name="Note Level 6" w:semiHidden="0" w:unhideWhenUsed="0"/>
+    <w:lsdException w:name="Note Level 7" w:semiHidden="0" w:unhideWhenUsed="0"/>
+    <w:lsdException w:name="Note Level 8" w:semiHidden="0" w:unhideWhenUsed="0"/>
+    <w:lsdException w:name="Note Level 9" w:semiHidden="0" w:unhideWhenUsed="0"/>
+    <w:lsdException w:name="Placeholder Text" w:unhideWhenUsed="0"/>
+    <w:lsdException w:name="No Spacing" w:semiHidden="0" w:uiPriority="1" w:unhideWhenUsed="0" w:qFormat="1"/>
+    <w:lsdException w:name="Light Shading" w:semiHidden="0" w:uiPriority="60" w:unhideWhenUsed="0"/>
+    <w:lsdException w:name="Light List" w:semiHidden="0" w:uiPriority="61" w:unhideWhenUsed="0"/>
+    <w:lsdException w:name="Light Grid" w:semiHidden="0" w:uiPriority="62" w:unhideWhenUsed="0"/>
+    <w:lsdException w:name="Medium Shading 1" w:semiHidden="0" w:uiPriority="63" w:unhideWhenUsed="0"/>
+    <w:lsdException w:name="Medium Shading 2" w:semiHidden="0" w:uiPriority="64" w:unhideWhenUsed="0"/>
+    <w:lsdException w:name="Medium List 1" w:semiHidden="0" w:uiPriority="65" w:unhideWhenUsed="0"/>
+    <w:lsdException w:name="Medium List 2" w:semiHidden="0" w:uiPriority="66" w:unhideWhenUsed="0"/>
+    <w:lsdException w:name="Medium Grid 1" w:semiHidden="0" w:uiPriority="67" w:unhideWhenUsed="0"/>
+    <w:lsdException w:name="Medium Grid 2" w:semiHidden="0" w:uiPriority="68" w:unhideWhenUsed="0"/>
+    <w:lsdException w:name="Medium Grid 3" w:semiHidden="0" w:uiPriority="69" w:unhideWhenUsed="0"/>
+    <w:lsdException w:name="Dark List" w:semiHidden="0" w:uiPriority="70" w:unhideWhenUsed="0"/>
+    <w:lsdException w:name="Colorful Shading" w:semiHidden="0" w:uiPriority="71" w:unhideWhenUsed="0"/>
+    <w:lsdException w:name="Colorful List" w:semiHidden="0" w:uiPriority="72" w:unhideWhenUsed="0"/>
+    <w:lsdException w:name="Colorful Grid" w:semiHidden="0" w:uiPriority="73" w:unhideWhenUsed="0"/>
+    <w:lsdException w:name="Light Shading Accent 1" w:semiHidden="0" w:uiPriority="60" w:unhideWhenUsed="0"/>
+    <w:lsdException w:name="Light List Accent 1" w:semiHidden="0" w:uiPriority="61" w:unhideWhenUsed="0"/>
+    <w:lsdException w:name="Light Grid Accent 1" w:semiHidden="0" w:uiPriority="62" w:unhideWhenUsed="0"/>
+    <w:lsdException w:name="Medium Shading 1 Accent 1" w:semiHidden="0" w:uiPriority="63" w:unhideWhenUsed="0"/>
+    <w:lsdException w:name="Medium Shading 2 Accent 1" w:semiHidden="0" w:uiPriority="64" w:unhideWhenUsed="0"/>
+    <w:lsdException w:name="Medium List 1 Accent 1" w:semiHidden="0" w:uiPriority="65" w:unhideWhenUsed="0"/>
+    <w:lsdException w:name="Revision" w:unhideWhenUsed="0"/>
+    <w:lsdException w:name="List Paragraph" w:semiHidden="0" w:uiPriority="34" w:unhideWhenUsed="0" w:qFormat="1"/>
+    <w:lsdException w:name="Quote" w:semiHidden="0" w:uiPriority="29" w:unhideWhenUsed="0" w:qFormat="1"/>
+    <w:lsdException w:name="Intense Quote" w:semiHidden="0" w:uiPriority="30" w:unhideWhenUsed="0" w:qFormat="1"/>
+    <w:lsdException w:name="Medium List 2 Accent 1" w:semiHidden="0" w:uiPriority="66" w:unhideWhenUsed="0"/>
+    <w:lsdException w:name="Medium Grid 1 Accent 1" w:semiHidden="0" w:uiPriority="67" w:unhideWhenUsed="0"/>
+    <w:lsdException w:name="Medium Grid 2 Accent 1" w:semiHidden="0" w:uiPriority="68" w:unhideWhenUsed="0"/>
+    <w:lsdException w:name="Medium Grid 3 Accent 1" w:semiHidden="0" w:uiPriority="69" w:unhideWhenUsed="0"/>
+    <w:lsdException w:name="Dark List Accent 1" w:semiHidden="0" w:uiPriority="70" w:unhideWhenUsed="0"/>
+    <w:lsdException w:name="Colorful Shading Accent 1" w:semiHidden="0" w:uiPriority="71" w:unhideWhenUsed="0"/>
+    <w:lsdException w:name="Colorful List Accent 1" w:semiHidden="0" w:uiPriority="72" w:unhideWhenUsed="0"/>
+    <w:lsdException w:name="Colorful Grid Accent 1" w:semiHidden="0" w:uiPriority="73" w:unhideWhenUsed="0"/>
+    <w:lsdException w:name="Light Shading Accent 2" w:semiHidden="0" w:uiPriority="60" w:unhideWhenUsed="0"/>
+    <w:lsdException w:name="Light List Accent 2" w:semiHidden="0" w:uiPriority="61" w:unhideWhenUsed="0"/>
+    <w:lsdException w:name="Light Grid Accent 2" w:semiHidden="0" w:uiPriority="62" w:unhideWhenUsed="0"/>
+    <w:lsdException w:name="Medium Shading 1 Accent 2" w:semiHidden="0" w:uiPriority="63" w:unhideWhenUsed="0"/>
+    <w:lsdException w:name="Medium Shading 2 Accent 2" w:semiHidden="0" w:uiPriority="64" w:unhideWhenUsed="0"/>
+    <w:lsdException w:name="Medium List 1 Accent 2" w:semiHidden="0" w:uiPriority="65" w:unhideWhenUsed="0"/>
+    <w:lsdException w:name="Medium List 2 Accent 2" w:semiHidden="0" w:uiPriority="66" w:unhideWhenUsed="0"/>
+    <w:lsdException w:name="Medium Grid 1 Accent 2" w:semiHidden="0" w:uiPriority="67" w:unhideWhenUsed="0"/>
+    <w:lsdException w:name="Medium Grid 2 Accent 2" w:semiHidden="0" w:uiPriority="68" w:unhideWhenUsed="0"/>
+    <w:lsdException w:name="Medium Grid 3 Accent 2" w:semiHidden="0" w:uiPriority="69" w:unhideWhenUsed="0"/>
+    <w:lsdException w:name="Dark List Accent 2" w:semiHidden="0" w:uiPriority="70" w:unhideWhenUsed="0"/>
+    <w:lsdException w:name="Colorful Shading Accent 2" w:semiHidden="0" w:uiPriority="71" w:unhideWhenUsed="0"/>
+    <w:lsdException w:name="Colorful List Accent 2" w:semiHidden="0" w:uiPriority="72" w:unhideWhenUsed="0"/>
+    <w:lsdException w:name="Colorful Grid Accent 2" w:semiHidden="0" w:uiPriority="73" w:unhideWhenUsed="0"/>
+    <w:lsdException w:name="Light Shading Accent 3" w:semiHidden="0" w:uiPriority="60" w:unhideWhenUsed="0"/>
+    <w:lsdException w:name="Light List Accent 3" w:semiHidden="0" w:uiPriority="61" w:unhideWhenUsed="0"/>
+    <w:lsdException w:name="Light Grid Accent 3" w:semiHidden="0" w:uiPriority="62" w:unhideWhenUsed="0"/>
+    <w:lsdException w:name="Medium Shading 1 Accent 3" w:semiHidden="0" w:uiPriority="63" w:unhideWhenUsed="0"/>
+    <w:lsdException w:name="Medium Shading 2 Accent 3" w:semiHidden="0" w:uiPriority="64" w:unhideWhenUsed="0"/>
+    <w:lsdException w:name="Medium List 1 Accent 3" w:semiHidden="0" w:uiPriority="65" w:unhideWhenUsed="0"/>
+    <w:lsdException w:name="Medium List 2 Accent 3" w:semiHidden="0" w:uiPriority="66" w:unhideWhenUsed="0"/>
+    <w:lsdException w:name="Medium Grid 1 Accent 3" w:semiHidden="0" w:uiPriority="67" w:unhideWhenUsed="0"/>
+    <w:lsdException w:name="Medium Grid 2 Accent 3" w:semiHidden="0" w:uiPriority="68" w:unhideWhenUsed="0"/>
+    <w:lsdException w:name="Medium Grid 3 Accent 3" w:semiHidden="0" w:uiPriority="69" w:unhideWhenUsed="0"/>
+    <w:lsdException w:name="Dark List Accent 3" w:semiHidden="0" w:uiPriority="70" w:unhideWhenUsed="0"/>
+    <w:lsdException w:name="Colorful Shading Accent 3" w:semiHidden="0" w:uiPriority="71" w:unhideWhenUsed="0"/>
+    <w:lsdException w:name="Colorful List Accent 3" w:semiHidden="0" w:uiPriority="72" w:unhideWhenUsed="0"/>
+    <w:lsdException w:name="Colorful Grid Accent 3" w:semiHidden="0" w:uiPriority="73" w:unhideWhenUsed="0"/>
+    <w:lsdException w:name="Light Shading Accent 4" w:semiHidden="0" w:uiPriority="60" w:unhideWhenUsed="0"/>
+    <w:lsdException w:name="Light List Accent 4" w:semiHidden="0" w:uiPriority="61" w:unhideWhenUsed="0"/>
+    <w:lsdException w:name="Light Grid Accent 4" w:semiHidden="0" w:uiPriority="62" w:unhideWhenUsed="0"/>
+    <w:lsdException w:name="Medium Shading 1 Accent 4" w:semiHidden="0" w:uiPriority="63" w:unhideWhenUsed="0"/>
+    <w:lsdException w:name="Medium Shading 2 Accent 4" w:semiHidden="0" w:uiPriority="64" w:unhideWhenUsed="0"/>
+    <w:lsdException w:name="Medium List 1 Accent 4" w:semiHidden="0" w:uiPriority="65" w:unhideWhenUsed="0"/>
+    <w:lsdException w:name="Medium List 2 Accent 4" w:semiHidden="0" w:uiPriority="66" w:unhideWhenUsed="0"/>
+    <w:lsdException w:name="Medium Grid 1 Accent 4" w:semiHidden="0" w:uiPriority="67" w:unhideWhenUsed="0"/>
+    <w:lsdException w:name="Medium Grid 2 Accent 4" w:semiHidden="0" w:uiPriority="68" w:unhideWhenUsed="0"/>
+    <w:lsdException w:name="Medium Grid 3 Accent 4" w:semiHidden="0" w:uiPriority="69" w:unhideWhenUsed="0"/>
+    <w:lsdException w:name="Dark List Accent 4" w:semiHidden="0" w:uiPriority="70" w:unhideWhenUsed="0"/>
+    <w:lsdException w:name="Colorful Shading Accent 4" w:semiHidden="0" w:uiPriority="71" w:unhideWhenUsed="0"/>
+    <w:lsdException w:name="Colorful List Accent 4" w:semiHidden="0" w:uiPriority="72" w:unhideWhenUsed="0"/>
+    <w:lsdException w:name="Colorful Grid Accent 4" w:semiHidden="0" w:uiPriority="73" w:unhideWhenUsed="0"/>
+    <w:lsdException w:name="Light Shading Accent 5" w:semiHidden="0" w:uiPriority="60" w:unhideWhenUsed="0"/>
+    <w:lsdException w:name="Light List Accent 5" w:semiHidden="0" w:uiPriority="61" w:unhideWhenUsed="0"/>
+    <w:lsdException w:name="Light Grid Accent 5" w:semiHidden="0" w:uiPriority="62" w:unhideWhenUsed="0"/>
+    <w:lsdException w:name="Medium Shading 1 Accent 5" w:semiHidden="0" w:uiPriority="63" w:unhideWhenUsed="0"/>
+    <w:lsdException w:name="Medium Shading 2 Accent 5" w:semiHidden="0" w:uiPriority="64" w:unhideWhenUsed="0"/>
+    <w:lsdException w:name="Medium List 1 Accent 5" w:semiHidden="0" w:uiPriority="65" w:unhideWhenUsed="0"/>
+    <w:lsdException w:name="Medium List 2 Accent 5" w:semiHidden="0" w:uiPriority="66" w:unhideWhenUsed="0"/>
+    <w:lsdException w:name="Medium Grid 1 Accent 5" w:semiHidden="0" w:uiPriority="67" w:unhideWhenUsed="0"/>
+    <w:lsdException w:name="Medium Grid 2 Accent 5" w:semiHidden="0" w:uiPriority="68" w:unhideWhenUsed="0"/>
+    <w:lsdException w:name="Medium Grid 3 Accent 5" w:semiHidden="0" w:uiPriority="69" w:unhideWhenUsed="0"/>
+    <w:lsdException w:name="Dark List Accent 5" w:semiHidden="0" w:uiPriority="70" w:unhideWhenUsed="0"/>
+    <w:lsdException w:name="Colorful Shading Accent 5" w:semiHidden="0" w:uiPriority="71" w:unhideWhenUsed="0"/>
+    <w:lsdException w:name="Colorful List Accent 5" w:semiHidden="0" w:uiPriority="72" w:unhideWhenUsed="0"/>
+    <w:lsdException w:name="Colorful Grid Accent 5" w:semiHidden="0" w:uiPriority="73" w:unhideWhenUsed="0"/>
+    <w:lsdException w:name="Light Shading Accent 6" w:semiHidden="0" w:uiPriority="60" w:unhideWhenUsed="0"/>
+    <w:lsdException w:name="Light List Accent 6" w:semiHidden="0" w:uiPriority="61" w:unhideWhenUsed="0"/>
+    <w:lsdException w:name="Light Grid Accent 6" w:semiHidden="0" w:uiPriority="62" w:unhideWhenUsed="0"/>
+    <w:lsdException w:name="Medium Shading 1 Accent 6" w:semiHidden="0" w:uiPriority="63" w:unhideWhenUsed="0"/>
+    <w:lsdException w:name="Medium Shading 2 Accent 6" w:semiHidden="0" w:uiPriority="64" w:unhideWhenUsed="0"/>
+    <w:lsdException w:name="Medium List 1 Accent 6" w:semiHidden="0" w:uiPriority="65" w:unhideWhenUsed="0"/>
+    <w:lsdException w:name="Medium List 2 Accent 6" w:semiHidden="0" w:uiPriority="66" w:unhideWhenUsed="0"/>
+    <w:lsdException w:name="Medium Grid 1 Accent 6" w:semiHidden="0" w:uiPriority="67" w:unhideWhenUsed="0"/>
+    <w:lsdException w:name="Medium Grid 2 Accent 6" w:semiHidden="0" w:uiPriority="68" w:unhideWhenUsed="0"/>
+    <w:lsdException w:name="Medium Grid 3 Accent 6" w:semiHidden="0" w:uiPriority="69" w:unhideWhenUsed="0"/>
+    <w:lsdException w:name="Dark List Accent 6" w:semiHidden="0" w:uiPriority="70" w:unhideWhenUsed="0"/>
+    <w:lsdException w:name="Colorful Shading Accent 6" w:semiHidden="0" w:uiPriority="71" w:unhideWhenUsed="0"/>
+    <w:lsdException w:name="Colorful List Accent 6" w:semiHidden="0" w:uiPriority="72" w:unhideWhenUsed="0"/>
+    <w:lsdException w:name="Colorful Grid Accent 6" w:semiHidden="0" w:uiPriority="73" w:unhideWhenUsed="0"/>
+    <w:lsdException w:name="Subtle Emphasis" w:semiHidden="0" w:uiPriority="19" w:unhideWhenUsed="0" w:qFormat="1"/>
+    <w:lsdException w:name="Intense Emphasis" w:semiHidden="0" w:uiPriority="21" w:unhideWhenUsed="0" w:qFormat="1"/>
+    <w:lsdException w:name="Subtle Reference" w:semiHidden="0" w:uiPriority="31" w:unhideWhenUsed="0" w:qFormat="1"/>
+    <w:lsdException w:name="Intense Reference" w:semiHidden="0" w:uiPriority="32" w:unhideWhenUsed="0" w:qFormat="1"/>
+    <w:lsdException w:name="Book Title" w:semiHidden="0" w:uiPriority="33" w:unhideWhenUsed="0" w:qFormat="1"/>
+    <w:lsdException w:name="Bibliography" w:uiPriority="37"/>
+    <w:lsdException w:name="TOC Heading" w:uiPriority="39" w:qFormat="1"/>
+  </w:latentStyles>
+  <w:style w:type="paragraph" w:default="1" w:styleId="Normal">
+    <w:name w:val="Normal"/>
+    <w:qFormat/>
+  </w:style>
+  <w:style w:type="character" w:default="1" w:styleId="DefaultParagraphFont">
+    <w:name w:val="Default Paragraph Font"/>
+    <w:uiPriority w:val="1"/>
+    <w:semiHidden/>
+    <w:unhideWhenUsed/>
+  </w:style>
+  <w:style w:type="table" w:default="1" w:styleId="TableNormal">
+    <w:name w:val="Normal Table"/>
+    <w:uiPriority w:val="99"/>
+    <w:semiHidden/>
+    <w:unhideWhenUsed/>
+    <w:tblPr>
+      <w:tblInd w:w="0" w:type="dxa"/>
+      <w:tblCellMar>
+        <w:top w:w="0" w:type="dxa"/>
+        <w:left w:w="108" w:type="dxa"/>
+        <w:bottom w:w="0" w:type="dxa"/>
+        <w:right w:w="108" w:type="dxa"/>
+      </w:tblCellMar>
+    </w:tblPr>
+  </w:style>
+  <w:style w:type="numbering" w:default="1" w:styleId="NoList">
+    <w:name w:val="No List"/>
+    <w:uiPriority w:val="99"/>
+    <w:semiHidden/>
+    <w:unhideWhenUsed/>
+  </w:style>
+  <w:style w:type="paragraph" w:styleId="BalloonText">
+    <w:name w:val="Balloon Text"/>
+    <w:basedOn w:val="Normal"/>
+    <w:link w:val="BalloonTextChar"/>
+    <w:uiPriority w:val="99"/>
+    <w:semiHidden/>
+    <w:unhideWhenUsed/>
+    <w:rsid w:val="00B401BC"/>
+    <w:rPr>
+      <w:rFonts w:ascii="Lucida Grande" w:hAnsi="Lucida Grande" w:cs="Lucida Grande"/>
+      <w:sz w:val="18"/>
+      <w:szCs w:val="18"/>
+    </w:rPr>
+  </w:style>
+  <w:style w:type="character" w:customStyle="1" w:styleId="BalloonTextChar">
+    <w:name w:val="Balloon Text Char"/>
+    <w:basedOn w:val="DefaultParagraphFont"/>
+    <w:link w:val="BalloonText"/>
+    <w:uiPriority w:val="99"/>
+    <w:semiHidden/>
+    <w:rsid w:val="00B401BC"/>
+    <w:rPr>
+      <w:rFonts w:ascii="Lucida Grande" w:hAnsi="Lucida Grande" w:cs="Lucida Grande"/>
+      <w:sz w:val="18"/>
+      <w:szCs w:val="18"/>
+    </w:rPr>
+  </w:style>
+  <w:style w:type="paragraph" w:styleId="ListParagraph">
+    <w:name w:val="List Paragraph"/>
+    <w:basedOn w:val="Normal"/>
+    <w:uiPriority w:val="34"/>
+    <w:qFormat/>
+    <w:rsid w:val="00EA26C0"/>
+    <w:pPr>
+      <w:ind w:left="720"/>
+      <w:contextualSpacing/>
+    </w:pPr>
+  </w:style>
+</w:styles>
+</file>
+
+<file path=word/stylesWithEffects.xml><?xml version="1.0" encoding="utf-8"?>
+<w:styles xmlns:wpc="http://schemas.microsoft.com/office/word/2010/wordprocessingCanvas" xmlns:mo="http://schemas.microsoft.com/office/mac/office/2008/main" xmlns:mc="http://schemas.openxmlformats.org/markup-compatibility/2006" xmlns:mv="urn:schemas-microsoft-com:mac:vml" xmlns:o="urn:schemas-microsoft-com:office:office" xmlns:r="http://schemas.openxmlformats.org/officeDocument/2006/relationships" xmlns:m="http://schemas.openxmlformats.org/officeDocument/2006/math" xmlns:v="urn:schemas-microsoft-com:vml" xmlns:wp14="http://schemas.microsoft.com/office/word/2010/wordprocessingDrawing" xmlns:wp="http://schemas.openxmlformats.org/drawingml/2006/wordprocessingDrawing" xmlns:w10="urn:schemas-microsoft-com:office:word" xmlns:w="http://schemas.openxmlformats.org/wordprocessingml/2006/main" xmlns:w14="http://schemas.microsoft.com/office/word/2010/wordml" xmlns:wpg="http://schemas.microsoft.com/office/word/2010/wordprocessingGroup" xmlns:wpi="http://schemas.microsoft.com/office/word/2010/wordprocessingInk" xmlns:wne="http://schemas.microsoft.com/office/word/2006/wordml" xmlns:wps="http://schemas.microsoft.com/office/word/2010/wordprocessingShape" mc:Ignorable="w14 wp14">
+  <w:docDefaults>
+    <w:rPrDefault>
+      <w:rPr>
+        <w:rFonts w:asciiTheme="minorHAnsi" w:eastAsiaTheme="minorEastAsia" w:hAnsiTheme="minorHAnsi" w:cstheme="minorBidi"/>
+        <w:sz w:val="24"/>
+        <w:szCs w:val="24"/>
+        <w:lang w:val="en-GB" w:eastAsia="en-US" w:bidi="ar-SA"/>
+      </w:rPr>
+    </w:rPrDefault>
+    <w:pPrDefault/>
+  </w:docDefaults>
+  <w:latentStyles w:defLockedState="0" w:defUIPriority="99" w:defSemiHidden="1" w:defUnhideWhenUsed="1" w:defQFormat="0" w:count="276">
+    <w:lsdException w:name="Normal" w:semiHidden="0" w:uiPriority="0" w:unhideWhenUsed="0" w:qFormat="1"/>
+    <w:lsdException w:name="heading 1" w:semiHidden="0" w:uiPriority="9" w:unhideWhenUsed="0" w:qFormat="1"/>
+    <w:lsdException w:name="heading 2" w:uiPriority="9" w:qFormat="1"/>
+    <w:lsdException w:name="heading 3" w:uiPriority="9" w:qFormat="1"/>
+    <w:lsdException w:name="heading 4" w:uiPriority="9" w:qFormat="1"/>
+    <w:lsdException w:name="heading 5" w:uiPriority="9" w:qFormat="1"/>
+    <w:lsdException w:name="heading 6" w:uiPriority="9" w:qFormat="1"/>
+    <w:lsdException w:name="heading 7" w:uiPriority="9" w:qFormat="1"/>
+    <w:lsdException w:name="heading 8" w:uiPriority="9" w:qFormat="1"/>
+    <w:lsdException w:name="heading 9" w:uiPriority="9" w:qFormat="1"/>
+    <w:lsdException w:name="toc 1" w:uiPriority="39"/>
+    <w:lsdException w:name="toc 2" w:uiPriority="39"/>
+    <w:lsdException w:name="toc 3" w:uiPriority="39"/>
+    <w:lsdException w:name="toc 4" w:uiPriority="39"/>
+    <w:lsdException w:name="toc 5" w:uiPriority="39"/>
+    <w:lsdException w:name="toc 6" w:uiPriority="39"/>
+    <w:lsdException w:name="toc 7" w:uiPriority="39"/>
+    <w:lsdException w:name="toc 8" w:uiPriority="39"/>
+    <w:lsdException w:name="toc 9" w:uiPriority="39"/>
+    <w:lsdException w:name="caption" w:uiPriority="35" w:qFormat="1"/>
+    <w:lsdException w:name="Title" w:semiHidden="0" w:uiPriority="10" w:unhideWhenUsed="0" w:qFormat="1"/>
+    <w:lsdException w:name="Default Paragraph Font" w:uiPriority="1"/>
+    <w:lsdException w:name="Subtitle" w:semiHidden="0" w:uiPriority="11" w:unhideWhenUsed="0" w:qFormat="1"/>
+    <w:lsdException w:name="Strong" w:semiHidden="0" w:uiPriority="22" w:unhideWhenUsed="0" w:qFormat="1"/>
+    <w:lsdException w:name="Emphasis" w:semiHidden="0" w:uiPriority="20" w:unhideWhenUsed="0" w:qFormat="1"/>
+    <w:lsdException w:name="Table Grid" w:semiHidden="0" w:uiPriority="59" w:unhideWhenUsed="0"/>
+    <w:lsdException w:name="Note Level 1" w:semiHidden="0" w:unhideWhenUsed="0"/>
+    <w:lsdException w:name="Note Level 2" w:semiHidden="0" w:unhideWhenUsed="0"/>
+    <w:lsdException w:name="Note Level 3" w:semiHidden="0" w:unhideWhenUsed="0"/>
+    <w:lsdException w:name="Note Level 4" w:semiHidden="0" w:unhideWhenUsed="0"/>
+    <w:lsdException w:name="Note Level 5" w:semiHidden="0" w:unhideWhenUsed="0"/>
+    <w:lsdException w:name="Note Level 6" w:semiHidden="0" w:unhideWhenUsed="0"/>
+    <w:lsdException w:name="Note Level 7" w:semiHidden="0" w:unhideWhenUsed="0"/>
+    <w:lsdException w:name="Note Level 8" w:semiHidden="0" w:unhideWhenUsed="0"/>
+    <w:lsdException w:name="Note Level 9" w:semiHidden="0" w:unhideWhenUsed="0"/>
+    <w:lsdException w:name="Placeholder Text" w:unhideWhenUsed="0"/>
+    <w:lsdException w:name="No Spacing" w:semiHidden="0" w:uiPriority="1" w:unhideWhenUsed="0" w:qFormat="1"/>
+    <w:lsdException w:name="Light Shading" w:semiHidden="0" w:uiPriority="60" w:unhideWhenUsed="0"/>
+    <w:lsdException w:name="Light List" w:semiHidden="0" w:uiPriority="61" w:unhideWhenUsed="0"/>
+    <w:lsdException w:name="Light Grid" w:semiHidden="0" w:uiPriority="62" w:unhideWhenUsed="0"/>
+    <w:lsdException w:name="Medium Shading 1" w:semiHidden="0" w:uiPriority="63" w:unhideWhenUsed="0"/>
+    <w:lsdException w:name="Medium Shading 2" w:semiHidden="0" w:uiPriority="64" w:unhideWhenUsed="0"/>
+    <w:lsdException w:name="Medium List 1" w:semiHidden="0" w:uiPriority="65" w:unhideWhenUsed="0"/>
+    <w:lsdException w:name="Medium List 2" w:semiHidden="0" w:uiPriority="66" w:unhideWhenUsed="0"/>
+    <w:lsdException w:name="Medium Grid 1" w:semiHidden="0" w:uiPriority="67" w:unhideWhenUsed="0"/>
+    <w:lsdException w:name="Medium Grid 2" w:semiHidden="0" w:uiPriority="68" w:unhideWhenUsed="0"/>
+    <w:lsdException w:name="Medium Grid 3" w:semiHidden="0" w:uiPriority="69" w:unhideWhenUsed="0"/>
+    <w:lsdException w:name="Dark List" w:semiHidden="0" w:uiPriority="70" w:unhideWhenUsed="0"/>
+    <w:lsdException w:name="Colorful Shading" w:semiHidden="0" w:uiPriority="71" w:unhideWhenUsed="0"/>
+    <w:lsdException w:name="Colorful List" w:semiHidden="0" w:uiPriority="72" w:unhideWhenUsed="0"/>
+    <w:lsdException w:name="Colorful Grid" w:semiHidden="0" w:uiPriority="73" w:unhideWhenUsed="0"/>
+    <w:lsdException w:name="Light Shading Accent 1" w:semiHidden="0" w:uiPriority="60" w:unhideWhenUsed="0"/>
+    <w:lsdException w:name="Light List Accent 1" w:semiHidden="0" w:uiPriority="61" w:unhideWhenUsed="0"/>
+    <w:lsdException w:name="Light Grid Accent 1" w:semiHidden="0" w:uiPriority="62" w:unhideWhenUsed="0"/>
+    <w:lsdException w:name="Medium Shading 1 Accent 1" w:semiHidden="0" w:uiPriority="63" w:unhideWhenUsed="0"/>
+    <w:lsdException w:name="Medium Shading 2 Accent 1" w:semiHidden="0" w:uiPriority="64" w:unhideWhenUsed="0"/>
+    <w:lsdException w:name="Medium List 1 Accent 1" w:semiHidden="0" w:uiPriority="65" w:unhideWhenUsed="0"/>
+    <w:lsdException w:name="Revision" w:unhideWhenUsed="0"/>
+    <w:lsdException w:name="List Paragraph" w:semiHidden="0" w:uiPriority="34" w:unhideWhenUsed="0" w:qFormat="1"/>
+    <w:lsdException w:name="Quote" w:semiHidden="0" w:uiPriority="29" w:unhideWhenUsed="0" w:qFormat="1"/>
+    <w:lsdException w:name="Intense Quote" w:semiHidden="0" w:uiPriority="30" w:unhideWhenUsed="0" w:qFormat="1"/>
+    <w:lsdException w:name="Medium List 2 Accent 1" w:semiHidden="0" w:uiPriority="66" w:unhideWhenUsed="0"/>
+    <w:lsdException w:name="Medium Grid 1 Accent 1" w:semiHidden="0" w:uiPriority="67" w:unhideWhenUsed="0"/>
+    <w:lsdException w:name="Medium Grid 2 Accent 1" w:semiHidden="0" w:uiPriority="68" w:unhideWhenUsed="0"/>
+    <w:lsdException w:name="Medium Grid 3 Accent 1" w:semiHidden="0" w:uiPriority="69" w:unhideWhenUsed="0"/>
+    <w:lsdException w:name="Dark List Accent 1" w:semiHidden="0" w:uiPriority="70" w:unhideWhenUsed="0"/>
+    <w:lsdException w:name="Colorful Shading Accent 1" w:semiHidden="0" w:uiPriority="71" w:unhideWhenUsed="0"/>
+    <w:lsdException w:name="Colorful List Accent 1" w:semiHidden="0" w:uiPriority="72" w:unhideWhenUsed="0"/>
+    <w:lsdException w:name="Colorful Grid Accent 1" w:semiHidden="0" w:uiPriority="73" w:unhideWhenUsed="0"/>
+    <w:lsdException w:name="Light Shading Accent 2" w:semiHidden="0" w:uiPriority="60" w:unhideWhenUsed="0"/>
+    <w:lsdException w:name="Light List Accent 2" w:semiHidden="0" w:uiPriority="61" w:unhideWhenUsed="0"/>
+    <w:lsdException w:name="Light Grid Accent 2" w:semiHidden="0" w:uiPriority="62" w:unhideWhenUsed="0"/>
+    <w:lsdException w:name="Medium Shading 1 Accent 2" w:semiHidden="0" w:uiPriority="63" w:unhideWhenUsed="0"/>
+    <w:lsdException w:name="Medium Shading 2 Accent 2" w:semiHidden="0" w:uiPriority="64" w:unhideWhenUsed="0"/>
+    <w:lsdException w:name="Medium List 1 Accent 2" w:semiHidden="0" w:uiPriority="65" w:unhideWhenUsed="0"/>
+    <w:lsdException w:name="Medium List 2 Accent 2" w:semiHidden="0" w:uiPriority="66" w:unhideWhenUsed="0"/>
+    <w:lsdException w:name="Medium Grid 1 Accent 2" w:semiHidden="0" w:uiPriority="67" w:unhideWhenUsed="0"/>
+    <w:lsdException w:name="Medium Grid 2 Accent 2" w:semiHidden="0" w:uiPriority="68" w:unhideWhenUsed="0"/>
+    <w:lsdException w:name="Medium Grid 3 Accent 2" w:semiHidden="0" w:uiPriority="69" w:unhideWhenUsed="0"/>
+    <w:lsdException w:name="Dark List Accent 2" w:semiHidden="0" w:uiPriority="70" w:unhideWhenUsed="0"/>
+    <w:lsdException w:name="Colorful Shading Accent 2" w:semiHidden="0" w:uiPriority="71" w:unhideWhenUsed="0"/>
+    <w:lsdException w:name="Colorful List Accent 2" w:semiHidden="0" w:uiPriority="72" w:unhideWhenUsed="0"/>
+    <w:lsdException w:name="Colorful Grid Accent 2" w:semiHidden="0" w:uiPriority="73" w:unhideWhenUsed="0"/>
+    <w:lsdException w:name="Light Shading Accent 3" w:semiHidden="0" w:uiPriority="60" w:unhideWhenUsed="0"/>
+    <w:lsdException w:name="Light List Accent 3" w:semiHidden="0" w:uiPriority="61" w:unhideWhenUsed="0"/>
+    <w:lsdException w:name="Light Grid Accent 3" w:semiHidden="0" w:uiPriority="62" w:unhideWhenUsed="0"/>
+    <w:lsdException w:name="Medium Shading 1 Accent 3" w:semiHidden="0" w:uiPriority="63" w:unhideWhenUsed="0"/>
+    <w:lsdException w:name="Medium Shading 2 Accent 3" w:semiHidden="0" w:uiPriority="64" w:unhideWhenUsed="0"/>
+    <w:lsdException w:name="Medium List 1 Accent 3" w:semiHidden="0" w:uiPriority="65" w:unhideWhenUsed="0"/>
+    <w:lsdException w:name="Medium List 2 Accent 3" w:semiHidden="0" w:uiPriority="66" w:unhideWhenUsed="0"/>
+    <w:lsdException w:name="Medium Grid 1 Accent 3" w:semiHidden="0" w:uiPriority="67" w:unhideWhenUsed="0"/>
+    <w:lsdException w:name="Medium Grid 2 Accent 3" w:semiHidden="0" w:uiPriority="68" w:unhideWhenUsed="0"/>
+    <w:lsdException w:name="Medium Grid 3 Accent 3" w:semiHidden="0" w:uiPriority="69" w:unhideWhenUsed="0"/>
+    <w:lsdException w:name="Dark List Accent 3" w:semiHidden="0" w:uiPriority="70" w:unhideWhenUsed="0"/>
+    <w:lsdException w:name="Colorful Shading Accent 3" w:semiHidden="0" w:uiPriority="71" w:unhideWhenUsed="0"/>
+    <w:lsdException w:name="Colorful List Accent 3" w:semiHidden="0" w:uiPriority="72" w:unhideWhenUsed="0"/>
+    <w:lsdException w:name="Colorful Grid Accent 3" w:semiHidden="0" w:uiPriority="73" w:unhideWhenUsed="0"/>
+    <w:lsdException w:name="Light Shading Accent 4" w:semiHidden="0" w:uiPriority="60" w:unhideWhenUsed="0"/>
+    <w:lsdException w:name="Light List Accent 4" w:semiHidden="0" w:uiPriority="61" w:unhideWhenUsed="0"/>
+    <w:lsdException w:name="Light Grid Accent 4" w:semiHidden="0" w:uiPriority="62" w:unhideWhenUsed="0"/>
+    <w:lsdException w:name="Medium Shading 1 Accent 4" w:semiHidden="0" w:uiPriority="63" w:unhideWhenUsed="0"/>
+    <w:lsdException w:name="Medium Shading 2 Accent 4" w:semiHidden="0" w:uiPriority="64" w:unhideWhenUsed="0"/>
+    <w:lsdException w:name="Medium List 1 Accent 4" w:semiHidden="0" w:uiPriority="65" w:unhideWhenUsed="0"/>
+    <w:lsdException w:name="Medium List 2 Accent 4" w:semiHidden="0" w:uiPriority="66" w:unhideWhenUsed="0"/>
+    <w:lsdException w:name="Medium Grid 1 Accent 4" w:semiHidden="0" w:uiPriority="67" w:unhideWhenUsed="0"/>
+    <w:lsdException w:name="Medium Grid 2 Accent 4" w:semiHidden="0" w:uiPriority="68" w:unhideWhenUsed="0"/>
+    <w:lsdException w:name="Medium Grid 3 Accent 4" w:semiHidden="0" w:uiPriority="69" w:unhideWhenUsed="0"/>
+    <w:lsdException w:name="Dark List Accent 4" w:semiHidden="0" w:uiPriority="70" w:unhideWhenUsed="0"/>
+    <w:lsdException w:name="Colorful Shading Accent 4" w:semiHidden="0" w:uiPriority="71" w:unhideWhenUsed="0"/>
+    <w:lsdException w:name="Colorful List Accent 4" w:semiHidden="0" w:uiPriority="72" w:unhideWhenUsed="0"/>
+    <w:lsdException w:name="Colorful Grid Accent 4" w:semiHidden="0" w:uiPriority="73" w:unhideWhenUsed="0"/>
+    <w:lsdException w:name="Light Shading Accent 5" w:semiHidden="0" w:uiPriority="60" w:unhideWhenUsed="0"/>
+    <w:lsdException w:name="Light List Accent 5" w:semiHidden="0" w:uiPriority="61" w:unhideWhenUsed="0"/>
+    <w:lsdException w:name="Light Grid Accent 5" w:semiHidden="0" w:uiPriority="62" w:unhideWhenUsed="0"/>
+    <w:lsdException w:name="Medium Shading 1 Accent 5" w:semiHidden="0" w:uiPriority="63" w:unhideWhenUsed="0"/>
+    <w:lsdException w:name="Medium Shading 2 Accent 5" w:semiHidden="0" w:uiPriority="64" w:unhideWhenUsed="0"/>
+    <w:lsdException w:name="Medium List 1 Accent 5" w:semiHidden="0" w:uiPriority="65" w:unhideWhenUsed="0"/>
+    <w:lsdException w:name="Medium List 2 Accent 5" w:semiHidden="0" w:uiPriority="66" w:unhideWhenUsed="0"/>
+    <w:lsdException w:name="Medium Grid 1 Accent 5" w:semiHidden="0" w:uiPriority="67" w:unhideWhenUsed="0"/>
+    <w:lsdException w:name="Medium Grid 2 Accent 5" w:semiHidden="0" w:uiPriority="68" w:unhideWhenUsed="0"/>
+    <w:lsdException w:name="Medium Grid 3 Accent 5" w:semiHidden="0" w:uiPriority="69" w:unhideWhenUsed="0"/>
+    <w:lsdException w:name="Dark List Accent 5" w:semiHidden="0" w:uiPriority="70" w:unhideWhenUsed="0"/>
+    <w:lsdException w:name="Colorful Shading Accent 5" w:semiHidden="0" w:uiPriority="71" w:unhideWhenUsed="0"/>
+    <w:lsdException w:name="Colorful List Accent 5" w:semiHidden="0" w:uiPriority="72" w:unhideWhenUsed="0"/>
+    <w:lsdException w:name="Colorful Grid Accent 5" w:semiHidden="0" w:uiPriority="73" w:unhideWhenUsed="0"/>
+    <w:lsdException w:name="Light Shading Accent 6" w:semiHidden="0" w:uiPriority="60" w:unhideWhenUsed="0"/>
+    <w:lsdException w:name="Light List Accent 6" w:semiHidden="0" w:uiPriority="61" w:unhideWhenUsed="0"/>
+    <w:lsdException w:name="Light Grid Accent 6" w:semiHidden="0" w:uiPriority="62" w:unhideWhenUsed="0"/>
+    <w:lsdException w:name="Medium Shading 1 Accent 6" w:semiHidden="0" w:uiPriority="63" w:unhideWhenUsed="0"/>
+    <w:lsdException w:name="Medium Shading 2 Accent 6" w:semiHidden="0" w:uiPriority="64" w:unhideWhenUsed="0"/>
+    <w:lsdException w:name="Medium List 1 Accent 6" w:semiHidden="0" w:uiPriority="65" w:unhideWhenUsed="0"/>
+    <w:lsdException w:name="Medium List 2 Accent 6" w:semiHidden="0" w:uiPriority="66" w:unhideWhenUsed="0"/>
+    <w:lsdException w:name="Medium Grid 1 Accent 6" w:semiHidden="0" w:uiPriority="67" w:unhideWhenUsed="0"/>
+    <w:lsdException w:name="Medium Grid 2 Accent 6" w:semiHidden="0" w:uiPriority="68" w:unhideWhenUsed="0"/>
+    <w:lsdException w:name="Medium Grid 3 Accent 6" w:semiHidden="0" w:uiPriority="69" w:unhideWhenUsed="0"/>
+    <w:lsdException w:name="Dark List Accent 6" w:semiHidden="0" w:uiPriority="70" w:unhideWhenUsed="0"/>
+    <w:lsdException w:name="Colorful Shading Accent 6" w:semiHidden="0" w:uiPriority="71" w:unhideWhenUsed="0"/>
+    <w:lsdException w:name="Colorful List Accent 6" w:semiHidden="0" w:uiPriority="72" w:unhideWhenUsed="0"/>
+    <w:lsdException w:name="Colorful Grid Accent 6" w:semiHidden="0" w:uiPriority="73" w:unhideWhenUsed="0"/>
+    <w:lsdException w:name="Subtle Emphasis" w:semiHidden="0" w:uiPriority="19" w:unhideWhenUsed="0" w:qFormat="1"/>
+    <w:lsdException w:name="Intense Emphasis" w:semiHidden="0" w:uiPriority="21" w:unhideWhenUsed="0" w:qFormat="1"/>
+    <w:lsdException w:name="Subtle Reference" w:semiHidden="0" w:uiPriority="31" w:unhideWhenUsed="0" w:qFormat="1"/>
+    <w:lsdException w:name="Intense Reference" w:semiHidden="0" w:uiPriority="32" w:unhideWhenUsed="0" w:qFormat="1"/>
+    <w:lsdException w:name="Book Title" w:semiHidden="0" w:uiPriority="33" w:unhideWhenUsed="0" w:qFormat="1"/>
+    <w:lsdException w:name="Bibliography" w:uiPriority="37"/>
+    <w:lsdException w:name="TOC Heading" w:uiPriority="39" w:qFormat="1"/>
   </w:latentStyles>
   <w:style w:type="paragraph" w:default="1" w:styleId="Normal">
     <w:name w:val="Normal"/>
@@ -17030,4 +17609,16 @@
   </a:objectDefaults>
   <a:extraClrSchemeLst/>
 </a:theme>
+</file>
+
+<file path=customXml/item1.xml><?xml version="1.0" encoding="utf-8"?>
+<b:Sources xmlns:b="http://schemas.openxmlformats.org/officeDocument/2006/bibliography" xmlns="http://schemas.openxmlformats.org/officeDocument/2006/bibliography" SelectedStyle="/TURABIAN.XSL" StyleName="Turabian"/>
+</file>
+
+<file path=customXml/itemProps1.xml><?xml version="1.0" encoding="utf-8"?>
+<ds:datastoreItem xmlns:ds="http://schemas.openxmlformats.org/officeDocument/2006/customXml" ds:itemID="{20064FD2-0B34-CE42-967E-4631DC8C1576}">
+  <ds:schemaRefs>
+    <ds:schemaRef ds:uri="http://schemas.openxmlformats.org/officeDocument/2006/bibliography"/>
+  </ds:schemaRefs>
+</ds:datastoreItem>
 </file>
</xml_diff>